<commit_message>
updated resumes and about section
</commit_message>
<xml_diff>
--- a/static/resumes/Resume_Blockchain.docx
+++ b/static/resumes/Resume_Blockchain.docx
@@ -1,6 +1,6 @@
 
 <file path=word/document.xml><?xml version="1.0" encoding="utf-8"?>
-<w:document xmlns:wpc="http://schemas.microsoft.com/office/word/2010/wordprocessingCanvas" xmlns:cx="http://schemas.microsoft.com/office/drawing/2014/chartex" xmlns:cx1="http://schemas.microsoft.com/office/drawing/2015/9/8/chartex" xmlns:cx2="http://schemas.microsoft.com/office/drawing/2015/10/21/chartex" xmlns:cx3="http://schemas.microsoft.com/office/drawing/2016/5/9/chartex" xmlns:cx4="http://schemas.microsoft.com/office/drawing/2016/5/10/chartex" xmlns:cx5="http://schemas.microsoft.com/office/drawing/2016/5/11/chartex" xmlns:cx6="http://schemas.microsoft.com/office/drawing/2016/5/12/chartex" xmlns:cx7="http://schemas.microsoft.com/office/drawing/2016/5/13/chartex" xmlns:cx8="http://schemas.microsoft.com/office/drawing/2016/5/14/chartex" xmlns:mc="http://schemas.openxmlformats.org/markup-compatibility/2006" xmlns:aink="http://schemas.microsoft.com/office/drawing/2016/ink" xmlns:am3d="http://schemas.microsoft.com/office/drawing/2017/model3d" xmlns:o="urn:schemas-microsoft-com:office:office" xmlns:r="http://schemas.openxmlformats.org/officeDocument/2006/relationships" xmlns:m="http://schemas.openxmlformats.org/officeDocument/2006/math" xmlns:v="urn:schemas-microsoft-com:vml" xmlns:wp14="http://schemas.microsoft.com/office/word/2010/wordprocessingDrawing" xmlns:wp="http://schemas.openxmlformats.org/drawingml/2006/wordprocessingDrawing" xmlns:w10="urn:schemas-microsoft-com:office:word" xmlns:w="http://schemas.openxmlformats.org/wordprocessingml/2006/main" xmlns:w14="http://schemas.microsoft.com/office/word/2010/wordml" xmlns:w15="http://schemas.microsoft.com/office/word/2012/wordml" xmlns:w16cid="http://schemas.microsoft.com/office/word/2016/wordml/cid" xmlns:w16se="http://schemas.microsoft.com/office/word/2015/wordml/symex" xmlns:wpg="http://schemas.microsoft.com/office/word/2010/wordprocessingGroup" xmlns:wpi="http://schemas.microsoft.com/office/word/2010/wordprocessingInk" xmlns:wne="http://schemas.microsoft.com/office/word/2006/wordml" xmlns:wps="http://schemas.microsoft.com/office/word/2010/wordprocessingShape" mc:Ignorable="w14 w15 w16se w16cid wp14">
+<w:document xmlns:wpc="http://schemas.microsoft.com/office/word/2010/wordprocessingCanvas" xmlns:cx="http://schemas.microsoft.com/office/drawing/2014/chartex" xmlns:cx1="http://schemas.microsoft.com/office/drawing/2015/9/8/chartex" xmlns:cx2="http://schemas.microsoft.com/office/drawing/2015/10/21/chartex" xmlns:cx3="http://schemas.microsoft.com/office/drawing/2016/5/9/chartex" xmlns:cx4="http://schemas.microsoft.com/office/drawing/2016/5/10/chartex" xmlns:cx5="http://schemas.microsoft.com/office/drawing/2016/5/11/chartex" xmlns:cx6="http://schemas.microsoft.com/office/drawing/2016/5/12/chartex" xmlns:cx7="http://schemas.microsoft.com/office/drawing/2016/5/13/chartex" xmlns:cx8="http://schemas.microsoft.com/office/drawing/2016/5/14/chartex" xmlns:mc="http://schemas.openxmlformats.org/markup-compatibility/2006" xmlns:aink="http://schemas.microsoft.com/office/drawing/2016/ink" xmlns:am3d="http://schemas.microsoft.com/office/drawing/2017/model3d" xmlns:o="urn:schemas-microsoft-com:office:office" xmlns:oel="http://schemas.microsoft.com/office/2019/extlst" xmlns:r="http://schemas.openxmlformats.org/officeDocument/2006/relationships" xmlns:m="http://schemas.openxmlformats.org/officeDocument/2006/math" xmlns:v="urn:schemas-microsoft-com:vml" xmlns:wp14="http://schemas.microsoft.com/office/word/2010/wordprocessingDrawing" xmlns:wp="http://schemas.openxmlformats.org/drawingml/2006/wordprocessingDrawing" xmlns:w10="urn:schemas-microsoft-com:office:word" xmlns:w="http://schemas.openxmlformats.org/wordprocessingml/2006/main" xmlns:w14="http://schemas.microsoft.com/office/word/2010/wordml" xmlns:w15="http://schemas.microsoft.com/office/word/2012/wordml" xmlns:w16cex="http://schemas.microsoft.com/office/word/2018/wordml/cex" xmlns:w16cid="http://schemas.microsoft.com/office/word/2016/wordml/cid" xmlns:w16="http://schemas.microsoft.com/office/word/2018/wordml" xmlns:w16du="http://schemas.microsoft.com/office/word/2023/wordml/word16du" xmlns:w16sdtdh="http://schemas.microsoft.com/office/word/2020/wordml/sdtdatahash" xmlns:w16se="http://schemas.microsoft.com/office/word/2015/wordml/symex" xmlns:wpg="http://schemas.microsoft.com/office/word/2010/wordprocessingGroup" xmlns:wpi="http://schemas.microsoft.com/office/word/2010/wordprocessingInk" xmlns:wne="http://schemas.microsoft.com/office/word/2006/wordml" xmlns:wps="http://schemas.microsoft.com/office/word/2010/wordprocessingShape" mc:Ignorable="w14 w15 w16se w16cid w16 w16cex w16sdtdh w16du wp14">
   <w:body>
     <w:p>
       <w:pPr>
@@ -13,9 +13,6 @@
           <w:between w:val="nil"/>
         </w:pBdr>
         <w:spacing w:after="0"/>
-        <w:rPr>
-          <w:color w:val="000000"/>
-        </w:rPr>
       </w:pPr>
       <w:r>
         <w:rPr>
@@ -36,11 +33,10 @@
     </w:p>
     <w:p>
       <w:pPr>
-        <w:pStyle w:val="ListParagraph"/>
         <w:widowControl/>
         <w:numPr>
           <w:ilvl w:val="0"/>
-          <w:numId w:val="17"/>
+          <w:numId w:val="24"/>
         </w:numPr>
         <w:pBdr>
           <w:top w:val="nil"/>
@@ -50,15 +46,9 @@
           <w:between w:val="nil"/>
         </w:pBdr>
         <w:spacing w:after="0"/>
-        <w:rPr>
-          <w:color w:val="000000"/>
-        </w:rPr>
-      </w:pPr>
-      <w:r>
-        <w:rPr>
-          <w:color w:val="000000"/>
-        </w:rPr>
-        <w:t>Certified AWS solutions architect and certified professional SCRUM master.</w:t>
+      </w:pPr>
+      <w:r>
+        <w:t>7+yrs of experience in System Admin, Database management and Software engineering.</w:t>
       </w:r>
     </w:p>
     <w:p>
@@ -67,7 +57,7 @@
         <w:widowControl/>
         <w:numPr>
           <w:ilvl w:val="0"/>
-          <w:numId w:val="17"/>
+          <w:numId w:val="24"/>
         </w:numPr>
         <w:pBdr>
           <w:top w:val="nil"/>
@@ -77,24 +67,44 @@
           <w:between w:val="nil"/>
         </w:pBdr>
         <w:spacing w:after="0"/>
-        <w:rPr>
-          <w:color w:val="000000"/>
-        </w:rPr>
-      </w:pPr>
-      <w:r>
-        <w:rPr>
-          <w:color w:val="000000"/>
-        </w:rPr>
-        <w:t>1 and a half year of developing blockchain applications on Ethereum and Hyperledger.</w:t>
+      </w:pPr>
+      <w:r>
+        <w:rPr>
+          <w:color w:val="000000"/>
+        </w:rPr>
+        <w:t>2yrs of developing blockchain applications on Ethereum</w:t>
+      </w:r>
+      <w:r>
+        <w:rPr>
+          <w:color w:val="000000"/>
+        </w:rPr>
+        <w:t>, Polygon</w:t>
+      </w:r>
+      <w:r>
+        <w:rPr>
+          <w:color w:val="000000"/>
+        </w:rPr>
+        <w:t xml:space="preserve"> using smart contracts and </w:t>
+      </w:r>
+      <w:r>
+        <w:rPr>
+          <w:color w:val="000000"/>
+        </w:rPr>
+        <w:t xml:space="preserve">on </w:t>
+      </w:r>
+      <w:r>
+        <w:rPr>
+          <w:color w:val="000000"/>
+        </w:rPr>
+        <w:t>Hyperledger.</w:t>
       </w:r>
     </w:p>
     <w:p>
       <w:pPr>
-        <w:pStyle w:val="ListParagraph"/>
         <w:widowControl/>
         <w:numPr>
           <w:ilvl w:val="0"/>
-          <w:numId w:val="17"/>
+          <w:numId w:val="24"/>
         </w:numPr>
         <w:pBdr>
           <w:top w:val="nil"/>
@@ -104,44 +114,17 @@
           <w:between w:val="nil"/>
         </w:pBdr>
         <w:spacing w:after="0"/>
-        <w:rPr>
-          <w:color w:val="000000"/>
-        </w:rPr>
-      </w:pPr>
-      <w:r>
-        <w:rPr>
-          <w:color w:val="000000"/>
-        </w:rPr>
-        <w:t xml:space="preserve">3+yrs of experience </w:t>
-      </w:r>
-      <w:r>
-        <w:rPr>
-          <w:color w:val="000000"/>
-        </w:rPr>
-        <w:t xml:space="preserve">with SQL and NoSQL databases like Postgres, MySQL, Firebase, and </w:t>
-      </w:r>
-      <w:proofErr w:type="spellStart"/>
-      <w:r>
-        <w:rPr>
-          <w:color w:val="000000"/>
-        </w:rPr>
-        <w:t>MongoDb</w:t>
-      </w:r>
-      <w:proofErr w:type="spellEnd"/>
-      <w:r>
-        <w:rPr>
-          <w:color w:val="000000"/>
-        </w:rPr>
-        <w:t>.</w:t>
+      </w:pPr>
+      <w:r>
+        <w:t>4+yrs experience in DevOps managing company-wide projects and supporting other teams in operations.</w:t>
       </w:r>
     </w:p>
     <w:p>
       <w:pPr>
-        <w:pStyle w:val="ListParagraph"/>
         <w:widowControl/>
         <w:numPr>
           <w:ilvl w:val="0"/>
-          <w:numId w:val="17"/>
+          <w:numId w:val="24"/>
         </w:numPr>
         <w:pBdr>
           <w:top w:val="nil"/>
@@ -151,30 +134,20 @@
           <w:between w:val="nil"/>
         </w:pBdr>
         <w:spacing w:after="0"/>
-        <w:rPr>
-          <w:color w:val="000000"/>
-        </w:rPr>
-      </w:pPr>
-      <w:r>
-        <w:rPr>
-          <w:color w:val="000000"/>
-        </w:rPr>
-        <w:t>4+</w:t>
-      </w:r>
-      <w:r>
-        <w:rPr>
-          <w:color w:val="000000"/>
-        </w:rPr>
-        <w:t>yrs of experience in object-oriented programming in Python, Java, C++.</w:t>
+      </w:pPr>
+      <w:r>
+        <w:rPr>
+          <w:color w:val="000000"/>
+        </w:rPr>
+        <w:t>Professional Management certifications- PMP and Professional SCRUM master(PSM).</w:t>
       </w:r>
     </w:p>
     <w:p>
       <w:pPr>
-        <w:pStyle w:val="ListParagraph"/>
         <w:widowControl/>
         <w:numPr>
           <w:ilvl w:val="0"/>
-          <w:numId w:val="17"/>
+          <w:numId w:val="24"/>
         </w:numPr>
         <w:pBdr>
           <w:top w:val="nil"/>
@@ -185,15 +158,59 @@
         </w:pBdr>
         <w:spacing w:after="0"/>
         <w:rPr>
-          <w:color w:val="000000"/>
-        </w:rPr>
-      </w:pPr>
-      <w:r>
-        <w:rPr>
-          <w:color w:val="000000"/>
-        </w:rPr>
-        <w:t>Experience deploying micro-service apps based on serverless architecture.</w:t>
-      </w:r>
+          <w:b/>
+          <w:color w:val="000000"/>
+          <w:sz w:val="26"/>
+          <w:szCs w:val="26"/>
+          <w:u w:val="single"/>
+        </w:rPr>
+      </w:pPr>
+      <w:r>
+        <w:rPr>
+          <w:color w:val="000000"/>
+        </w:rPr>
+        <w:t>Professionally certified for System Admin and DevOps- Certified Kubernetes Admin, AWS Solutions Architect.</w:t>
+      </w:r>
+    </w:p>
+    <w:p>
+      <w:pPr>
+        <w:widowControl/>
+        <w:numPr>
+          <w:ilvl w:val="0"/>
+          <w:numId w:val="24"/>
+        </w:numPr>
+        <w:pBdr>
+          <w:top w:val="nil"/>
+          <w:left w:val="nil"/>
+          <w:bottom w:val="nil"/>
+          <w:right w:val="nil"/>
+          <w:between w:val="nil"/>
+        </w:pBdr>
+        <w:spacing w:after="0"/>
+      </w:pPr>
+      <w:r>
+        <w:t>Skilled at learning and adapting to technology- trained AI models, published 5 android and 3 blockchain apps.</w:t>
+      </w:r>
+    </w:p>
+    <w:p>
+      <w:pPr>
+        <w:widowControl/>
+        <w:pBdr>
+          <w:top w:val="nil"/>
+          <w:left w:val="nil"/>
+          <w:bottom w:val="nil"/>
+          <w:right w:val="nil"/>
+          <w:between w:val="nil"/>
+        </w:pBdr>
+        <w:spacing w:after="0"/>
+        <w:rPr>
+          <w:b/>
+          <w:color w:val="000000"/>
+          <w:sz w:val="26"/>
+          <w:szCs w:val="26"/>
+          <w:u w:val="single"/>
+        </w:rPr>
+      </w:pPr>
     </w:p>
     <w:p>
       <w:pPr>
@@ -571,27 +588,16 @@
           <w:right w:val="nil"/>
           <w:between w:val="nil"/>
         </w:pBdr>
+        <w:tabs>
+          <w:tab w:val="left" w:pos="2340"/>
+          <w:tab w:val="left" w:pos="2700"/>
+        </w:tabs>
         <w:spacing w:after="0"/>
         <w:rPr>
-          <w:b/>
-          <w:color w:val="000000"/>
-          <w:sz w:val="26"/>
-          <w:szCs w:val="26"/>
-          <w:u w:val="single"/>
-        </w:rPr>
-      </w:pPr>
-      <w:r>
-        <w:rPr>
-          <w:b/>
-          <w:color w:val="000000"/>
-          <w:sz w:val="26"/>
-          <w:szCs w:val="26"/>
-          <w:u w:val="single"/>
-        </w:rPr>
-        <w:t>Certification:</w:t>
-      </w:r>
-      <w:bookmarkStart w:id="1" w:name="_GoBack"/>
-      <w:bookmarkEnd w:id="1"/>
+          <w:color w:val="000000"/>
+          <w:szCs w:val="24"/>
+        </w:rPr>
+      </w:pPr>
     </w:p>
     <w:p>
       <w:pPr>
@@ -605,6 +611,205 @@
         </w:pBdr>
         <w:spacing w:after="0"/>
         <w:rPr>
+          <w:b/>
+          <w:color w:val="000000"/>
+          <w:sz w:val="26"/>
+          <w:szCs w:val="26"/>
+          <w:u w:val="single"/>
+        </w:rPr>
+      </w:pPr>
+      <w:r>
+        <w:rPr>
+          <w:b/>
+          <w:color w:val="000000"/>
+          <w:sz w:val="26"/>
+          <w:szCs w:val="26"/>
+          <w:u w:val="single"/>
+        </w:rPr>
+        <w:t xml:space="preserve">Professional </w:t>
+      </w:r>
+      <w:r>
+        <w:rPr>
+          <w:b/>
+          <w:color w:val="000000"/>
+          <w:sz w:val="26"/>
+          <w:szCs w:val="26"/>
+          <w:u w:val="single"/>
+        </w:rPr>
+        <w:t>Certification</w:t>
+      </w:r>
+      <w:r>
+        <w:rPr>
+          <w:b/>
+          <w:color w:val="000000"/>
+          <w:sz w:val="26"/>
+          <w:szCs w:val="26"/>
+          <w:u w:val="single"/>
+        </w:rPr>
+        <w:t>s</w:t>
+      </w:r>
+      <w:r>
+        <w:rPr>
+          <w:b/>
+          <w:color w:val="000000"/>
+          <w:sz w:val="26"/>
+          <w:szCs w:val="26"/>
+          <w:u w:val="single"/>
+        </w:rPr>
+        <w:t>:</w:t>
+      </w:r>
+    </w:p>
+    <w:p>
+      <w:pPr>
+        <w:widowControl/>
+        <w:pBdr>
+          <w:top w:val="nil"/>
+          <w:left w:val="nil"/>
+          <w:bottom w:val="nil"/>
+          <w:right w:val="nil"/>
+          <w:between w:val="nil"/>
+        </w:pBdr>
+        <w:spacing w:after="0"/>
+        <w:rPr>
+          <w:color w:val="000000"/>
+        </w:rPr>
+      </w:pPr>
+      <w:r>
+        <w:rPr>
+          <w:color w:val="000000"/>
+        </w:rPr>
+        <w:t>Project Management Professional (PMP)</w:t>
+      </w:r>
+      <w:r>
+        <w:rPr>
+          <w:color w:val="000000"/>
+        </w:rPr>
+        <w:tab/>
+      </w:r>
+      <w:r>
+        <w:rPr>
+          <w:color w:val="000000"/>
+        </w:rPr>
+        <w:tab/>
+      </w:r>
+      <w:r>
+        <w:rPr>
+          <w:color w:val="000000"/>
+        </w:rPr>
+        <w:tab/>
+        <w:t xml:space="preserve">          </w:t>
+      </w:r>
+      <w:r>
+        <w:rPr>
+          <w:color w:val="000000"/>
+        </w:rPr>
+        <w:tab/>
+        <w:t xml:space="preserve">              </w:t>
+      </w:r>
+      <w:r>
+        <w:rPr>
+          <w:color w:val="000000"/>
+        </w:rPr>
+        <w:tab/>
+      </w:r>
+      <w:r>
+        <w:rPr>
+          <w:color w:val="000000"/>
+        </w:rPr>
+        <w:tab/>
+        <w:t xml:space="preserve">     </w:t>
+      </w:r>
+      <w:r>
+        <w:rPr>
+          <w:color w:val="000000"/>
+        </w:rPr>
+        <w:tab/>
+      </w:r>
+      <w:r>
+        <w:rPr>
+          <w:color w:val="000000"/>
+        </w:rPr>
+        <w:tab/>
+        <w:t xml:space="preserve">   June 2024</w:t>
+      </w:r>
+    </w:p>
+    <w:p>
+      <w:pPr>
+        <w:widowControl/>
+        <w:pBdr>
+          <w:top w:val="nil"/>
+          <w:left w:val="nil"/>
+          <w:bottom w:val="nil"/>
+          <w:right w:val="nil"/>
+          <w:between w:val="nil"/>
+        </w:pBdr>
+        <w:spacing w:after="0"/>
+        <w:rPr>
+          <w:color w:val="000000"/>
+        </w:rPr>
+      </w:pPr>
+      <w:r>
+        <w:rPr>
+          <w:color w:val="000000"/>
+        </w:rPr>
+        <w:t>Certified Kubernetes Administrator (CKA)</w:t>
+      </w:r>
+      <w:r>
+        <w:rPr>
+          <w:color w:val="000000"/>
+        </w:rPr>
+        <w:tab/>
+      </w:r>
+      <w:r>
+        <w:rPr>
+          <w:color w:val="000000"/>
+        </w:rPr>
+        <w:tab/>
+      </w:r>
+      <w:r>
+        <w:rPr>
+          <w:color w:val="000000"/>
+        </w:rPr>
+        <w:tab/>
+      </w:r>
+      <w:r>
+        <w:rPr>
+          <w:color w:val="000000"/>
+        </w:rPr>
+        <w:tab/>
+      </w:r>
+      <w:r>
+        <w:rPr>
+          <w:color w:val="000000"/>
+        </w:rPr>
+        <w:tab/>
+      </w:r>
+      <w:r>
+        <w:rPr>
+          <w:color w:val="000000"/>
+        </w:rPr>
+        <w:tab/>
+      </w:r>
+      <w:r>
+        <w:rPr>
+          <w:color w:val="000000"/>
+        </w:rPr>
+        <w:tab/>
+        <w:t xml:space="preserve">      September 2024</w:t>
+      </w:r>
+    </w:p>
+    <w:p>
+      <w:pPr>
+        <w:widowControl/>
+        <w:pBdr>
+          <w:top w:val="nil"/>
+          <w:left w:val="nil"/>
+          <w:bottom w:val="nil"/>
+          <w:right w:val="nil"/>
+          <w:between w:val="nil"/>
+        </w:pBdr>
+        <w:spacing w:after="0"/>
+        <w:rPr>
           <w:color w:val="000000"/>
         </w:rPr>
       </w:pPr>
@@ -644,7 +849,26 @@
         <w:rPr>
           <w:color w:val="000000"/>
         </w:rPr>
-        <w:t>Dec 2018 - Dec 2020</w:t>
+        <w:tab/>
+      </w:r>
+      <w:r>
+        <w:rPr>
+          <w:color w:val="000000"/>
+        </w:rPr>
+        <w:tab/>
+        <w:t xml:space="preserve">    </w:t>
+      </w:r>
+      <w:r>
+        <w:rPr>
+          <w:color w:val="000000"/>
+        </w:rPr>
+        <w:t>Dec 202</w:t>
+      </w:r>
+      <w:r>
+        <w:rPr>
+          <w:color w:val="000000"/>
+        </w:rPr>
+        <w:t>1</w:t>
       </w:r>
       <w:r>
         <w:rPr>
@@ -811,25 +1035,26 @@
           <w:color w:val="000000"/>
         </w:rPr>
         <w:tab/>
-        <w:t xml:space="preserve">          January</w:t>
-      </w:r>
-      <w:r>
-        <w:rPr>
-          <w:color w:val="000000"/>
-        </w:rPr>
-        <w:t xml:space="preserve"> 2019 </w:t>
-      </w:r>
-      <w:r>
-        <w:rPr>
-          <w:color w:val="000000"/>
-        </w:rPr>
-        <w:t xml:space="preserve">- </w:t>
-      </w:r>
-      <w:r>
-        <w:rPr>
-          <w:color w:val="000000"/>
-        </w:rPr>
-        <w:t>Present</w:t>
+        <w:t xml:space="preserve">          </w:t>
+      </w:r>
+      <w:r>
+        <w:rPr>
+          <w:color w:val="000000"/>
+        </w:rPr>
+        <w:tab/>
+        <w:t xml:space="preserve">            </w:t>
+      </w:r>
+      <w:r>
+        <w:rPr>
+          <w:color w:val="000000"/>
+        </w:rPr>
+        <w:t>January</w:t>
+      </w:r>
+      <w:r>
+        <w:rPr>
+          <w:color w:val="000000"/>
+        </w:rPr>
+        <w:t xml:space="preserve"> 2019</w:t>
       </w:r>
     </w:p>
     <w:p>
@@ -844,8 +1069,23 @@
         </w:pBdr>
         <w:spacing w:after="0"/>
         <w:rPr>
+          <w:color w:val="000000"/>
+        </w:rPr>
+      </w:pPr>
+    </w:p>
+    <w:p>
+      <w:pPr>
+        <w:widowControl/>
+        <w:pBdr>
+          <w:top w:val="nil"/>
+          <w:left w:val="nil"/>
+          <w:bottom w:val="nil"/>
+          <w:right w:val="nil"/>
+          <w:between w:val="nil"/>
+        </w:pBdr>
+        <w:spacing w:after="0"/>
+        <w:rPr>
           <w:b/>
-          <w:color w:val="000000"/>
           <w:sz w:val="26"/>
           <w:szCs w:val="26"/>
           <w:u w:val="single"/>
@@ -861,6 +1101,149 @@
         </w:rPr>
         <w:t>Work Experience:</w:t>
       </w:r>
+    </w:p>
+    <w:p>
+      <w:pPr>
+        <w:widowControl/>
+        <w:spacing w:after="0"/>
+      </w:pPr>
+      <w:r>
+        <w:rPr>
+          <w:b/>
+        </w:rPr>
+        <w:t>DevOps Engineer at Billy Graham Evangelistic Association:</w:t>
+      </w:r>
+      <w:r>
+        <w:t xml:space="preserve"> </w:t>
+      </w:r>
+      <w:r>
+        <w:tab/>
+      </w:r>
+      <w:r>
+        <w:tab/>
+      </w:r>
+      <w:r>
+        <w:tab/>
+      </w:r>
+      <w:r>
+        <w:tab/>
+      </w:r>
+      <w:r>
+        <w:tab/>
+        <w:t xml:space="preserve">  July 2020 - Present</w:t>
+      </w:r>
+    </w:p>
+    <w:p>
+      <w:pPr>
+        <w:widowControl/>
+        <w:numPr>
+          <w:ilvl w:val="0"/>
+          <w:numId w:val="26"/>
+        </w:numPr>
+        <w:spacing w:after="0"/>
+        <w:ind w:left="360"/>
+      </w:pPr>
+      <w:r>
+        <w:t>Managed a company-wide IT project to create a replica data centre for high availability. Coordinated with 5 IT managers and their developers to schedule migration of websites, webservices and database across data centres. This was a 1 year project that resulted in virtually no downtime for deployments that handled nearly 100 million in transactions annually.</w:t>
+      </w:r>
+    </w:p>
+    <w:p>
+      <w:pPr>
+        <w:widowControl/>
+        <w:numPr>
+          <w:ilvl w:val="0"/>
+          <w:numId w:val="26"/>
+        </w:numPr>
+        <w:spacing w:after="0"/>
+        <w:ind w:left="360"/>
+      </w:pPr>
+      <w:r>
+        <w:t>Managed site reliability and security of an E-commerce store and made it highly scalable and resilient to downtime. Worked with the product owner of the site to provide work items for weekly sprints. Generated 5+ million in sales revenue during the first year.</w:t>
+      </w:r>
+    </w:p>
+    <w:p>
+      <w:pPr>
+        <w:widowControl/>
+        <w:numPr>
+          <w:ilvl w:val="0"/>
+          <w:numId w:val="26"/>
+        </w:numPr>
+        <w:spacing w:after="0"/>
+        <w:ind w:left="360"/>
+      </w:pPr>
+      <w:r>
+        <w:t>Worked with IT team leads to setup monitoring alerts to alert responsible developers during service interruptions. This reduced performance issues during high loads, from having an issue almost every time to, 1 in 10.</w:t>
+      </w:r>
+    </w:p>
+    <w:p>
+      <w:pPr>
+        <w:widowControl/>
+        <w:numPr>
+          <w:ilvl w:val="0"/>
+          <w:numId w:val="26"/>
+        </w:numPr>
+        <w:spacing w:after="0"/>
+        <w:ind w:left="360"/>
+      </w:pPr>
+      <w:r>
+        <w:t>Coordinated across 5 IT teams to create and enforce coding standards, best-practices and for all their developers. This was all documented in Confluence and Jira was used for triaging incoming tickets. This made onboarding new developers much easier reducing average onboarding time to 2 weeks.</w:t>
+      </w:r>
+    </w:p>
+    <w:p>
+      <w:pPr>
+        <w:widowControl/>
+        <w:numPr>
+          <w:ilvl w:val="0"/>
+          <w:numId w:val="26"/>
+        </w:numPr>
+        <w:spacing w:after="0"/>
+        <w:ind w:left="360"/>
+      </w:pPr>
+      <w:r>
+        <w:t>Orchestrated entire CI/CD pipelines for testing and production workflows using Git, Jenkins and webhooks. This helped reach 100% code coverage and prevented any code going to production from being untested or unchecked for security bugs.</w:t>
+      </w:r>
+    </w:p>
+    <w:p>
+      <w:pPr>
+        <w:widowControl/>
+        <w:numPr>
+          <w:ilvl w:val="0"/>
+          <w:numId w:val="26"/>
+        </w:numPr>
+        <w:spacing w:after="0"/>
+        <w:ind w:left="360"/>
+      </w:pPr>
+      <w:r>
+        <w:t xml:space="preserve">Migrated entire catalogue of company websites, data and services to a new private data centre. This included Jenkins servers, </w:t>
+      </w:r>
+      <w:proofErr w:type="spellStart"/>
+      <w:r>
+        <w:t>BitBucket</w:t>
+      </w:r>
+      <w:proofErr w:type="spellEnd"/>
+      <w:r>
+        <w:t xml:space="preserve"> servers, PostgreSQL and Mongo databases. This required coordinating with all team managers to schedule potential downtime windows.</w:t>
+      </w:r>
+    </w:p>
+    <w:p>
+      <w:pPr>
+        <w:widowControl/>
+        <w:numPr>
+          <w:ilvl w:val="0"/>
+          <w:numId w:val="26"/>
+        </w:numPr>
+        <w:spacing w:after="0"/>
+        <w:ind w:left="360"/>
+      </w:pPr>
+      <w:r>
+        <w:t>Setup private package registries for Nodejs and PHP packages and created private Docker registry using Harbor to ensure technological independence of the company.</w:t>
+      </w:r>
+    </w:p>
+    <w:p>
+      <w:pPr>
+        <w:widowControl/>
+        <w:spacing w:after="0"/>
+      </w:pPr>
     </w:p>
     <w:p>
       <w:pPr>
@@ -882,14 +1265,14 @@
           <w:b/>
           <w:color w:val="000000"/>
         </w:rPr>
-        <w:t>Blockchain developer</w:t>
+        <w:t>Blockchain developer at Upstate Interactive:</w:t>
       </w:r>
       <w:r>
         <w:rPr>
           <w:b/>
           <w:color w:val="000000"/>
         </w:rPr>
-        <w:t xml:space="preserve"> at Upstate Interactive:</w:t>
+        <w:tab/>
       </w:r>
       <w:r>
         <w:rPr>
@@ -918,43 +1301,24 @@
           <w:color w:val="000000"/>
         </w:rPr>
         <w:tab/>
-      </w:r>
-      <w:r>
-        <w:rPr>
-          <w:b/>
-          <w:color w:val="000000"/>
-        </w:rPr>
-        <w:tab/>
-        <w:t xml:space="preserve">         </w:t>
-      </w:r>
-      <w:r>
-        <w:rPr>
-          <w:b/>
-          <w:color w:val="000000"/>
-        </w:rPr>
-        <w:t xml:space="preserve">  </w:t>
-      </w:r>
-      <w:r>
-        <w:rPr>
-          <w:b/>
-          <w:color w:val="000000"/>
-        </w:rPr>
-        <w:t xml:space="preserve">                   </w:t>
-      </w:r>
-      <w:r>
-        <w:rPr>
-          <w:color w:val="000000"/>
-        </w:rPr>
-        <w:t>May 2019 - Present</w:t>
+        <w:t xml:space="preserve">                          </w:t>
+      </w:r>
+      <w:r>
+        <w:rPr>
+          <w:color w:val="000000"/>
+        </w:rPr>
+        <w:t xml:space="preserve">May 2019 - </w:t>
+      </w:r>
+      <w:r>
+        <w:t>June 2020</w:t>
       </w:r>
     </w:p>
     <w:p>
       <w:pPr>
-        <w:pStyle w:val="ListParagraph"/>
         <w:widowControl/>
         <w:numPr>
           <w:ilvl w:val="0"/>
-          <w:numId w:val="22"/>
+          <w:numId w:val="25"/>
         </w:numPr>
         <w:pBdr>
           <w:top w:val="nil"/>
@@ -972,16 +1336,15 @@
         <w:rPr>
           <w:color w:val="000000"/>
         </w:rPr>
-        <w:t>Developed smart contracts on Ethereum for multiple blockchain projects using truffle framework.</w:t>
+        <w:t>Developed smart contracts on the Ethereum blockchain for clients over 2 years which eventually led to the whole company being acquired by one of its clients.</w:t>
       </w:r>
     </w:p>
     <w:p>
       <w:pPr>
-        <w:pStyle w:val="ListParagraph"/>
         <w:widowControl/>
         <w:numPr>
           <w:ilvl w:val="0"/>
-          <w:numId w:val="22"/>
+          <w:numId w:val="25"/>
         </w:numPr>
         <w:pBdr>
           <w:top w:val="nil"/>
@@ -999,16 +1362,44 @@
         <w:rPr>
           <w:color w:val="000000"/>
         </w:rPr>
-        <w:t>Wrote 1000+ tests for testing all functionality of the projects on a blockchain network.</w:t>
+        <w:lastRenderedPageBreak/>
+        <w:t xml:space="preserve">Reduced cycle time of the team by developing a smart contract testing and blockchain workflow using truffle, </w:t>
+      </w:r>
+      <w:proofErr w:type="spellStart"/>
+      <w:r>
+        <w:rPr>
+          <w:color w:val="000000"/>
+        </w:rPr>
+        <w:t>Github</w:t>
+      </w:r>
+      <w:proofErr w:type="spellEnd"/>
+      <w:r>
+        <w:rPr>
+          <w:color w:val="000000"/>
+        </w:rPr>
+        <w:t xml:space="preserve"> Actions and Blockchain </w:t>
+      </w:r>
+      <w:proofErr w:type="spellStart"/>
+      <w:r>
+        <w:rPr>
+          <w:color w:val="000000"/>
+        </w:rPr>
+        <w:t>Testnets</w:t>
+      </w:r>
+      <w:proofErr w:type="spellEnd"/>
+      <w:r>
+        <w:rPr>
+          <w:color w:val="000000"/>
+        </w:rPr>
+        <w:t>.</w:t>
       </w:r>
     </w:p>
     <w:p>
       <w:pPr>
-        <w:pStyle w:val="ListParagraph"/>
         <w:widowControl/>
         <w:numPr>
           <w:ilvl w:val="0"/>
-          <w:numId w:val="22"/>
+          <w:numId w:val="25"/>
         </w:numPr>
         <w:pBdr>
           <w:top w:val="nil"/>
@@ -1026,28 +1417,50 @@
         <w:rPr>
           <w:color w:val="000000"/>
         </w:rPr>
-        <w:t xml:space="preserve">Built a CI/CD workflow to aid in DevOps using </w:t>
-      </w:r>
-      <w:proofErr w:type="spellStart"/>
-      <w:r>
-        <w:rPr>
-          <w:color w:val="000000"/>
-        </w:rPr>
-        <w:t>Git</w:t>
-      </w:r>
-      <w:r>
-        <w:rPr>
-          <w:color w:val="000000"/>
-        </w:rPr>
-        <w:t>hub</w:t>
-      </w:r>
-      <w:proofErr w:type="spellEnd"/>
-      <w:r>
-        <w:rPr>
-          <w:color w:val="000000"/>
-        </w:rPr>
-        <w:t xml:space="preserve"> actions and docker containers to test blockchain apps.</w:t>
-      </w:r>
+        <w:t>Collaborated with the Open Zeppelin team, contributing to their smart contract security framework.</w:t>
+      </w:r>
+    </w:p>
+    <w:p>
+      <w:pPr>
+        <w:widowControl/>
+        <w:numPr>
+          <w:ilvl w:val="0"/>
+          <w:numId w:val="25"/>
+        </w:numPr>
+        <w:pBdr>
+          <w:top w:val="nil"/>
+          <w:left w:val="nil"/>
+          <w:bottom w:val="nil"/>
+          <w:right w:val="nil"/>
+          <w:between w:val="nil"/>
+        </w:pBdr>
+        <w:spacing w:after="0" w:line="240" w:lineRule="auto"/>
+        <w:rPr>
+          <w:color w:val="000000"/>
+        </w:rPr>
+      </w:pPr>
+      <w:r>
+        <w:rPr>
+          <w:color w:val="000000"/>
+        </w:rPr>
+        <w:t>Developed a crash and error reporting system using REST and Open API schemas to capture and send event driven data that was used by Oracles in smart Contracts. This helped us gain insights into improving our testing workflow, and significantly reduced unexpected bugs after deployment.</w:t>
+      </w:r>
+    </w:p>
+    <w:p>
+      <w:pPr>
+        <w:widowControl/>
+        <w:pBdr>
+          <w:top w:val="nil"/>
+          <w:left w:val="nil"/>
+          <w:bottom w:val="nil"/>
+          <w:right w:val="nil"/>
+          <w:between w:val="nil"/>
+        </w:pBdr>
+        <w:spacing w:after="0" w:line="240" w:lineRule="auto"/>
+        <w:rPr>
+          <w:color w:val="000000"/>
+        </w:rPr>
+      </w:pPr>
     </w:p>
     <w:p>
       <w:pPr>
@@ -1069,21 +1482,7 @@
           <w:b/>
           <w:color w:val="000000"/>
         </w:rPr>
-        <w:t xml:space="preserve">Software </w:t>
-      </w:r>
-      <w:r>
-        <w:rPr>
-          <w:b/>
-          <w:color w:val="000000"/>
-        </w:rPr>
-        <w:t>Consultant</w:t>
-      </w:r>
-      <w:r>
-        <w:rPr>
-          <w:b/>
-          <w:color w:val="000000"/>
-        </w:rPr>
-        <w:t xml:space="preserve"> at </w:t>
+        <w:t xml:space="preserve">Software Consultant at </w:t>
       </w:r>
       <w:proofErr w:type="spellStart"/>
       <w:r>
@@ -1161,11 +1560,10 @@
     </w:p>
     <w:p>
       <w:pPr>
-        <w:pStyle w:val="ListParagraph"/>
         <w:widowControl/>
         <w:numPr>
           <w:ilvl w:val="0"/>
-          <w:numId w:val="21"/>
+          <w:numId w:val="27"/>
         </w:numPr>
         <w:pBdr>
           <w:top w:val="nil"/>
@@ -1183,22 +1581,15 @@
         <w:rPr>
           <w:color w:val="000000"/>
         </w:rPr>
-        <w:t>Designed prototypes for the customer facing front-end</w:t>
-      </w:r>
-      <w:r>
-        <w:rPr>
-          <w:color w:val="000000"/>
-        </w:rPr>
-        <w:t xml:space="preserve"> based on client feedback.</w:t>
+        <w:t>Developed a web-based CRM solution that was used by Student Organizations in Syracuse University.</w:t>
       </w:r>
     </w:p>
     <w:p>
       <w:pPr>
-        <w:pStyle w:val="ListParagraph"/>
         <w:widowControl/>
         <w:numPr>
           <w:ilvl w:val="0"/>
-          <w:numId w:val="21"/>
+          <w:numId w:val="27"/>
         </w:numPr>
         <w:pBdr>
           <w:top w:val="nil"/>
@@ -1216,16 +1607,15 @@
         <w:rPr>
           <w:color w:val="000000"/>
         </w:rPr>
-        <w:t>Developed the front end for a client that provided a web-based CRM solution.</w:t>
+        <w:t>Worked with inter-department stakeholders for requirement gathering and chartered the functional and non-functional requirements.</w:t>
       </w:r>
     </w:p>
     <w:p>
       <w:pPr>
-        <w:pStyle w:val="ListParagraph"/>
         <w:widowControl/>
         <w:numPr>
           <w:ilvl w:val="0"/>
-          <w:numId w:val="21"/>
+          <w:numId w:val="27"/>
         </w:numPr>
         <w:pBdr>
           <w:top w:val="nil"/>
@@ -1244,291 +1634,6 @@
           <w:color w:val="000000"/>
         </w:rPr>
         <w:t>Implemented the backend functionality by integrating Twilio APIs in a dot Net MVC framework.</w:t>
-      </w:r>
-    </w:p>
-    <w:p>
-      <w:pPr>
-        <w:widowControl/>
-        <w:pBdr>
-          <w:top w:val="nil"/>
-          <w:left w:val="nil"/>
-          <w:bottom w:val="nil"/>
-          <w:right w:val="nil"/>
-          <w:between w:val="nil"/>
-        </w:pBdr>
-        <w:spacing w:after="0"/>
-        <w:rPr>
-          <w:b/>
-          <w:color w:val="000000"/>
-          <w:sz w:val="26"/>
-          <w:szCs w:val="26"/>
-          <w:u w:val="single"/>
-        </w:rPr>
-      </w:pPr>
-      <w:r>
-        <w:rPr>
-          <w:b/>
-          <w:color w:val="000000"/>
-          <w:sz w:val="26"/>
-          <w:szCs w:val="26"/>
-          <w:u w:val="single"/>
-        </w:rPr>
-        <w:t>Technical Skills</w:t>
-      </w:r>
-      <w:r>
-        <w:rPr>
-          <w:b/>
-          <w:color w:val="000000"/>
-          <w:sz w:val="26"/>
-          <w:szCs w:val="26"/>
-          <w:u w:val="single"/>
-        </w:rPr>
-        <w:t>:</w:t>
-      </w:r>
-    </w:p>
-    <w:p>
-      <w:pPr>
-        <w:widowControl/>
-        <w:pBdr>
-          <w:top w:val="nil"/>
-          <w:left w:val="nil"/>
-          <w:bottom w:val="nil"/>
-          <w:right w:val="nil"/>
-          <w:between w:val="nil"/>
-        </w:pBdr>
-        <w:spacing w:after="0"/>
-        <w:rPr>
-          <w:color w:val="000000"/>
-        </w:rPr>
-      </w:pPr>
-      <w:r>
-        <w:rPr>
-          <w:color w:val="000000"/>
-        </w:rPr>
-        <w:t>Blockchain Technologies</w:t>
-      </w:r>
-      <w:r>
-        <w:rPr>
-          <w:color w:val="000000"/>
-        </w:rPr>
-        <w:t xml:space="preserve">: </w:t>
-      </w:r>
-      <w:r>
-        <w:rPr>
-          <w:color w:val="000000"/>
-        </w:rPr>
-        <w:tab/>
-      </w:r>
-      <w:r>
-        <w:rPr>
-          <w:color w:val="000000"/>
-        </w:rPr>
-        <w:t>Hyperledger Fabric, Truffle, Ganache, AWS Blockchain, IBM Blockchain service</w:t>
-      </w:r>
-    </w:p>
-    <w:p>
-      <w:pPr>
-        <w:widowControl/>
-        <w:pBdr>
-          <w:top w:val="nil"/>
-          <w:left w:val="nil"/>
-          <w:bottom w:val="nil"/>
-          <w:right w:val="nil"/>
-          <w:between w:val="nil"/>
-        </w:pBdr>
-        <w:spacing w:after="0"/>
-        <w:rPr>
-          <w:color w:val="000000"/>
-        </w:rPr>
-      </w:pPr>
-      <w:r>
-        <w:rPr>
-          <w:color w:val="000000"/>
-        </w:rPr>
-        <w:t>Programming Languages:</w:t>
-      </w:r>
-      <w:r>
-        <w:rPr>
-          <w:color w:val="000000"/>
-        </w:rPr>
-        <w:tab/>
-      </w:r>
-      <w:r>
-        <w:rPr>
-          <w:color w:val="000000"/>
-        </w:rPr>
-        <w:t xml:space="preserve">Python, </w:t>
-      </w:r>
-      <w:proofErr w:type="spellStart"/>
-      <w:r>
-        <w:rPr>
-          <w:color w:val="000000"/>
-        </w:rPr>
-        <w:t>Javascript</w:t>
-      </w:r>
-      <w:proofErr w:type="spellEnd"/>
-      <w:r>
-        <w:rPr>
-          <w:color w:val="000000"/>
-        </w:rPr>
-        <w:t xml:space="preserve">, </w:t>
-      </w:r>
-      <w:r>
-        <w:rPr>
-          <w:color w:val="000000"/>
-        </w:rPr>
-        <w:t xml:space="preserve">NodeJS, </w:t>
-      </w:r>
-      <w:r>
-        <w:rPr>
-          <w:color w:val="000000"/>
-        </w:rPr>
-        <w:t xml:space="preserve">Solidity, </w:t>
-      </w:r>
-      <w:r>
-        <w:rPr>
-          <w:color w:val="000000"/>
-        </w:rPr>
-        <w:t xml:space="preserve">C++, </w:t>
-      </w:r>
-      <w:r>
-        <w:rPr>
-          <w:color w:val="000000"/>
-        </w:rPr>
-        <w:t xml:space="preserve">Java, </w:t>
-      </w:r>
-      <w:r>
-        <w:rPr>
-          <w:color w:val="000000"/>
-        </w:rPr>
-        <w:t>R</w:t>
-      </w:r>
-    </w:p>
-    <w:p>
-      <w:pPr>
-        <w:widowControl/>
-        <w:pBdr>
-          <w:top w:val="nil"/>
-          <w:left w:val="nil"/>
-          <w:bottom w:val="nil"/>
-          <w:right w:val="nil"/>
-          <w:between w:val="nil"/>
-        </w:pBdr>
-        <w:spacing w:after="0"/>
-        <w:rPr>
-          <w:color w:val="000000"/>
-        </w:rPr>
-      </w:pPr>
-      <w:r>
-        <w:rPr>
-          <w:color w:val="000000"/>
-        </w:rPr>
-        <w:t>Cloud Technologies:</w:t>
-      </w:r>
-      <w:r>
-        <w:rPr>
-          <w:color w:val="000000"/>
-        </w:rPr>
-        <w:tab/>
-      </w:r>
-      <w:r>
-        <w:rPr>
-          <w:color w:val="000000"/>
-        </w:rPr>
-        <w:tab/>
-        <w:t>AWS, Azure, Docker, Kubernetes</w:t>
-      </w:r>
-      <w:r>
-        <w:rPr>
-          <w:color w:val="000000"/>
-        </w:rPr>
-        <w:t>,</w:t>
-      </w:r>
-      <w:r>
-        <w:rPr>
-          <w:color w:val="000000"/>
-        </w:rPr>
-        <w:t xml:space="preserve"> GCP, IBM Cloud, Serverless (AWS Lambda)</w:t>
-      </w:r>
-    </w:p>
-    <w:p>
-      <w:pPr>
-        <w:widowControl/>
-        <w:pBdr>
-          <w:top w:val="nil"/>
-          <w:left w:val="nil"/>
-          <w:bottom w:val="nil"/>
-          <w:right w:val="nil"/>
-          <w:between w:val="nil"/>
-        </w:pBdr>
-        <w:spacing w:after="0"/>
-        <w:rPr>
-          <w:color w:val="000000"/>
-        </w:rPr>
-      </w:pPr>
-      <w:r>
-        <w:rPr>
-          <w:color w:val="000000"/>
-        </w:rPr>
-        <w:t>D</w:t>
-      </w:r>
-      <w:r>
-        <w:rPr>
-          <w:color w:val="000000"/>
-        </w:rPr>
-        <w:t>atabase</w:t>
-      </w:r>
-      <w:r>
-        <w:rPr>
-          <w:color w:val="000000"/>
-        </w:rPr>
-        <w:t xml:space="preserve"> Technologies:</w:t>
-      </w:r>
-      <w:r>
-        <w:rPr>
-          <w:color w:val="000000"/>
-        </w:rPr>
-        <w:tab/>
-      </w:r>
-      <w:r>
-        <w:rPr>
-          <w:color w:val="000000"/>
-        </w:rPr>
-        <w:tab/>
-      </w:r>
-      <w:r>
-        <w:rPr>
-          <w:color w:val="000000"/>
-        </w:rPr>
-        <w:t xml:space="preserve">PostgreSQL, MySQL, NoSQL, </w:t>
-      </w:r>
-      <w:proofErr w:type="spellStart"/>
-      <w:r>
-        <w:rPr>
-          <w:color w:val="000000"/>
-        </w:rPr>
-        <w:t>MongoDb</w:t>
-      </w:r>
-      <w:proofErr w:type="spellEnd"/>
-      <w:r>
-        <w:rPr>
-          <w:color w:val="000000"/>
-        </w:rPr>
-        <w:t xml:space="preserve">, </w:t>
-      </w:r>
-      <w:proofErr w:type="spellStart"/>
-      <w:r>
-        <w:rPr>
-          <w:color w:val="000000"/>
-        </w:rPr>
-        <w:t>DynamoDb</w:t>
-      </w:r>
-      <w:proofErr w:type="spellEnd"/>
-      <w:r>
-        <w:rPr>
-          <w:color w:val="000000"/>
-        </w:rPr>
-        <w:t>, Firebase, Redis</w:t>
       </w:r>
     </w:p>
     <w:p>
@@ -1550,54 +1655,6 @@
           <w:color w:val="000000"/>
         </w:rPr>
       </w:pPr>
-      <w:r>
-        <w:rPr>
-          <w:color w:val="000000"/>
-        </w:rPr>
-        <w:t>Software</w:t>
-      </w:r>
-      <w:r>
-        <w:rPr>
-          <w:color w:val="000000"/>
-        </w:rPr>
-        <w:t>:</w:t>
-      </w:r>
-      <w:r>
-        <w:rPr>
-          <w:color w:val="000000"/>
-        </w:rPr>
-        <w:tab/>
-      </w:r>
-      <w:r>
-        <w:rPr>
-          <w:color w:val="000000"/>
-        </w:rPr>
-        <w:tab/>
-      </w:r>
-      <w:r>
-        <w:rPr>
-          <w:color w:val="000000"/>
-        </w:rPr>
-        <w:tab/>
-      </w:r>
-      <w:r>
-        <w:rPr>
-          <w:color w:val="000000"/>
-        </w:rPr>
-        <w:t xml:space="preserve">Git, </w:t>
-      </w:r>
-      <w:r>
-        <w:rPr>
-          <w:color w:val="000000"/>
-        </w:rPr>
-        <w:t xml:space="preserve">Visual Studio, </w:t>
-      </w:r>
-      <w:r>
-        <w:rPr>
-          <w:color w:val="000000"/>
-        </w:rPr>
-        <w:t>Google Analytics, SQL Server</w:t>
-      </w:r>
     </w:p>
     <w:p>
       <w:pPr>
@@ -1628,16 +1685,6 @@
         </w:rPr>
         <w:t>Projects Undertaken:</w:t>
       </w:r>
-      <w:r>
-        <w:rPr>
-          <w:b/>
-          <w:color w:val="000000"/>
-          <w:sz w:val="26"/>
-          <w:szCs w:val="26"/>
-          <w:u w:val="single"/>
-        </w:rPr>
-        <w:t xml:space="preserve"> </w:t>
-      </w:r>
     </w:p>
     <w:p>
       <w:pPr>
@@ -1660,7 +1707,199 @@
           <w:bCs/>
           <w:color w:val="000000"/>
         </w:rPr>
-        <w:t>Blockchain developer</w:t>
+        <w:t>Polygon Blockchain</w:t>
+      </w:r>
+      <w:r>
+        <w:rPr>
+          <w:b/>
+          <w:bCs/>
+          <w:color w:val="000000"/>
+        </w:rPr>
+        <w:t xml:space="preserve">, </w:t>
+      </w:r>
+      <w:r>
+        <w:rPr>
+          <w:b/>
+          <w:bCs/>
+          <w:color w:val="000000"/>
+        </w:rPr>
+        <w:t>Bible on Blockchain</w:t>
+      </w:r>
+      <w:r>
+        <w:rPr>
+          <w:b/>
+          <w:bCs/>
+          <w:color w:val="000000"/>
+        </w:rPr>
+        <w:t>:</w:t>
+      </w:r>
+      <w:r>
+        <w:rPr>
+          <w:color w:val="000000"/>
+        </w:rPr>
+        <w:t xml:space="preserve"> </w:t>
+      </w:r>
+      <w:r>
+        <w:rPr>
+          <w:color w:val="000000"/>
+        </w:rPr>
+        <w:tab/>
+      </w:r>
+      <w:r>
+        <w:rPr>
+          <w:color w:val="000000"/>
+        </w:rPr>
+        <w:tab/>
+      </w:r>
+      <w:r>
+        <w:rPr>
+          <w:color w:val="000000"/>
+        </w:rPr>
+        <w:tab/>
+      </w:r>
+      <w:r>
+        <w:rPr>
+          <w:color w:val="000000"/>
+        </w:rPr>
+        <w:tab/>
+      </w:r>
+      <w:r>
+        <w:rPr>
+          <w:color w:val="000000"/>
+        </w:rPr>
+        <w:tab/>
+        <w:t xml:space="preserve">          </w:t>
+      </w:r>
+      <w:r>
+        <w:rPr>
+          <w:color w:val="000000"/>
+        </w:rPr>
+        <w:tab/>
+        <w:t>November</w:t>
+      </w:r>
+      <w:r>
+        <w:rPr>
+          <w:color w:val="000000"/>
+        </w:rPr>
+        <w:t xml:space="preserve"> 20</w:t>
+      </w:r>
+      <w:r>
+        <w:rPr>
+          <w:color w:val="000000"/>
+        </w:rPr>
+        <w:t>23</w:t>
+      </w:r>
+      <w:r>
+        <w:rPr>
+          <w:color w:val="000000"/>
+        </w:rPr>
+        <w:t xml:space="preserve"> </w:t>
+      </w:r>
+      <w:r>
+        <w:rPr>
+          <w:color w:val="000000"/>
+        </w:rPr>
+        <w:t>–</w:t>
+      </w:r>
+      <w:r>
+        <w:rPr>
+          <w:color w:val="000000"/>
+        </w:rPr>
+        <w:t xml:space="preserve"> </w:t>
+      </w:r>
+      <w:r>
+        <w:rPr>
+          <w:color w:val="000000"/>
+        </w:rPr>
+        <w:t>May 2024</w:t>
+      </w:r>
+    </w:p>
+    <w:p>
+      <w:pPr>
+        <w:widowControl/>
+        <w:pBdr>
+          <w:top w:val="nil"/>
+          <w:left w:val="nil"/>
+          <w:bottom w:val="nil"/>
+          <w:right w:val="nil"/>
+          <w:between w:val="nil"/>
+        </w:pBdr>
+        <w:spacing w:after="0"/>
+        <w:rPr>
+          <w:color w:val="000000"/>
+        </w:rPr>
+      </w:pPr>
+      <w:r>
+        <w:rPr>
+          <w:color w:val="000000"/>
+        </w:rPr>
+        <w:t xml:space="preserve">Created a web3 app to store the Bible on the Polygon. The frontend was created using ReactJS, </w:t>
+      </w:r>
+      <w:r>
+        <w:rPr>
+          <w:color w:val="000000"/>
+        </w:rPr>
+        <w:t>E</w:t>
+      </w:r>
+      <w:r>
+        <w:rPr>
+          <w:color w:val="000000"/>
+        </w:rPr>
+        <w:t>thers</w:t>
+      </w:r>
+      <w:r>
+        <w:rPr>
+          <w:color w:val="000000"/>
+        </w:rPr>
+        <w:t>.io</w:t>
+      </w:r>
+      <w:r>
+        <w:rPr>
+          <w:color w:val="000000"/>
+        </w:rPr>
+        <w:t xml:space="preserve"> was used to interact with Polygon blockchain from the frontend, Hardhat and Remix were used for testing and deploying.</w:t>
+      </w:r>
+    </w:p>
+    <w:p>
+      <w:pPr>
+        <w:widowControl/>
+        <w:pBdr>
+          <w:top w:val="nil"/>
+          <w:left w:val="nil"/>
+          <w:bottom w:val="nil"/>
+          <w:right w:val="nil"/>
+          <w:between w:val="nil"/>
+        </w:pBdr>
+        <w:spacing w:after="0"/>
+        <w:rPr>
+          <w:b/>
+          <w:bCs/>
+          <w:color w:val="000000"/>
+        </w:rPr>
+      </w:pPr>
+    </w:p>
+    <w:p>
+      <w:pPr>
+        <w:widowControl/>
+        <w:pBdr>
+          <w:top w:val="nil"/>
+          <w:left w:val="nil"/>
+          <w:bottom w:val="nil"/>
+          <w:right w:val="nil"/>
+          <w:between w:val="nil"/>
+        </w:pBdr>
+        <w:spacing w:after="0"/>
+        <w:rPr>
+          <w:color w:val="000000"/>
+        </w:rPr>
+      </w:pPr>
+      <w:r>
+        <w:rPr>
+          <w:b/>
+          <w:bCs/>
+          <w:color w:val="000000"/>
+        </w:rPr>
+        <w:t>Ethereum Blockchain</w:t>
       </w:r>
       <w:r>
         <w:rPr>
@@ -1781,139 +2020,7 @@
         <w:rPr>
           <w:color w:val="000000"/>
         </w:rPr>
-        <w:t xml:space="preserve"> organization running on the Ethereum network which functions </w:t>
-      </w:r>
-      <w:proofErr w:type="gramStart"/>
-      <w:r>
-        <w:rPr>
-          <w:color w:val="000000"/>
-        </w:rPr>
-        <w:t>similar to</w:t>
-      </w:r>
-      <w:proofErr w:type="gramEnd"/>
-      <w:r>
-        <w:rPr>
-          <w:color w:val="000000"/>
-        </w:rPr>
-        <w:t xml:space="preserve"> how NCAA tournament organizers let people bet on the results.</w:t>
-      </w:r>
-    </w:p>
-    <w:p>
-      <w:pPr>
-        <w:widowControl/>
-        <w:pBdr>
-          <w:top w:val="nil"/>
-          <w:left w:val="nil"/>
-          <w:bottom w:val="nil"/>
-          <w:right w:val="nil"/>
-          <w:between w:val="nil"/>
-        </w:pBdr>
-        <w:spacing w:after="0"/>
-        <w:rPr>
-          <w:color w:val="000000"/>
-        </w:rPr>
-      </w:pPr>
-      <w:r>
-        <w:rPr>
-          <w:b/>
-          <w:bCs/>
-          <w:color w:val="000000"/>
-        </w:rPr>
-        <w:t>Blockchain developer</w:t>
-      </w:r>
-      <w:r>
-        <w:rPr>
-          <w:b/>
-          <w:bCs/>
-          <w:color w:val="000000"/>
-        </w:rPr>
-        <w:t>, Election Contribution</w:t>
-      </w:r>
-      <w:r>
-        <w:rPr>
-          <w:b/>
-          <w:bCs/>
-          <w:color w:val="000000"/>
-        </w:rPr>
-        <w:t>:</w:t>
-      </w:r>
-      <w:r>
-        <w:rPr>
-          <w:color w:val="000000"/>
-        </w:rPr>
-        <w:t xml:space="preserve"> </w:t>
-      </w:r>
-      <w:r>
-        <w:rPr>
-          <w:color w:val="000000"/>
-        </w:rPr>
-        <w:tab/>
-      </w:r>
-      <w:r>
-        <w:rPr>
-          <w:color w:val="000000"/>
-        </w:rPr>
-        <w:tab/>
-      </w:r>
-      <w:r>
-        <w:rPr>
-          <w:color w:val="000000"/>
-        </w:rPr>
-        <w:tab/>
-      </w:r>
-      <w:r>
-        <w:rPr>
-          <w:color w:val="000000"/>
-        </w:rPr>
-        <w:tab/>
-      </w:r>
-      <w:r>
-        <w:rPr>
-          <w:color w:val="000000"/>
-        </w:rPr>
-        <w:tab/>
-      </w:r>
-      <w:r>
-        <w:rPr>
-          <w:color w:val="000000"/>
-        </w:rPr>
-        <w:t xml:space="preserve"> </w:t>
-      </w:r>
-      <w:r>
-        <w:rPr>
-          <w:color w:val="000000"/>
-        </w:rPr>
-        <w:tab/>
-      </w:r>
-      <w:r>
-        <w:rPr>
-          <w:color w:val="000000"/>
-        </w:rPr>
-        <w:t xml:space="preserve">June 2019 </w:t>
-      </w:r>
-      <w:r>
-        <w:rPr>
-          <w:color w:val="000000"/>
-        </w:rPr>
-        <w:t>-</w:t>
-      </w:r>
-      <w:r>
-        <w:rPr>
-          <w:color w:val="000000"/>
-        </w:rPr>
-        <w:t xml:space="preserve"> </w:t>
-      </w:r>
-      <w:r>
-        <w:rPr>
-          <w:color w:val="000000"/>
-        </w:rPr>
-        <w:t>November</w:t>
-      </w:r>
-      <w:r>
-        <w:rPr>
-          <w:color w:val="000000"/>
-        </w:rPr>
-        <w:t xml:space="preserve"> 2019</w:t>
+        <w:t xml:space="preserve"> organization running on the Ethereum network which functions similar to how NCAA tournament organizers let people bet on the results.</w:t>
       </w:r>
     </w:p>
     <w:p>
@@ -1932,12 +2039,6 @@
           <w:color w:val="000000"/>
         </w:rPr>
       </w:pPr>
-      <w:r>
-        <w:rPr>
-          <w:color w:val="000000"/>
-        </w:rPr>
-        <w:t>Developed a DAPP that lets people donate to political campaigns using Ethereum in a manner that ensures transparency and nonrepudiation due to the data being stored on the blockchain network.</w:t>
-      </w:r>
     </w:p>
     <w:p>
       <w:pPr>
@@ -1952,7 +2053,6 @@
         <w:spacing w:after="0"/>
         <w:rPr>
           <w:color w:val="000000"/>
-          <w:szCs w:val="24"/>
         </w:rPr>
       </w:pPr>
       <w:r>
@@ -1960,109 +2060,85 @@
           <w:b/>
           <w:bCs/>
           <w:color w:val="000000"/>
-          <w:szCs w:val="24"/>
-        </w:rPr>
-        <w:t>Blockchain developer</w:t>
+        </w:rPr>
+        <w:t>Smart Contract developer</w:t>
       </w:r>
       <w:r>
         <w:rPr>
           <w:b/>
           <w:bCs/>
           <w:color w:val="000000"/>
-          <w:szCs w:val="24"/>
-        </w:rPr>
-        <w:t xml:space="preserve">, IBM </w:t>
-      </w:r>
-      <w:proofErr w:type="spellStart"/>
+        </w:rPr>
+        <w:t>, Election Contribution</w:t>
+      </w:r>
       <w:r>
         <w:rPr>
           <w:b/>
           <w:bCs/>
           <w:color w:val="000000"/>
-          <w:szCs w:val="24"/>
-        </w:rPr>
-        <w:t>CallForCode</w:t>
-      </w:r>
-      <w:proofErr w:type="spellEnd"/>
-      <w:r>
-        <w:rPr>
-          <w:b/>
-          <w:bCs/>
-          <w:color w:val="000000"/>
-          <w:szCs w:val="24"/>
         </w:rPr>
         <w:t>:</w:t>
       </w:r>
       <w:r>
         <w:rPr>
           <w:color w:val="000000"/>
-          <w:szCs w:val="24"/>
         </w:rPr>
         <w:t xml:space="preserve"> </w:t>
       </w:r>
       <w:r>
         <w:rPr>
           <w:color w:val="000000"/>
-          <w:szCs w:val="24"/>
-        </w:rPr>
-        <w:tab/>
-      </w:r>
-      <w:r>
-        <w:rPr>
-          <w:color w:val="000000"/>
-          <w:szCs w:val="24"/>
-        </w:rPr>
-        <w:tab/>
-      </w:r>
-      <w:r>
-        <w:rPr>
-          <w:color w:val="000000"/>
-          <w:szCs w:val="24"/>
-        </w:rPr>
-        <w:tab/>
-      </w:r>
-      <w:r>
-        <w:rPr>
-          <w:color w:val="000000"/>
-          <w:szCs w:val="24"/>
-        </w:rPr>
-        <w:tab/>
-      </w:r>
-      <w:r>
-        <w:rPr>
-          <w:color w:val="000000"/>
-          <w:szCs w:val="24"/>
-        </w:rPr>
-        <w:tab/>
-      </w:r>
-      <w:r>
-        <w:rPr>
-          <w:color w:val="000000"/>
-          <w:szCs w:val="24"/>
-        </w:rPr>
-        <w:tab/>
-        <w:t xml:space="preserve">     </w:t>
-      </w:r>
-      <w:r>
-        <w:rPr>
-          <w:color w:val="000000"/>
-          <w:szCs w:val="24"/>
+        </w:rPr>
+        <w:tab/>
+      </w:r>
+      <w:r>
+        <w:rPr>
+          <w:color w:val="000000"/>
+        </w:rPr>
+        <w:tab/>
+      </w:r>
+      <w:r>
+        <w:rPr>
+          <w:color w:val="000000"/>
+        </w:rPr>
+        <w:tab/>
+      </w:r>
+      <w:r>
+        <w:rPr>
+          <w:color w:val="000000"/>
+        </w:rPr>
+        <w:tab/>
+      </w:r>
+      <w:r>
+        <w:rPr>
+          <w:color w:val="000000"/>
+        </w:rPr>
+        <w:tab/>
+        <w:t xml:space="preserve">June 2019 </w:t>
+      </w:r>
+      <w:r>
+        <w:rPr>
+          <w:color w:val="000000"/>
+        </w:rPr>
+        <w:t>-</w:t>
+      </w:r>
+      <w:r>
+        <w:rPr>
+          <w:color w:val="000000"/>
         </w:rPr>
         <w:t xml:space="preserve"> </w:t>
       </w:r>
       <w:r>
         <w:rPr>
           <w:color w:val="000000"/>
-          <w:szCs w:val="24"/>
-        </w:rPr>
-        <w:t xml:space="preserve"> </w:t>
-      </w:r>
-      <w:r>
-        <w:rPr>
-          <w:color w:val="000000"/>
-          <w:szCs w:val="24"/>
-        </w:rPr>
-        <w:t>June 2019 - August 2019</w:t>
+        </w:rPr>
+        <w:t>November</w:t>
+      </w:r>
+      <w:r>
+        <w:rPr>
+          <w:color w:val="000000"/>
+        </w:rPr>
+        <w:t xml:space="preserve"> 2019</w:t>
       </w:r>
     </w:p>
     <w:p>
@@ -2079,132 +2155,13 @@
         <w:jc w:val="both"/>
         <w:rPr>
           <w:color w:val="000000"/>
-          <w:szCs w:val="24"/>
-        </w:rPr>
-      </w:pPr>
-      <w:r>
-        <w:rPr>
-          <w:color w:val="000000"/>
-          <w:szCs w:val="24"/>
-        </w:rPr>
-        <w:t xml:space="preserve">Developed an auction Blockchain platform using Hyperledger Fabric and IBM Cloud services to facilitate relief </w:t>
-      </w:r>
-      <w:proofErr w:type="spellStart"/>
-      <w:r>
-        <w:rPr>
-          <w:color w:val="000000"/>
-          <w:szCs w:val="24"/>
-        </w:rPr>
-        <w:t>centers</w:t>
-      </w:r>
-      <w:proofErr w:type="spellEnd"/>
-      <w:r>
-        <w:rPr>
-          <w:color w:val="000000"/>
-          <w:szCs w:val="24"/>
-        </w:rPr>
-        <w:t xml:space="preserve"> to obtain suppliers that bid the lowest for their services of delivering resources.</w:t>
-      </w:r>
-    </w:p>
-    <w:p>
-      <w:pPr>
-        <w:widowControl/>
-        <w:pBdr>
-          <w:top w:val="nil"/>
-          <w:left w:val="nil"/>
-          <w:bottom w:val="nil"/>
-          <w:right w:val="nil"/>
-          <w:between w:val="nil"/>
-        </w:pBdr>
-        <w:spacing w:after="0"/>
-        <w:rPr>
-          <w:color w:val="000000"/>
-        </w:rPr>
-      </w:pPr>
-      <w:r>
-        <w:rPr>
-          <w:b/>
-          <w:bCs/>
-          <w:color w:val="000000"/>
-        </w:rPr>
-        <w:t xml:space="preserve">Blockchain </w:t>
-      </w:r>
-      <w:r>
-        <w:rPr>
-          <w:b/>
-          <w:bCs/>
-          <w:color w:val="000000"/>
-        </w:rPr>
-        <w:t>DevOps, pipelining and monitoring</w:t>
-      </w:r>
-      <w:r>
-        <w:rPr>
-          <w:b/>
-          <w:bCs/>
-          <w:color w:val="000000"/>
-        </w:rPr>
-        <w:t>:</w:t>
-      </w:r>
-      <w:r>
-        <w:rPr>
-          <w:color w:val="000000"/>
-        </w:rPr>
-        <w:t xml:space="preserve"> </w:t>
-      </w:r>
-      <w:r>
-        <w:rPr>
-          <w:color w:val="000000"/>
-        </w:rPr>
-        <w:tab/>
-      </w:r>
-      <w:r>
-        <w:rPr>
-          <w:color w:val="000000"/>
-        </w:rPr>
-        <w:tab/>
-      </w:r>
-      <w:r>
-        <w:rPr>
-          <w:color w:val="000000"/>
-        </w:rPr>
-        <w:tab/>
-      </w:r>
-      <w:r>
-        <w:rPr>
-          <w:color w:val="000000"/>
-        </w:rPr>
-        <w:tab/>
-      </w:r>
-      <w:r>
-        <w:rPr>
-          <w:color w:val="000000"/>
-        </w:rPr>
-        <w:tab/>
-        <w:t xml:space="preserve">      </w:t>
-      </w:r>
-      <w:r>
-        <w:rPr>
-          <w:color w:val="000000"/>
-        </w:rPr>
-        <w:t xml:space="preserve">      </w:t>
-      </w:r>
-      <w:r>
-        <w:rPr>
-          <w:color w:val="000000"/>
-        </w:rPr>
-        <w:t xml:space="preserve">June 2019 </w:t>
-      </w:r>
-      <w:r>
-        <w:rPr>
-          <w:color w:val="000000"/>
-        </w:rPr>
-        <w:t>-</w:t>
-      </w:r>
-      <w:r>
-        <w:rPr>
-          <w:color w:val="000000"/>
-        </w:rPr>
-        <w:t xml:space="preserve"> July 2019</w:t>
+        </w:rPr>
+      </w:pPr>
+      <w:r>
+        <w:rPr>
+          <w:color w:val="000000"/>
+        </w:rPr>
+        <w:t>Developed a DAPP that lets people donate to political campaigns using Ethereum in a manner that ensures transparency and nonrepudiation due to the data being stored on the blockchain network.</w:t>
       </w:r>
     </w:p>
     <w:p>
@@ -2223,6 +2180,309 @@
           <w:color w:val="000000"/>
         </w:rPr>
       </w:pPr>
+    </w:p>
+    <w:p>
+      <w:pPr>
+        <w:widowControl/>
+        <w:pBdr>
+          <w:top w:val="nil"/>
+          <w:left w:val="nil"/>
+          <w:bottom w:val="nil"/>
+          <w:right w:val="nil"/>
+          <w:between w:val="nil"/>
+        </w:pBdr>
+        <w:spacing w:after="0"/>
+        <w:rPr>
+          <w:color w:val="000000"/>
+          <w:szCs w:val="24"/>
+        </w:rPr>
+      </w:pPr>
+      <w:r>
+        <w:rPr>
+          <w:b/>
+          <w:bCs/>
+          <w:color w:val="000000"/>
+          <w:szCs w:val="24"/>
+        </w:rPr>
+        <w:t>Blockchain developer</w:t>
+      </w:r>
+      <w:r>
+        <w:rPr>
+          <w:b/>
+          <w:bCs/>
+          <w:color w:val="000000"/>
+          <w:szCs w:val="24"/>
+        </w:rPr>
+        <w:t xml:space="preserve">, IBM </w:t>
+      </w:r>
+      <w:proofErr w:type="spellStart"/>
+      <w:r>
+        <w:rPr>
+          <w:b/>
+          <w:bCs/>
+          <w:color w:val="000000"/>
+          <w:szCs w:val="24"/>
+        </w:rPr>
+        <w:t>CallForCode</w:t>
+      </w:r>
+      <w:proofErr w:type="spellEnd"/>
+      <w:r>
+        <w:rPr>
+          <w:b/>
+          <w:bCs/>
+          <w:color w:val="000000"/>
+          <w:szCs w:val="24"/>
+        </w:rPr>
+        <w:t>:</w:t>
+      </w:r>
+      <w:r>
+        <w:rPr>
+          <w:color w:val="000000"/>
+          <w:szCs w:val="24"/>
+        </w:rPr>
+        <w:t xml:space="preserve"> </w:t>
+      </w:r>
+      <w:r>
+        <w:rPr>
+          <w:color w:val="000000"/>
+          <w:szCs w:val="24"/>
+        </w:rPr>
+        <w:tab/>
+      </w:r>
+      <w:r>
+        <w:rPr>
+          <w:color w:val="000000"/>
+          <w:szCs w:val="24"/>
+        </w:rPr>
+        <w:tab/>
+      </w:r>
+      <w:r>
+        <w:rPr>
+          <w:color w:val="000000"/>
+          <w:szCs w:val="24"/>
+        </w:rPr>
+        <w:tab/>
+      </w:r>
+      <w:r>
+        <w:rPr>
+          <w:color w:val="000000"/>
+          <w:szCs w:val="24"/>
+        </w:rPr>
+        <w:tab/>
+      </w:r>
+      <w:r>
+        <w:rPr>
+          <w:color w:val="000000"/>
+          <w:szCs w:val="24"/>
+        </w:rPr>
+        <w:tab/>
+      </w:r>
+      <w:r>
+        <w:rPr>
+          <w:color w:val="000000"/>
+          <w:szCs w:val="24"/>
+        </w:rPr>
+        <w:tab/>
+        <w:t xml:space="preserve">     </w:t>
+      </w:r>
+      <w:r>
+        <w:rPr>
+          <w:color w:val="000000"/>
+          <w:szCs w:val="24"/>
+        </w:rPr>
+        <w:t xml:space="preserve"> </w:t>
+      </w:r>
+      <w:r>
+        <w:rPr>
+          <w:color w:val="000000"/>
+          <w:szCs w:val="24"/>
+        </w:rPr>
+        <w:t xml:space="preserve"> </w:t>
+      </w:r>
+      <w:r>
+        <w:rPr>
+          <w:color w:val="000000"/>
+          <w:szCs w:val="24"/>
+        </w:rPr>
+        <w:t>June 2019 - August 2019</w:t>
+      </w:r>
+    </w:p>
+    <w:p>
+      <w:pPr>
+        <w:widowControl/>
+        <w:pBdr>
+          <w:top w:val="nil"/>
+          <w:left w:val="nil"/>
+          <w:bottom w:val="nil"/>
+          <w:right w:val="nil"/>
+          <w:between w:val="nil"/>
+        </w:pBdr>
+        <w:spacing w:after="0"/>
+        <w:jc w:val="both"/>
+        <w:rPr>
+          <w:color w:val="000000"/>
+          <w:szCs w:val="24"/>
+        </w:rPr>
+      </w:pPr>
+      <w:r>
+        <w:rPr>
+          <w:color w:val="000000"/>
+          <w:szCs w:val="24"/>
+        </w:rPr>
+        <w:t xml:space="preserve">Developed an auction Blockchain platform using Hyperledger Fabric and IBM Cloud services to facilitate relief </w:t>
+      </w:r>
+      <w:proofErr w:type="spellStart"/>
+      <w:r>
+        <w:rPr>
+          <w:color w:val="000000"/>
+          <w:szCs w:val="24"/>
+        </w:rPr>
+        <w:t>centers</w:t>
+      </w:r>
+      <w:proofErr w:type="spellEnd"/>
+      <w:r>
+        <w:rPr>
+          <w:color w:val="000000"/>
+          <w:szCs w:val="24"/>
+        </w:rPr>
+        <w:t xml:space="preserve"> to obtain suppliers that bid the lowest for their services of delivering resources.</w:t>
+      </w:r>
+    </w:p>
+    <w:p>
+      <w:pPr>
+        <w:widowControl/>
+        <w:pBdr>
+          <w:top w:val="nil"/>
+          <w:left w:val="nil"/>
+          <w:bottom w:val="nil"/>
+          <w:right w:val="nil"/>
+          <w:between w:val="nil"/>
+        </w:pBdr>
+        <w:spacing w:after="0"/>
+        <w:jc w:val="both"/>
+        <w:rPr>
+          <w:color w:val="000000"/>
+          <w:szCs w:val="24"/>
+        </w:rPr>
+      </w:pPr>
+    </w:p>
+    <w:p>
+      <w:pPr>
+        <w:widowControl/>
+        <w:pBdr>
+          <w:top w:val="nil"/>
+          <w:left w:val="nil"/>
+          <w:bottom w:val="nil"/>
+          <w:right w:val="nil"/>
+          <w:between w:val="nil"/>
+        </w:pBdr>
+        <w:spacing w:after="0"/>
+        <w:rPr>
+          <w:color w:val="000000"/>
+        </w:rPr>
+      </w:pPr>
+      <w:r>
+        <w:rPr>
+          <w:b/>
+          <w:bCs/>
+          <w:color w:val="000000"/>
+        </w:rPr>
+        <w:t xml:space="preserve">Blockchain </w:t>
+      </w:r>
+      <w:r>
+        <w:rPr>
+          <w:b/>
+          <w:bCs/>
+          <w:color w:val="000000"/>
+        </w:rPr>
+        <w:t>DevOps, pipelining and monitoring</w:t>
+      </w:r>
+      <w:r>
+        <w:rPr>
+          <w:b/>
+          <w:bCs/>
+          <w:color w:val="000000"/>
+        </w:rPr>
+        <w:t>:</w:t>
+      </w:r>
+      <w:r>
+        <w:rPr>
+          <w:color w:val="000000"/>
+        </w:rPr>
+        <w:t xml:space="preserve"> </w:t>
+      </w:r>
+      <w:r>
+        <w:rPr>
+          <w:color w:val="000000"/>
+        </w:rPr>
+        <w:tab/>
+      </w:r>
+      <w:r>
+        <w:rPr>
+          <w:color w:val="000000"/>
+        </w:rPr>
+        <w:tab/>
+      </w:r>
+      <w:r>
+        <w:rPr>
+          <w:color w:val="000000"/>
+        </w:rPr>
+        <w:tab/>
+      </w:r>
+      <w:r>
+        <w:rPr>
+          <w:color w:val="000000"/>
+        </w:rPr>
+        <w:tab/>
+      </w:r>
+      <w:r>
+        <w:rPr>
+          <w:color w:val="000000"/>
+        </w:rPr>
+        <w:tab/>
+        <w:t xml:space="preserve">      </w:t>
+      </w:r>
+      <w:r>
+        <w:rPr>
+          <w:color w:val="000000"/>
+        </w:rPr>
+        <w:t xml:space="preserve">      </w:t>
+      </w:r>
+      <w:r>
+        <w:rPr>
+          <w:color w:val="000000"/>
+        </w:rPr>
+        <w:t xml:space="preserve">June 2019 </w:t>
+      </w:r>
+      <w:r>
+        <w:rPr>
+          <w:color w:val="000000"/>
+        </w:rPr>
+        <w:t>-</w:t>
+      </w:r>
+      <w:r>
+        <w:rPr>
+          <w:color w:val="000000"/>
+        </w:rPr>
+        <w:t xml:space="preserve"> July 2019</w:t>
+      </w:r>
+    </w:p>
+    <w:p>
+      <w:pPr>
+        <w:widowControl/>
+        <w:pBdr>
+          <w:top w:val="nil"/>
+          <w:left w:val="nil"/>
+          <w:bottom w:val="nil"/>
+          <w:right w:val="nil"/>
+          <w:between w:val="nil"/>
+        </w:pBdr>
+        <w:spacing w:after="0"/>
+        <w:jc w:val="both"/>
+        <w:rPr>
+          <w:color w:val="000000"/>
+        </w:rPr>
+      </w:pPr>
       <w:r>
         <w:rPr>
           <w:color w:val="000000"/>
@@ -2279,6 +2539,23 @@
         </w:rPr>
         <w:t xml:space="preserve"> actions with automated linting, testing and error reporting of the blockchain app.</w:t>
       </w:r>
+    </w:p>
+    <w:p>
+      <w:pPr>
+        <w:widowControl/>
+        <w:pBdr>
+          <w:top w:val="nil"/>
+          <w:left w:val="nil"/>
+          <w:bottom w:val="nil"/>
+          <w:right w:val="nil"/>
+          <w:between w:val="nil"/>
+        </w:pBdr>
+        <w:spacing w:after="0"/>
+        <w:jc w:val="both"/>
+        <w:rPr>
+          <w:color w:val="000000"/>
+        </w:rPr>
+      </w:pPr>
     </w:p>
     <w:p>
       <w:pPr>
@@ -2302,7 +2579,7 @@
           <w:sz w:val="22"/>
           <w:szCs w:val="22"/>
         </w:rPr>
-        <w:t xml:space="preserve">Blockchain </w:t>
+        <w:t>Blockchain</w:t>
       </w:r>
       <w:r>
         <w:rPr>
@@ -2313,7 +2590,7 @@
           <w:sz w:val="22"/>
           <w:szCs w:val="22"/>
         </w:rPr>
-        <w:t>Open Source Contribution:</w:t>
+        <w:t xml:space="preserve"> security,</w:t>
       </w:r>
       <w:r>
         <w:rPr>
@@ -2324,7 +2601,7 @@
           <w:sz w:val="22"/>
           <w:szCs w:val="22"/>
         </w:rPr>
-        <w:tab/>
+        <w:t xml:space="preserve"> </w:t>
       </w:r>
       <w:r>
         <w:rPr>
@@ -2335,7 +2612,7 @@
           <w:sz w:val="22"/>
           <w:szCs w:val="22"/>
         </w:rPr>
-        <w:tab/>
+        <w:t>Open</w:t>
       </w:r>
       <w:r>
         <w:rPr>
@@ -2346,7 +2623,7 @@
           <w:sz w:val="22"/>
           <w:szCs w:val="22"/>
         </w:rPr>
-        <w:tab/>
+        <w:t>-</w:t>
       </w:r>
       <w:r>
         <w:rPr>
@@ -2357,7 +2634,7 @@
           <w:sz w:val="22"/>
           <w:szCs w:val="22"/>
         </w:rPr>
-        <w:tab/>
+        <w:t>Source Contribution:</w:t>
       </w:r>
       <w:r>
         <w:rPr>
@@ -2370,11 +2647,7 @@
         </w:rPr>
         <w:tab/>
       </w:r>
-    </w:p>
-    <w:p>
-      <w:pPr>
-        <w:pStyle w:val="NormalWeb"/>
-        <w:spacing w:before="0" w:beforeAutospacing="0" w:after="0" w:afterAutospacing="0"/>
+      <w:r>
         <w:rPr>
           <w:rFonts w:ascii="Calibri" w:hAnsi="Calibri" w:cs="Calibri"/>
           <w:b/>
@@ -2383,82 +2656,8 @@
           <w:sz w:val="22"/>
           <w:szCs w:val="22"/>
         </w:rPr>
-      </w:pPr>
-      <w:r>
-        <w:rPr>
-          <w:rFonts w:ascii="Calibri" w:hAnsi="Calibri" w:cs="Calibri"/>
-          <w:bCs/>
-          <w:color w:val="000000"/>
-          <w:sz w:val="22"/>
-          <w:szCs w:val="22"/>
-        </w:rPr>
-        <w:lastRenderedPageBreak/>
-        <w:t xml:space="preserve">Contributed multiple times to the </w:t>
-      </w:r>
-      <w:proofErr w:type="spellStart"/>
-      <w:r>
-        <w:rPr>
-          <w:rFonts w:ascii="Calibri" w:hAnsi="Calibri" w:cs="Calibri"/>
-          <w:bCs/>
-          <w:color w:val="000000"/>
-          <w:sz w:val="22"/>
-          <w:szCs w:val="22"/>
-        </w:rPr>
-        <w:t>Openzeppelin</w:t>
-      </w:r>
-      <w:proofErr w:type="spellEnd"/>
-      <w:r>
-        <w:rPr>
-          <w:rFonts w:ascii="Calibri" w:hAnsi="Calibri" w:cs="Calibri"/>
-          <w:bCs/>
-          <w:color w:val="000000"/>
-          <w:sz w:val="22"/>
-          <w:szCs w:val="22"/>
-        </w:rPr>
-        <w:t xml:space="preserve"> project for implementing best practices and security for developing Ethereum blockchain apps.</w:t>
-      </w:r>
-      <w:r>
-        <w:rPr>
-          <w:rFonts w:ascii="Calibri" w:hAnsi="Calibri" w:cs="Calibri"/>
-          <w:bCs/>
-          <w:color w:val="000000"/>
-          <w:sz w:val="22"/>
-          <w:szCs w:val="22"/>
-        </w:rPr>
-        <w:t xml:space="preserve"> Contributions include, converting assembly code to solidity, rewriting all the </w:t>
-      </w:r>
-      <w:proofErr w:type="spellStart"/>
-      <w:r>
-        <w:rPr>
-          <w:rFonts w:ascii="Calibri" w:hAnsi="Calibri" w:cs="Calibri"/>
-          <w:bCs/>
-          <w:color w:val="000000"/>
-          <w:sz w:val="22"/>
-          <w:szCs w:val="22"/>
-        </w:rPr>
-        <w:t>Openzeppelin</w:t>
-      </w:r>
-      <w:proofErr w:type="spellEnd"/>
-      <w:r>
-        <w:rPr>
-          <w:rFonts w:ascii="Calibri" w:hAnsi="Calibri" w:cs="Calibri"/>
-          <w:bCs/>
-          <w:color w:val="000000"/>
-          <w:sz w:val="22"/>
-          <w:szCs w:val="22"/>
-        </w:rPr>
-        <w:t xml:space="preserve"> tests.</w:t>
-      </w:r>
-    </w:p>
-    <w:p>
-      <w:pPr>
-        <w:pStyle w:val="NormalWeb"/>
-        <w:spacing w:before="0" w:beforeAutospacing="0" w:after="0" w:afterAutospacing="0"/>
-        <w:rPr>
-          <w:sz w:val="22"/>
-          <w:szCs w:val="22"/>
-        </w:rPr>
-      </w:pPr>
+        <w:tab/>
+      </w:r>
       <w:r>
         <w:rPr>
           <w:rFonts w:ascii="Calibri" w:hAnsi="Calibri" w:cs="Calibri"/>
@@ -2468,200 +2667,8 @@
           <w:sz w:val="22"/>
           <w:szCs w:val="22"/>
         </w:rPr>
-        <w:t>Full stack SPA Developer:</w:t>
-      </w:r>
-      <w:r>
-        <w:rPr>
-          <w:rStyle w:val="apple-tab-span"/>
-          <w:rFonts w:ascii="Calibri" w:hAnsi="Calibri" w:cs="Calibri"/>
-          <w:color w:val="000000"/>
-          <w:sz w:val="22"/>
-          <w:szCs w:val="22"/>
-        </w:rPr>
-        <w:tab/>
-      </w:r>
-      <w:r>
-        <w:rPr>
-          <w:rStyle w:val="apple-tab-span"/>
-          <w:rFonts w:ascii="Calibri" w:hAnsi="Calibri" w:cs="Calibri"/>
-          <w:color w:val="000000"/>
-          <w:sz w:val="22"/>
-          <w:szCs w:val="22"/>
-        </w:rPr>
-        <w:tab/>
-      </w:r>
-      <w:r>
-        <w:rPr>
-          <w:rStyle w:val="apple-tab-span"/>
-          <w:rFonts w:ascii="Calibri" w:hAnsi="Calibri" w:cs="Calibri"/>
-          <w:color w:val="000000"/>
-          <w:sz w:val="22"/>
-          <w:szCs w:val="22"/>
-        </w:rPr>
-        <w:tab/>
-      </w:r>
-      <w:r>
-        <w:rPr>
-          <w:rStyle w:val="apple-tab-span"/>
-          <w:rFonts w:ascii="Calibri" w:hAnsi="Calibri" w:cs="Calibri"/>
-          <w:color w:val="000000"/>
-          <w:sz w:val="22"/>
-          <w:szCs w:val="22"/>
-        </w:rPr>
-        <w:tab/>
-      </w:r>
-      <w:r>
-        <w:rPr>
-          <w:rStyle w:val="apple-tab-span"/>
-          <w:rFonts w:ascii="Calibri" w:hAnsi="Calibri" w:cs="Calibri"/>
-          <w:color w:val="000000"/>
-          <w:sz w:val="22"/>
-          <w:szCs w:val="22"/>
-        </w:rPr>
-        <w:tab/>
-      </w:r>
-      <w:r>
-        <w:rPr>
-          <w:rStyle w:val="apple-tab-span"/>
-          <w:rFonts w:ascii="Calibri" w:hAnsi="Calibri" w:cs="Calibri"/>
-          <w:color w:val="000000"/>
-          <w:sz w:val="22"/>
-          <w:szCs w:val="22"/>
-        </w:rPr>
-        <w:tab/>
-      </w:r>
-      <w:r>
-        <w:rPr>
-          <w:rFonts w:ascii="Calibri" w:hAnsi="Calibri" w:cs="Calibri"/>
-          <w:color w:val="000000"/>
-          <w:sz w:val="22"/>
-          <w:szCs w:val="22"/>
-        </w:rPr>
-        <w:t xml:space="preserve">   </w:t>
-      </w:r>
-      <w:r>
-        <w:rPr>
-          <w:rFonts w:ascii="Calibri" w:hAnsi="Calibri" w:cs="Calibri"/>
-          <w:color w:val="000000"/>
-          <w:sz w:val="22"/>
-          <w:szCs w:val="22"/>
-        </w:rPr>
-        <w:tab/>
-        <w:t xml:space="preserve">   </w:t>
-      </w:r>
-      <w:r>
-        <w:rPr>
-          <w:rFonts w:ascii="Calibri" w:hAnsi="Calibri" w:cs="Calibri"/>
-          <w:color w:val="000000"/>
-          <w:sz w:val="22"/>
-          <w:szCs w:val="22"/>
-        </w:rPr>
-        <w:t xml:space="preserve">       </w:t>
-      </w:r>
-      <w:r>
-        <w:rPr>
-          <w:rFonts w:ascii="Calibri" w:hAnsi="Calibri" w:cs="Calibri"/>
-          <w:color w:val="000000"/>
-          <w:sz w:val="22"/>
-          <w:szCs w:val="22"/>
-        </w:rPr>
-        <w:t xml:space="preserve">August 2018 </w:t>
-      </w:r>
-      <w:r>
-        <w:rPr>
-          <w:rFonts w:ascii="Calibri" w:hAnsi="Calibri" w:cs="Calibri"/>
-          <w:color w:val="000000"/>
-          <w:sz w:val="22"/>
-          <w:szCs w:val="22"/>
-        </w:rPr>
-        <w:t>-</w:t>
-      </w:r>
-      <w:r>
-        <w:rPr>
-          <w:rFonts w:ascii="Calibri" w:hAnsi="Calibri" w:cs="Calibri"/>
-          <w:color w:val="000000"/>
-          <w:sz w:val="22"/>
-          <w:szCs w:val="22"/>
-        </w:rPr>
-        <w:t xml:space="preserve"> September 2018</w:t>
-      </w:r>
-    </w:p>
-    <w:p>
-      <w:pPr>
-        <w:pStyle w:val="NormalWeb"/>
-        <w:spacing w:before="0" w:beforeAutospacing="0" w:after="0" w:afterAutospacing="0"/>
-        <w:rPr>
-          <w:sz w:val="22"/>
-          <w:szCs w:val="22"/>
-        </w:rPr>
-      </w:pPr>
-      <w:r>
-        <w:rPr>
-          <w:rFonts w:ascii="Calibri" w:hAnsi="Calibri" w:cs="Calibri"/>
-          <w:color w:val="000000"/>
-          <w:sz w:val="22"/>
-          <w:szCs w:val="22"/>
-        </w:rPr>
-        <w:t xml:space="preserve">Created a food restaurant web app built as </w:t>
-      </w:r>
-      <w:proofErr w:type="gramStart"/>
-      <w:r>
-        <w:rPr>
-          <w:rFonts w:ascii="Calibri" w:hAnsi="Calibri" w:cs="Calibri"/>
-          <w:color w:val="000000"/>
-          <w:sz w:val="22"/>
-          <w:szCs w:val="22"/>
-        </w:rPr>
-        <w:t>an</w:t>
-      </w:r>
-      <w:proofErr w:type="gramEnd"/>
-      <w:r>
-        <w:rPr>
-          <w:rFonts w:ascii="Calibri" w:hAnsi="Calibri" w:cs="Calibri"/>
-          <w:color w:val="000000"/>
-          <w:sz w:val="22"/>
-          <w:szCs w:val="22"/>
-        </w:rPr>
-        <w:t xml:space="preserve"> SPA using React.js, ES6 and Firebase as the backend with google sign-in and email verification.</w:t>
-      </w:r>
-      <w:r>
-        <w:rPr>
-          <w:b/>
-          <w:color w:val="000000"/>
-          <w:sz w:val="22"/>
-          <w:szCs w:val="22"/>
-        </w:rPr>
-        <w:tab/>
-      </w:r>
-      <w:r>
-        <w:rPr>
-          <w:b/>
-          <w:color w:val="000000"/>
-          <w:sz w:val="22"/>
-          <w:szCs w:val="22"/>
-        </w:rPr>
-        <w:tab/>
-      </w:r>
-      <w:r>
-        <w:rPr>
-          <w:b/>
-          <w:color w:val="000000"/>
-          <w:sz w:val="22"/>
-          <w:szCs w:val="22"/>
-        </w:rPr>
-        <w:tab/>
-        <w:t xml:space="preserve">            </w:t>
-      </w:r>
-    </w:p>
-    <w:p>
-      <w:pPr>
-        <w:pStyle w:val="NormalWeb"/>
-        <w:spacing w:before="0" w:beforeAutospacing="0" w:after="0" w:afterAutospacing="0"/>
-        <w:rPr>
-          <w:sz w:val="22"/>
-          <w:szCs w:val="22"/>
-        </w:rPr>
-      </w:pPr>
+        <w:tab/>
+      </w:r>
       <w:r>
         <w:rPr>
           <w:rFonts w:ascii="Calibri" w:hAnsi="Calibri" w:cs="Calibri"/>
@@ -2671,11 +2678,10 @@
           <w:sz w:val="22"/>
           <w:szCs w:val="22"/>
         </w:rPr>
-        <w:t>Backend SQL Database Developer:</w:t>
-      </w:r>
-      <w:r>
-        <w:rPr>
-          <w:rStyle w:val="apple-tab-span"/>
+        <w:tab/>
+      </w:r>
+      <w:r>
+        <w:rPr>
           <w:rFonts w:ascii="Calibri" w:hAnsi="Calibri" w:cs="Calibri"/>
           <w:b/>
           <w:bCs/>
@@ -2687,6 +2693,148 @@
       </w:r>
       <w:r>
         <w:rPr>
+          <w:rFonts w:ascii="Calibri" w:hAnsi="Calibri" w:cs="Calibri"/>
+          <w:b/>
+          <w:bCs/>
+          <w:color w:val="000000"/>
+          <w:sz w:val="22"/>
+          <w:szCs w:val="22"/>
+        </w:rPr>
+        <w:t xml:space="preserve"> </w:t>
+      </w:r>
+      <w:r>
+        <w:rPr>
+          <w:rFonts w:ascii="Calibri" w:hAnsi="Calibri" w:cs="Calibri"/>
+          <w:color w:val="000000"/>
+          <w:sz w:val="22"/>
+          <w:szCs w:val="22"/>
+        </w:rPr>
+        <w:t>January 2019 – March 2019</w:t>
+      </w:r>
+    </w:p>
+    <w:p>
+      <w:pPr>
+        <w:pStyle w:val="NormalWeb"/>
+        <w:spacing w:before="0" w:beforeAutospacing="0" w:after="0" w:afterAutospacing="0"/>
+        <w:rPr>
+          <w:rFonts w:ascii="Calibri" w:hAnsi="Calibri" w:cs="Calibri"/>
+          <w:bCs/>
+          <w:color w:val="000000"/>
+          <w:sz w:val="22"/>
+          <w:szCs w:val="22"/>
+        </w:rPr>
+      </w:pPr>
+      <w:r>
+        <w:rPr>
+          <w:rFonts w:ascii="Calibri" w:hAnsi="Calibri" w:cs="Calibri"/>
+          <w:bCs/>
+          <w:color w:val="000000"/>
+          <w:sz w:val="22"/>
+          <w:szCs w:val="22"/>
+        </w:rPr>
+        <w:t xml:space="preserve">Contributed multiple times to the </w:t>
+      </w:r>
+      <w:proofErr w:type="spellStart"/>
+      <w:r>
+        <w:rPr>
+          <w:rFonts w:ascii="Calibri" w:hAnsi="Calibri" w:cs="Calibri"/>
+          <w:bCs/>
+          <w:color w:val="000000"/>
+          <w:sz w:val="22"/>
+          <w:szCs w:val="22"/>
+        </w:rPr>
+        <w:t>Openzeppelin</w:t>
+      </w:r>
+      <w:proofErr w:type="spellEnd"/>
+      <w:r>
+        <w:rPr>
+          <w:rFonts w:ascii="Calibri" w:hAnsi="Calibri" w:cs="Calibri"/>
+          <w:bCs/>
+          <w:color w:val="000000"/>
+          <w:sz w:val="22"/>
+          <w:szCs w:val="22"/>
+        </w:rPr>
+        <w:t xml:space="preserve"> project for implementing best practices and security for developing Ethereum blockchain apps.</w:t>
+      </w:r>
+      <w:r>
+        <w:rPr>
+          <w:rFonts w:ascii="Calibri" w:hAnsi="Calibri" w:cs="Calibri"/>
+          <w:bCs/>
+          <w:color w:val="000000"/>
+          <w:sz w:val="22"/>
+          <w:szCs w:val="22"/>
+        </w:rPr>
+        <w:t xml:space="preserve"> Contributions include, converting assembly code to solidity, rewriting all the</w:t>
+      </w:r>
+      <w:r>
+        <w:rPr>
+          <w:rFonts w:ascii="Calibri" w:hAnsi="Calibri" w:cs="Calibri"/>
+          <w:bCs/>
+          <w:color w:val="000000"/>
+          <w:sz w:val="22"/>
+          <w:szCs w:val="22"/>
+        </w:rPr>
+        <w:t xml:space="preserve"> </w:t>
+      </w:r>
+      <w:proofErr w:type="spellStart"/>
+      <w:r>
+        <w:rPr>
+          <w:rFonts w:ascii="Calibri" w:hAnsi="Calibri" w:cs="Calibri"/>
+          <w:bCs/>
+          <w:color w:val="000000"/>
+          <w:sz w:val="22"/>
+          <w:szCs w:val="22"/>
+        </w:rPr>
+        <w:t>Openzeppelin</w:t>
+      </w:r>
+      <w:proofErr w:type="spellEnd"/>
+      <w:r>
+        <w:rPr>
+          <w:rFonts w:ascii="Calibri" w:hAnsi="Calibri" w:cs="Calibri"/>
+          <w:bCs/>
+          <w:color w:val="000000"/>
+          <w:sz w:val="22"/>
+          <w:szCs w:val="22"/>
+        </w:rPr>
+        <w:t xml:space="preserve"> tests.</w:t>
+      </w:r>
+    </w:p>
+    <w:p>
+      <w:pPr>
+        <w:pStyle w:val="NormalWeb"/>
+        <w:spacing w:before="0" w:beforeAutospacing="0" w:after="0" w:afterAutospacing="0"/>
+        <w:rPr>
+          <w:rFonts w:ascii="Calibri" w:hAnsi="Calibri" w:cs="Calibri"/>
+          <w:b/>
+          <w:bCs/>
+          <w:color w:val="000000"/>
+          <w:sz w:val="22"/>
+          <w:szCs w:val="22"/>
+        </w:rPr>
+      </w:pPr>
+    </w:p>
+    <w:p>
+      <w:pPr>
+        <w:pStyle w:val="NormalWeb"/>
+        <w:spacing w:before="0" w:beforeAutospacing="0" w:after="0" w:afterAutospacing="0"/>
+        <w:rPr>
+          <w:sz w:val="22"/>
+          <w:szCs w:val="22"/>
+        </w:rPr>
+      </w:pPr>
+      <w:r>
+        <w:rPr>
+          <w:rFonts w:ascii="Calibri" w:hAnsi="Calibri" w:cs="Calibri"/>
+          <w:b/>
+          <w:bCs/>
+          <w:color w:val="000000"/>
+          <w:sz w:val="22"/>
+          <w:szCs w:val="22"/>
+        </w:rPr>
+        <w:t>Full stack SPA Developer:</w:t>
+      </w:r>
+      <w:r>
+        <w:rPr>
           <w:rStyle w:val="apple-tab-span"/>
           <w:rFonts w:ascii="Calibri" w:hAnsi="Calibri" w:cs="Calibri"/>
           <w:color w:val="000000"/>
@@ -2734,7 +2882,6 @@
           <w:szCs w:val="22"/>
         </w:rPr>
         <w:tab/>
-        <w:t xml:space="preserve"> </w:t>
       </w:r>
       <w:r>
         <w:rPr>
@@ -2745,17 +2892,15 @@
           <w:szCs w:val="22"/>
         </w:rPr>
         <w:tab/>
-        <w:t xml:space="preserve"> </w:t>
-      </w:r>
-      <w:r>
-        <w:rPr>
-          <w:rStyle w:val="apple-tab-span"/>
+      </w:r>
+      <w:r>
+        <w:rPr>
           <w:rFonts w:ascii="Calibri" w:hAnsi="Calibri" w:cs="Calibri"/>
           <w:color w:val="000000"/>
           <w:sz w:val="22"/>
           <w:szCs w:val="22"/>
         </w:rPr>
-        <w:t xml:space="preserve">     </w:t>
+        <w:t xml:space="preserve">   </w:t>
       </w:r>
       <w:r>
         <w:rPr>
@@ -2764,7 +2909,8 @@
           <w:sz w:val="22"/>
           <w:szCs w:val="22"/>
         </w:rPr>
-        <w:t xml:space="preserve">July 2016 </w:t>
+        <w:tab/>
+        <w:t xml:space="preserve">   </w:t>
       </w:r>
       <w:r>
         <w:rPr>
@@ -2773,7 +2919,7 @@
           <w:sz w:val="22"/>
           <w:szCs w:val="22"/>
         </w:rPr>
-        <w:t>-</w:t>
+        <w:t xml:space="preserve">       </w:t>
       </w:r>
       <w:r>
         <w:rPr>
@@ -2782,25 +2928,362 @@
           <w:sz w:val="22"/>
           <w:szCs w:val="22"/>
         </w:rPr>
-        <w:t xml:space="preserve"> October 2016</w:t>
+        <w:t xml:space="preserve">August 2018 </w:t>
+      </w:r>
+      <w:r>
+        <w:rPr>
+          <w:rFonts w:ascii="Calibri" w:hAnsi="Calibri" w:cs="Calibri"/>
+          <w:color w:val="000000"/>
+          <w:sz w:val="22"/>
+          <w:szCs w:val="22"/>
+        </w:rPr>
+        <w:t>-</w:t>
+      </w:r>
+      <w:r>
+        <w:rPr>
+          <w:rFonts w:ascii="Calibri" w:hAnsi="Calibri" w:cs="Calibri"/>
+          <w:color w:val="000000"/>
+          <w:sz w:val="22"/>
+          <w:szCs w:val="22"/>
+        </w:rPr>
+        <w:t xml:space="preserve"> September 2018</w:t>
       </w:r>
     </w:p>
     <w:p>
       <w:pPr>
-        <w:pStyle w:val="NormalWeb"/>
-        <w:spacing w:before="0" w:beforeAutospacing="0" w:after="0" w:afterAutospacing="0"/>
-        <w:rPr>
-          <w:color w:val="000000"/>
-        </w:rPr>
-      </w:pPr>
-      <w:r>
-        <w:rPr>
-          <w:rFonts w:ascii="Calibri" w:hAnsi="Calibri" w:cs="Calibri"/>
-          <w:color w:val="000000"/>
-          <w:sz w:val="22"/>
-          <w:szCs w:val="22"/>
-        </w:rPr>
-        <w:t>Developed a website that provides reviews of gadgets, using HTML, CSS, PHP and MySQL which was hosted using a XAMPP server.</w:t>
+        <w:widowControl/>
+        <w:pBdr>
+          <w:top w:val="nil"/>
+          <w:left w:val="nil"/>
+          <w:bottom w:val="nil"/>
+          <w:right w:val="nil"/>
+          <w:between w:val="nil"/>
+        </w:pBdr>
+        <w:spacing w:after="0"/>
+        <w:rPr>
+          <w:color w:val="000000"/>
+        </w:rPr>
+      </w:pPr>
+      <w:r>
+        <w:rPr>
+          <w:color w:val="000000"/>
+        </w:rPr>
+        <w:t>Created a food restaurant web app built as an SPA using React.js, ES6 and Firebase as the backend with google sign-in and email verification.</w:t>
+      </w:r>
+    </w:p>
+    <w:p>
+      <w:pPr>
+        <w:widowControl/>
+        <w:pBdr>
+          <w:top w:val="nil"/>
+          <w:left w:val="nil"/>
+          <w:bottom w:val="nil"/>
+          <w:right w:val="nil"/>
+          <w:between w:val="nil"/>
+        </w:pBdr>
+        <w:spacing w:after="0"/>
+        <w:rPr>
+          <w:b/>
+          <w:color w:val="000000"/>
+        </w:rPr>
+      </w:pPr>
+    </w:p>
+    <w:p>
+      <w:pPr>
+        <w:widowControl/>
+        <w:pBdr>
+          <w:top w:val="nil"/>
+          <w:left w:val="nil"/>
+          <w:bottom w:val="nil"/>
+          <w:right w:val="nil"/>
+          <w:between w:val="nil"/>
+        </w:pBdr>
+        <w:spacing w:after="0"/>
+        <w:rPr>
+          <w:b/>
+          <w:color w:val="000000"/>
+          <w:sz w:val="26"/>
+          <w:szCs w:val="26"/>
+          <w:u w:val="single"/>
+        </w:rPr>
+      </w:pPr>
+      <w:r>
+        <w:rPr>
+          <w:b/>
+          <w:color w:val="000000"/>
+          <w:sz w:val="26"/>
+          <w:szCs w:val="26"/>
+          <w:u w:val="single"/>
+        </w:rPr>
+        <w:t>Technical Skills:</w:t>
+      </w:r>
+    </w:p>
+    <w:p>
+      <w:pPr>
+        <w:widowControl/>
+        <w:pBdr>
+          <w:top w:val="nil"/>
+          <w:left w:val="nil"/>
+          <w:bottom w:val="nil"/>
+          <w:right w:val="nil"/>
+          <w:between w:val="nil"/>
+        </w:pBdr>
+        <w:spacing w:after="0"/>
+        <w:rPr>
+          <w:color w:val="000000"/>
+        </w:rPr>
+      </w:pPr>
+      <w:r>
+        <w:rPr>
+          <w:color w:val="000000"/>
+        </w:rPr>
+        <w:t>Blockchain Technologies</w:t>
+      </w:r>
+      <w:r>
+        <w:rPr>
+          <w:color w:val="000000"/>
+        </w:rPr>
+        <w:t xml:space="preserve">: </w:t>
+      </w:r>
+      <w:r>
+        <w:rPr>
+          <w:color w:val="000000"/>
+        </w:rPr>
+        <w:tab/>
+      </w:r>
+      <w:r>
+        <w:rPr>
+          <w:color w:val="000000"/>
+        </w:rPr>
+        <w:t>Hyperledger Fabric, Truffle, Ganache, AWS Blockchain, IBM Blockchain service</w:t>
+      </w:r>
+    </w:p>
+    <w:p>
+      <w:pPr>
+        <w:widowControl/>
+        <w:pBdr>
+          <w:top w:val="nil"/>
+          <w:left w:val="nil"/>
+          <w:bottom w:val="nil"/>
+          <w:right w:val="nil"/>
+          <w:between w:val="nil"/>
+        </w:pBdr>
+        <w:spacing w:after="0"/>
+        <w:rPr>
+          <w:color w:val="000000"/>
+        </w:rPr>
+      </w:pPr>
+      <w:r>
+        <w:rPr>
+          <w:color w:val="000000"/>
+        </w:rPr>
+        <w:t>Programming Languages:</w:t>
+      </w:r>
+      <w:r>
+        <w:rPr>
+          <w:color w:val="000000"/>
+        </w:rPr>
+        <w:tab/>
+        <w:t xml:space="preserve">Python, </w:t>
+      </w:r>
+      <w:proofErr w:type="spellStart"/>
+      <w:r>
+        <w:rPr>
+          <w:color w:val="000000"/>
+        </w:rPr>
+        <w:t>Javascript</w:t>
+      </w:r>
+      <w:proofErr w:type="spellEnd"/>
+      <w:r>
+        <w:rPr>
+          <w:color w:val="000000"/>
+        </w:rPr>
+        <w:t xml:space="preserve">, </w:t>
+      </w:r>
+      <w:r>
+        <w:rPr>
+          <w:color w:val="000000"/>
+        </w:rPr>
+        <w:t xml:space="preserve">NodeJS, Solidity, </w:t>
+      </w:r>
+      <w:r>
+        <w:rPr>
+          <w:color w:val="000000"/>
+        </w:rPr>
+        <w:t>C++, Java, R</w:t>
+      </w:r>
+    </w:p>
+    <w:p>
+      <w:pPr>
+        <w:widowControl/>
+        <w:pBdr>
+          <w:top w:val="nil"/>
+          <w:left w:val="nil"/>
+          <w:bottom w:val="nil"/>
+          <w:right w:val="nil"/>
+          <w:between w:val="nil"/>
+        </w:pBdr>
+        <w:spacing w:after="0"/>
+        <w:rPr>
+          <w:color w:val="000000"/>
+        </w:rPr>
+      </w:pPr>
+      <w:r>
+        <w:rPr>
+          <w:color w:val="000000"/>
+        </w:rPr>
+        <w:t>Cloud Technologies:</w:t>
+      </w:r>
+      <w:r>
+        <w:rPr>
+          <w:color w:val="000000"/>
+        </w:rPr>
+        <w:tab/>
+      </w:r>
+      <w:r>
+        <w:rPr>
+          <w:color w:val="000000"/>
+        </w:rPr>
+        <w:tab/>
+        <w:t>AWS, Azure, Docker, Kubernetes</w:t>
+      </w:r>
+      <w:r>
+        <w:rPr>
+          <w:color w:val="000000"/>
+        </w:rPr>
+        <w:t>,</w:t>
+      </w:r>
+      <w:r>
+        <w:rPr>
+          <w:color w:val="000000"/>
+        </w:rPr>
+        <w:t xml:space="preserve"> GCP, IBM Cloud, Serverless (AWS Lambda)</w:t>
+      </w:r>
+    </w:p>
+    <w:p>
+      <w:pPr>
+        <w:widowControl/>
+        <w:pBdr>
+          <w:top w:val="nil"/>
+          <w:left w:val="nil"/>
+          <w:bottom w:val="nil"/>
+          <w:right w:val="nil"/>
+          <w:between w:val="nil"/>
+        </w:pBdr>
+        <w:spacing w:after="0"/>
+        <w:rPr>
+          <w:color w:val="000000"/>
+        </w:rPr>
+      </w:pPr>
+      <w:r>
+        <w:rPr>
+          <w:color w:val="000000"/>
+        </w:rPr>
+        <w:t>D</w:t>
+      </w:r>
+      <w:r>
+        <w:rPr>
+          <w:color w:val="000000"/>
+        </w:rPr>
+        <w:t>atabase</w:t>
+      </w:r>
+      <w:r>
+        <w:rPr>
+          <w:color w:val="000000"/>
+        </w:rPr>
+        <w:t xml:space="preserve"> Technologies:</w:t>
+      </w:r>
+      <w:r>
+        <w:rPr>
+          <w:color w:val="000000"/>
+        </w:rPr>
+        <w:tab/>
+      </w:r>
+      <w:r>
+        <w:rPr>
+          <w:color w:val="000000"/>
+        </w:rPr>
+        <w:tab/>
+        <w:t xml:space="preserve">PostgreSQL, MySQL, NoSQL, </w:t>
+      </w:r>
+      <w:proofErr w:type="spellStart"/>
+      <w:r>
+        <w:rPr>
+          <w:color w:val="000000"/>
+        </w:rPr>
+        <w:t>MongoDb</w:t>
+      </w:r>
+      <w:proofErr w:type="spellEnd"/>
+      <w:r>
+        <w:rPr>
+          <w:color w:val="000000"/>
+        </w:rPr>
+        <w:t xml:space="preserve">, </w:t>
+      </w:r>
+      <w:proofErr w:type="spellStart"/>
+      <w:r>
+        <w:rPr>
+          <w:color w:val="000000"/>
+        </w:rPr>
+        <w:t>DynamoDb</w:t>
+      </w:r>
+      <w:proofErr w:type="spellEnd"/>
+      <w:r>
+        <w:rPr>
+          <w:color w:val="000000"/>
+        </w:rPr>
+        <w:t>, Firebase, Redis</w:t>
+      </w:r>
+    </w:p>
+    <w:p>
+      <w:pPr>
+        <w:widowControl/>
+        <w:pBdr>
+          <w:top w:val="nil"/>
+          <w:left w:val="nil"/>
+          <w:bottom w:val="nil"/>
+          <w:right w:val="nil"/>
+          <w:between w:val="nil"/>
+        </w:pBdr>
+        <w:tabs>
+          <w:tab w:val="left" w:pos="270"/>
+        </w:tabs>
+        <w:spacing w:after="0"/>
+        <w:ind w:left="1440" w:hanging="1440"/>
+        <w:rPr>
+          <w:color w:val="000000"/>
+        </w:rPr>
+      </w:pPr>
+      <w:r>
+        <w:rPr>
+          <w:color w:val="000000"/>
+        </w:rPr>
+        <w:t>Software:</w:t>
+      </w:r>
+      <w:r>
+        <w:rPr>
+          <w:color w:val="000000"/>
+        </w:rPr>
+        <w:tab/>
+      </w:r>
+      <w:r>
+        <w:rPr>
+          <w:color w:val="000000"/>
+        </w:rPr>
+        <w:tab/>
+      </w:r>
+      <w:r>
+        <w:rPr>
+          <w:color w:val="000000"/>
+        </w:rPr>
+        <w:tab/>
+        <w:t xml:space="preserve">Git, Visual Studio, </w:t>
+      </w:r>
+      <w:r>
+        <w:rPr>
+          <w:color w:val="000000"/>
+        </w:rPr>
+        <w:t>Google Analytics, SQL Server</w:t>
       </w:r>
     </w:p>
     <w:sectPr>
@@ -2821,7 +3304,7 @@
 </file>
 
 <file path=word/endnotes.xml><?xml version="1.0" encoding="utf-8"?>
-<w:endnotes xmlns:wpc="http://schemas.microsoft.com/office/word/2010/wordprocessingCanvas" xmlns:cx="http://schemas.microsoft.com/office/drawing/2014/chartex" xmlns:cx1="http://schemas.microsoft.com/office/drawing/2015/9/8/chartex" xmlns:cx2="http://schemas.microsoft.com/office/drawing/2015/10/21/chartex" xmlns:cx3="http://schemas.microsoft.com/office/drawing/2016/5/9/chartex" xmlns:cx4="http://schemas.microsoft.com/office/drawing/2016/5/10/chartex" xmlns:cx5="http://schemas.microsoft.com/office/drawing/2016/5/11/chartex" xmlns:cx6="http://schemas.microsoft.com/office/drawing/2016/5/12/chartex" xmlns:cx7="http://schemas.microsoft.com/office/drawing/2016/5/13/chartex" xmlns:cx8="http://schemas.microsoft.com/office/drawing/2016/5/14/chartex" xmlns:mc="http://schemas.openxmlformats.org/markup-compatibility/2006" xmlns:aink="http://schemas.microsoft.com/office/drawing/2016/ink" xmlns:am3d="http://schemas.microsoft.com/office/drawing/2017/model3d" xmlns:o="urn:schemas-microsoft-com:office:office" xmlns:r="http://schemas.openxmlformats.org/officeDocument/2006/relationships" xmlns:m="http://schemas.openxmlformats.org/officeDocument/2006/math" xmlns:v="urn:schemas-microsoft-com:vml" xmlns:wp14="http://schemas.microsoft.com/office/word/2010/wordprocessingDrawing" xmlns:wp="http://schemas.openxmlformats.org/drawingml/2006/wordprocessingDrawing" xmlns:w10="urn:schemas-microsoft-com:office:word" xmlns:w="http://schemas.openxmlformats.org/wordprocessingml/2006/main" xmlns:w14="http://schemas.microsoft.com/office/word/2010/wordml" xmlns:w15="http://schemas.microsoft.com/office/word/2012/wordml" xmlns:w16cid="http://schemas.microsoft.com/office/word/2016/wordml/cid" xmlns:w16se="http://schemas.microsoft.com/office/word/2015/wordml/symex" xmlns:wpg="http://schemas.microsoft.com/office/word/2010/wordprocessingGroup" xmlns:wpi="http://schemas.microsoft.com/office/word/2010/wordprocessingInk" xmlns:wne="http://schemas.microsoft.com/office/word/2006/wordml" xmlns:wps="http://schemas.microsoft.com/office/word/2010/wordprocessingShape" mc:Ignorable="w14 w15 w16se w16cid wp14">
+<w:endnotes xmlns:wpc="http://schemas.microsoft.com/office/word/2010/wordprocessingCanvas" xmlns:cx="http://schemas.microsoft.com/office/drawing/2014/chartex" xmlns:cx1="http://schemas.microsoft.com/office/drawing/2015/9/8/chartex" xmlns:cx2="http://schemas.microsoft.com/office/drawing/2015/10/21/chartex" xmlns:cx3="http://schemas.microsoft.com/office/drawing/2016/5/9/chartex" xmlns:cx4="http://schemas.microsoft.com/office/drawing/2016/5/10/chartex" xmlns:cx5="http://schemas.microsoft.com/office/drawing/2016/5/11/chartex" xmlns:cx6="http://schemas.microsoft.com/office/drawing/2016/5/12/chartex" xmlns:cx7="http://schemas.microsoft.com/office/drawing/2016/5/13/chartex" xmlns:cx8="http://schemas.microsoft.com/office/drawing/2016/5/14/chartex" xmlns:mc="http://schemas.openxmlformats.org/markup-compatibility/2006" xmlns:aink="http://schemas.microsoft.com/office/drawing/2016/ink" xmlns:am3d="http://schemas.microsoft.com/office/drawing/2017/model3d" xmlns:o="urn:schemas-microsoft-com:office:office" xmlns:oel="http://schemas.microsoft.com/office/2019/extlst" xmlns:r="http://schemas.openxmlformats.org/officeDocument/2006/relationships" xmlns:m="http://schemas.openxmlformats.org/officeDocument/2006/math" xmlns:v="urn:schemas-microsoft-com:vml" xmlns:wp14="http://schemas.microsoft.com/office/word/2010/wordprocessingDrawing" xmlns:wp="http://schemas.openxmlformats.org/drawingml/2006/wordprocessingDrawing" xmlns:w10="urn:schemas-microsoft-com:office:word" xmlns:w="http://schemas.openxmlformats.org/wordprocessingml/2006/main" xmlns:w14="http://schemas.microsoft.com/office/word/2010/wordml" xmlns:w15="http://schemas.microsoft.com/office/word/2012/wordml" xmlns:w16cex="http://schemas.microsoft.com/office/word/2018/wordml/cex" xmlns:w16cid="http://schemas.microsoft.com/office/word/2016/wordml/cid" xmlns:w16="http://schemas.microsoft.com/office/word/2018/wordml" xmlns:w16du="http://schemas.microsoft.com/office/word/2023/wordml/word16du" xmlns:w16sdtdh="http://schemas.microsoft.com/office/word/2020/wordml/sdtdatahash" xmlns:w16se="http://schemas.microsoft.com/office/word/2015/wordml/symex" xmlns:wpg="http://schemas.microsoft.com/office/word/2010/wordprocessingGroup" xmlns:wpi="http://schemas.microsoft.com/office/word/2010/wordprocessingInk" xmlns:wne="http://schemas.microsoft.com/office/word/2006/wordml" xmlns:wps="http://schemas.microsoft.com/office/word/2010/wordprocessingShape" mc:Ignorable="w14 w15 w16se w16cid w16 w16cex w16sdtdh w16du wp14">
   <w:endnote w:type="separator" w:id="-1">
     <w:p>
       <w:pPr>
@@ -2846,7 +3329,7 @@
 </file>
 
 <file path=word/footer1.xml><?xml version="1.0" encoding="utf-8"?>
-<w:ftr xmlns:wpc="http://schemas.microsoft.com/office/word/2010/wordprocessingCanvas" xmlns:cx="http://schemas.microsoft.com/office/drawing/2014/chartex" xmlns:cx1="http://schemas.microsoft.com/office/drawing/2015/9/8/chartex" xmlns:cx2="http://schemas.microsoft.com/office/drawing/2015/10/21/chartex" xmlns:cx3="http://schemas.microsoft.com/office/drawing/2016/5/9/chartex" xmlns:cx4="http://schemas.microsoft.com/office/drawing/2016/5/10/chartex" xmlns:cx5="http://schemas.microsoft.com/office/drawing/2016/5/11/chartex" xmlns:cx6="http://schemas.microsoft.com/office/drawing/2016/5/12/chartex" xmlns:cx7="http://schemas.microsoft.com/office/drawing/2016/5/13/chartex" xmlns:cx8="http://schemas.microsoft.com/office/drawing/2016/5/14/chartex" xmlns:mc="http://schemas.openxmlformats.org/markup-compatibility/2006" xmlns:aink="http://schemas.microsoft.com/office/drawing/2016/ink" xmlns:am3d="http://schemas.microsoft.com/office/drawing/2017/model3d" xmlns:o="urn:schemas-microsoft-com:office:office" xmlns:r="http://schemas.openxmlformats.org/officeDocument/2006/relationships" xmlns:m="http://schemas.openxmlformats.org/officeDocument/2006/math" xmlns:v="urn:schemas-microsoft-com:vml" xmlns:wp14="http://schemas.microsoft.com/office/word/2010/wordprocessingDrawing" xmlns:wp="http://schemas.openxmlformats.org/drawingml/2006/wordprocessingDrawing" xmlns:w10="urn:schemas-microsoft-com:office:word" xmlns:w="http://schemas.openxmlformats.org/wordprocessingml/2006/main" xmlns:w14="http://schemas.microsoft.com/office/word/2010/wordml" xmlns:w15="http://schemas.microsoft.com/office/word/2012/wordml" xmlns:w16cid="http://schemas.microsoft.com/office/word/2016/wordml/cid" xmlns:w16se="http://schemas.microsoft.com/office/word/2015/wordml/symex" xmlns:wpg="http://schemas.microsoft.com/office/word/2010/wordprocessingGroup" xmlns:wpi="http://schemas.microsoft.com/office/word/2010/wordprocessingInk" xmlns:wne="http://schemas.microsoft.com/office/word/2006/wordml" xmlns:wps="http://schemas.microsoft.com/office/word/2010/wordprocessingShape" mc:Ignorable="w14 w15 w16se w16cid wp14">
+<w:ftr xmlns:wpc="http://schemas.microsoft.com/office/word/2010/wordprocessingCanvas" xmlns:cx="http://schemas.microsoft.com/office/drawing/2014/chartex" xmlns:cx1="http://schemas.microsoft.com/office/drawing/2015/9/8/chartex" xmlns:cx2="http://schemas.microsoft.com/office/drawing/2015/10/21/chartex" xmlns:cx3="http://schemas.microsoft.com/office/drawing/2016/5/9/chartex" xmlns:cx4="http://schemas.microsoft.com/office/drawing/2016/5/10/chartex" xmlns:cx5="http://schemas.microsoft.com/office/drawing/2016/5/11/chartex" xmlns:cx6="http://schemas.microsoft.com/office/drawing/2016/5/12/chartex" xmlns:cx7="http://schemas.microsoft.com/office/drawing/2016/5/13/chartex" xmlns:cx8="http://schemas.microsoft.com/office/drawing/2016/5/14/chartex" xmlns:mc="http://schemas.openxmlformats.org/markup-compatibility/2006" xmlns:aink="http://schemas.microsoft.com/office/drawing/2016/ink" xmlns:am3d="http://schemas.microsoft.com/office/drawing/2017/model3d" xmlns:o="urn:schemas-microsoft-com:office:office" xmlns:oel="http://schemas.microsoft.com/office/2019/extlst" xmlns:r="http://schemas.openxmlformats.org/officeDocument/2006/relationships" xmlns:m="http://schemas.openxmlformats.org/officeDocument/2006/math" xmlns:v="urn:schemas-microsoft-com:vml" xmlns:wp14="http://schemas.microsoft.com/office/word/2010/wordprocessingDrawing" xmlns:wp="http://schemas.openxmlformats.org/drawingml/2006/wordprocessingDrawing" xmlns:w10="urn:schemas-microsoft-com:office:word" xmlns:w="http://schemas.openxmlformats.org/wordprocessingml/2006/main" xmlns:w14="http://schemas.microsoft.com/office/word/2010/wordml" xmlns:w15="http://schemas.microsoft.com/office/word/2012/wordml" xmlns:w16cex="http://schemas.microsoft.com/office/word/2018/wordml/cex" xmlns:w16cid="http://schemas.microsoft.com/office/word/2016/wordml/cid" xmlns:w16="http://schemas.microsoft.com/office/word/2018/wordml" xmlns:w16du="http://schemas.microsoft.com/office/word/2023/wordml/word16du" xmlns:w16sdtdh="http://schemas.microsoft.com/office/word/2020/wordml/sdtdatahash" xmlns:w16se="http://schemas.microsoft.com/office/word/2015/wordml/symex" xmlns:wpg="http://schemas.microsoft.com/office/word/2010/wordprocessingGroup" xmlns:wpi="http://schemas.microsoft.com/office/word/2010/wordprocessingInk" xmlns:wne="http://schemas.microsoft.com/office/word/2006/wordml" xmlns:wps="http://schemas.microsoft.com/office/word/2010/wordprocessingShape" mc:Ignorable="w14 w15 w16se w16cid w16 w16cex w16sdtdh w16du wp14">
   <w:p>
     <w:pPr>
       <w:pStyle w:val="Footer"/>
@@ -2856,7 +3339,7 @@
 </file>
 
 <file path=word/footer2.xml><?xml version="1.0" encoding="utf-8"?>
-<w:ftr xmlns:wpc="http://schemas.microsoft.com/office/word/2010/wordprocessingCanvas" xmlns:cx="http://schemas.microsoft.com/office/drawing/2014/chartex" xmlns:cx1="http://schemas.microsoft.com/office/drawing/2015/9/8/chartex" xmlns:cx2="http://schemas.microsoft.com/office/drawing/2015/10/21/chartex" xmlns:cx3="http://schemas.microsoft.com/office/drawing/2016/5/9/chartex" xmlns:cx4="http://schemas.microsoft.com/office/drawing/2016/5/10/chartex" xmlns:cx5="http://schemas.microsoft.com/office/drawing/2016/5/11/chartex" xmlns:cx6="http://schemas.microsoft.com/office/drawing/2016/5/12/chartex" xmlns:cx7="http://schemas.microsoft.com/office/drawing/2016/5/13/chartex" xmlns:cx8="http://schemas.microsoft.com/office/drawing/2016/5/14/chartex" xmlns:mc="http://schemas.openxmlformats.org/markup-compatibility/2006" xmlns:aink="http://schemas.microsoft.com/office/drawing/2016/ink" xmlns:am3d="http://schemas.microsoft.com/office/drawing/2017/model3d" xmlns:o="urn:schemas-microsoft-com:office:office" xmlns:r="http://schemas.openxmlformats.org/officeDocument/2006/relationships" xmlns:m="http://schemas.openxmlformats.org/officeDocument/2006/math" xmlns:v="urn:schemas-microsoft-com:vml" xmlns:wp14="http://schemas.microsoft.com/office/word/2010/wordprocessingDrawing" xmlns:wp="http://schemas.openxmlformats.org/drawingml/2006/wordprocessingDrawing" xmlns:w10="urn:schemas-microsoft-com:office:word" xmlns:w="http://schemas.openxmlformats.org/wordprocessingml/2006/main" xmlns:w14="http://schemas.microsoft.com/office/word/2010/wordml" xmlns:w15="http://schemas.microsoft.com/office/word/2012/wordml" xmlns:w16cid="http://schemas.microsoft.com/office/word/2016/wordml/cid" xmlns:w16se="http://schemas.microsoft.com/office/word/2015/wordml/symex" xmlns:wpg="http://schemas.microsoft.com/office/word/2010/wordprocessingGroup" xmlns:wpi="http://schemas.microsoft.com/office/word/2010/wordprocessingInk" xmlns:wne="http://schemas.microsoft.com/office/word/2006/wordml" xmlns:wps="http://schemas.microsoft.com/office/word/2010/wordprocessingShape" mc:Ignorable="w14 w15 w16se w16cid wp14">
+<w:ftr xmlns:wpc="http://schemas.microsoft.com/office/word/2010/wordprocessingCanvas" xmlns:cx="http://schemas.microsoft.com/office/drawing/2014/chartex" xmlns:cx1="http://schemas.microsoft.com/office/drawing/2015/9/8/chartex" xmlns:cx2="http://schemas.microsoft.com/office/drawing/2015/10/21/chartex" xmlns:cx3="http://schemas.microsoft.com/office/drawing/2016/5/9/chartex" xmlns:cx4="http://schemas.microsoft.com/office/drawing/2016/5/10/chartex" xmlns:cx5="http://schemas.microsoft.com/office/drawing/2016/5/11/chartex" xmlns:cx6="http://schemas.microsoft.com/office/drawing/2016/5/12/chartex" xmlns:cx7="http://schemas.microsoft.com/office/drawing/2016/5/13/chartex" xmlns:cx8="http://schemas.microsoft.com/office/drawing/2016/5/14/chartex" xmlns:mc="http://schemas.openxmlformats.org/markup-compatibility/2006" xmlns:aink="http://schemas.microsoft.com/office/drawing/2016/ink" xmlns:am3d="http://schemas.microsoft.com/office/drawing/2017/model3d" xmlns:o="urn:schemas-microsoft-com:office:office" xmlns:oel="http://schemas.microsoft.com/office/2019/extlst" xmlns:r="http://schemas.openxmlformats.org/officeDocument/2006/relationships" xmlns:m="http://schemas.openxmlformats.org/officeDocument/2006/math" xmlns:v="urn:schemas-microsoft-com:vml" xmlns:wp14="http://schemas.microsoft.com/office/word/2010/wordprocessingDrawing" xmlns:wp="http://schemas.openxmlformats.org/drawingml/2006/wordprocessingDrawing" xmlns:w10="urn:schemas-microsoft-com:office:word" xmlns:w="http://schemas.openxmlformats.org/wordprocessingml/2006/main" xmlns:w14="http://schemas.microsoft.com/office/word/2010/wordml" xmlns:w15="http://schemas.microsoft.com/office/word/2012/wordml" xmlns:w16cex="http://schemas.microsoft.com/office/word/2018/wordml/cex" xmlns:w16cid="http://schemas.microsoft.com/office/word/2016/wordml/cid" xmlns:w16="http://schemas.microsoft.com/office/word/2018/wordml" xmlns:w16du="http://schemas.microsoft.com/office/word/2023/wordml/word16du" xmlns:w16sdtdh="http://schemas.microsoft.com/office/word/2020/wordml/sdtdatahash" xmlns:w16se="http://schemas.microsoft.com/office/word/2015/wordml/symex" xmlns:wpg="http://schemas.microsoft.com/office/word/2010/wordprocessingGroup" xmlns:wpi="http://schemas.microsoft.com/office/word/2010/wordprocessingInk" xmlns:wne="http://schemas.microsoft.com/office/word/2006/wordml" xmlns:wps="http://schemas.microsoft.com/office/word/2010/wordprocessingShape" mc:Ignorable="w14 w15 w16se w16cid w16 w16cex w16sdtdh w16du wp14">
   <w:p>
     <w:pPr>
       <w:widowControl/>
@@ -2879,7 +3362,7 @@
 </file>
 
 <file path=word/footer3.xml><?xml version="1.0" encoding="utf-8"?>
-<w:ftr xmlns:wpc="http://schemas.microsoft.com/office/word/2010/wordprocessingCanvas" xmlns:cx="http://schemas.microsoft.com/office/drawing/2014/chartex" xmlns:cx1="http://schemas.microsoft.com/office/drawing/2015/9/8/chartex" xmlns:cx2="http://schemas.microsoft.com/office/drawing/2015/10/21/chartex" xmlns:cx3="http://schemas.microsoft.com/office/drawing/2016/5/9/chartex" xmlns:cx4="http://schemas.microsoft.com/office/drawing/2016/5/10/chartex" xmlns:cx5="http://schemas.microsoft.com/office/drawing/2016/5/11/chartex" xmlns:cx6="http://schemas.microsoft.com/office/drawing/2016/5/12/chartex" xmlns:cx7="http://schemas.microsoft.com/office/drawing/2016/5/13/chartex" xmlns:cx8="http://schemas.microsoft.com/office/drawing/2016/5/14/chartex" xmlns:mc="http://schemas.openxmlformats.org/markup-compatibility/2006" xmlns:aink="http://schemas.microsoft.com/office/drawing/2016/ink" xmlns:am3d="http://schemas.microsoft.com/office/drawing/2017/model3d" xmlns:o="urn:schemas-microsoft-com:office:office" xmlns:r="http://schemas.openxmlformats.org/officeDocument/2006/relationships" xmlns:m="http://schemas.openxmlformats.org/officeDocument/2006/math" xmlns:v="urn:schemas-microsoft-com:vml" xmlns:wp14="http://schemas.microsoft.com/office/word/2010/wordprocessingDrawing" xmlns:wp="http://schemas.openxmlformats.org/drawingml/2006/wordprocessingDrawing" xmlns:w10="urn:schemas-microsoft-com:office:word" xmlns:w="http://schemas.openxmlformats.org/wordprocessingml/2006/main" xmlns:w14="http://schemas.microsoft.com/office/word/2010/wordml" xmlns:w15="http://schemas.microsoft.com/office/word/2012/wordml" xmlns:w16cid="http://schemas.microsoft.com/office/word/2016/wordml/cid" xmlns:w16se="http://schemas.microsoft.com/office/word/2015/wordml/symex" xmlns:wpg="http://schemas.microsoft.com/office/word/2010/wordprocessingGroup" xmlns:wpi="http://schemas.microsoft.com/office/word/2010/wordprocessingInk" xmlns:wne="http://schemas.microsoft.com/office/word/2006/wordml" xmlns:wps="http://schemas.microsoft.com/office/word/2010/wordprocessingShape" mc:Ignorable="w14 w15 w16se w16cid wp14">
+<w:ftr xmlns:wpc="http://schemas.microsoft.com/office/word/2010/wordprocessingCanvas" xmlns:cx="http://schemas.microsoft.com/office/drawing/2014/chartex" xmlns:cx1="http://schemas.microsoft.com/office/drawing/2015/9/8/chartex" xmlns:cx2="http://schemas.microsoft.com/office/drawing/2015/10/21/chartex" xmlns:cx3="http://schemas.microsoft.com/office/drawing/2016/5/9/chartex" xmlns:cx4="http://schemas.microsoft.com/office/drawing/2016/5/10/chartex" xmlns:cx5="http://schemas.microsoft.com/office/drawing/2016/5/11/chartex" xmlns:cx6="http://schemas.microsoft.com/office/drawing/2016/5/12/chartex" xmlns:cx7="http://schemas.microsoft.com/office/drawing/2016/5/13/chartex" xmlns:cx8="http://schemas.microsoft.com/office/drawing/2016/5/14/chartex" xmlns:mc="http://schemas.openxmlformats.org/markup-compatibility/2006" xmlns:aink="http://schemas.microsoft.com/office/drawing/2016/ink" xmlns:am3d="http://schemas.microsoft.com/office/drawing/2017/model3d" xmlns:o="urn:schemas-microsoft-com:office:office" xmlns:oel="http://schemas.microsoft.com/office/2019/extlst" xmlns:r="http://schemas.openxmlformats.org/officeDocument/2006/relationships" xmlns:m="http://schemas.openxmlformats.org/officeDocument/2006/math" xmlns:v="urn:schemas-microsoft-com:vml" xmlns:wp14="http://schemas.microsoft.com/office/word/2010/wordprocessingDrawing" xmlns:wp="http://schemas.openxmlformats.org/drawingml/2006/wordprocessingDrawing" xmlns:w10="urn:schemas-microsoft-com:office:word" xmlns:w="http://schemas.openxmlformats.org/wordprocessingml/2006/main" xmlns:w14="http://schemas.microsoft.com/office/word/2010/wordml" xmlns:w15="http://schemas.microsoft.com/office/word/2012/wordml" xmlns:w16cex="http://schemas.microsoft.com/office/word/2018/wordml/cex" xmlns:w16cid="http://schemas.microsoft.com/office/word/2016/wordml/cid" xmlns:w16="http://schemas.microsoft.com/office/word/2018/wordml" xmlns:w16du="http://schemas.microsoft.com/office/word/2023/wordml/word16du" xmlns:w16sdtdh="http://schemas.microsoft.com/office/word/2020/wordml/sdtdatahash" xmlns:w16se="http://schemas.microsoft.com/office/word/2015/wordml/symex" xmlns:wpg="http://schemas.microsoft.com/office/word/2010/wordprocessingGroup" xmlns:wpi="http://schemas.microsoft.com/office/word/2010/wordprocessingInk" xmlns:wne="http://schemas.microsoft.com/office/word/2006/wordml" xmlns:wps="http://schemas.microsoft.com/office/word/2010/wordprocessingShape" mc:Ignorable="w14 w15 w16se w16cid w16 w16cex w16sdtdh w16du wp14">
   <w:p>
     <w:pPr>
       <w:pStyle w:val="Footer"/>
@@ -2889,7 +3372,7 @@
 </file>
 
 <file path=word/footnotes.xml><?xml version="1.0" encoding="utf-8"?>
-<w:footnotes xmlns:wpc="http://schemas.microsoft.com/office/word/2010/wordprocessingCanvas" xmlns:cx="http://schemas.microsoft.com/office/drawing/2014/chartex" xmlns:cx1="http://schemas.microsoft.com/office/drawing/2015/9/8/chartex" xmlns:cx2="http://schemas.microsoft.com/office/drawing/2015/10/21/chartex" xmlns:cx3="http://schemas.microsoft.com/office/drawing/2016/5/9/chartex" xmlns:cx4="http://schemas.microsoft.com/office/drawing/2016/5/10/chartex" xmlns:cx5="http://schemas.microsoft.com/office/drawing/2016/5/11/chartex" xmlns:cx6="http://schemas.microsoft.com/office/drawing/2016/5/12/chartex" xmlns:cx7="http://schemas.microsoft.com/office/drawing/2016/5/13/chartex" xmlns:cx8="http://schemas.microsoft.com/office/drawing/2016/5/14/chartex" xmlns:mc="http://schemas.openxmlformats.org/markup-compatibility/2006" xmlns:aink="http://schemas.microsoft.com/office/drawing/2016/ink" xmlns:am3d="http://schemas.microsoft.com/office/drawing/2017/model3d" xmlns:o="urn:schemas-microsoft-com:office:office" xmlns:r="http://schemas.openxmlformats.org/officeDocument/2006/relationships" xmlns:m="http://schemas.openxmlformats.org/officeDocument/2006/math" xmlns:v="urn:schemas-microsoft-com:vml" xmlns:wp14="http://schemas.microsoft.com/office/word/2010/wordprocessingDrawing" xmlns:wp="http://schemas.openxmlformats.org/drawingml/2006/wordprocessingDrawing" xmlns:w10="urn:schemas-microsoft-com:office:word" xmlns:w="http://schemas.openxmlformats.org/wordprocessingml/2006/main" xmlns:w14="http://schemas.microsoft.com/office/word/2010/wordml" xmlns:w15="http://schemas.microsoft.com/office/word/2012/wordml" xmlns:w16cid="http://schemas.microsoft.com/office/word/2016/wordml/cid" xmlns:w16se="http://schemas.microsoft.com/office/word/2015/wordml/symex" xmlns:wpg="http://schemas.microsoft.com/office/word/2010/wordprocessingGroup" xmlns:wpi="http://schemas.microsoft.com/office/word/2010/wordprocessingInk" xmlns:wne="http://schemas.microsoft.com/office/word/2006/wordml" xmlns:wps="http://schemas.microsoft.com/office/word/2010/wordprocessingShape" mc:Ignorable="w14 w15 w16se w16cid wp14">
+<w:footnotes xmlns:wpc="http://schemas.microsoft.com/office/word/2010/wordprocessingCanvas" xmlns:cx="http://schemas.microsoft.com/office/drawing/2014/chartex" xmlns:cx1="http://schemas.microsoft.com/office/drawing/2015/9/8/chartex" xmlns:cx2="http://schemas.microsoft.com/office/drawing/2015/10/21/chartex" xmlns:cx3="http://schemas.microsoft.com/office/drawing/2016/5/9/chartex" xmlns:cx4="http://schemas.microsoft.com/office/drawing/2016/5/10/chartex" xmlns:cx5="http://schemas.microsoft.com/office/drawing/2016/5/11/chartex" xmlns:cx6="http://schemas.microsoft.com/office/drawing/2016/5/12/chartex" xmlns:cx7="http://schemas.microsoft.com/office/drawing/2016/5/13/chartex" xmlns:cx8="http://schemas.microsoft.com/office/drawing/2016/5/14/chartex" xmlns:mc="http://schemas.openxmlformats.org/markup-compatibility/2006" xmlns:aink="http://schemas.microsoft.com/office/drawing/2016/ink" xmlns:am3d="http://schemas.microsoft.com/office/drawing/2017/model3d" xmlns:o="urn:schemas-microsoft-com:office:office" xmlns:oel="http://schemas.microsoft.com/office/2019/extlst" xmlns:r="http://schemas.openxmlformats.org/officeDocument/2006/relationships" xmlns:m="http://schemas.openxmlformats.org/officeDocument/2006/math" xmlns:v="urn:schemas-microsoft-com:vml" xmlns:wp14="http://schemas.microsoft.com/office/word/2010/wordprocessingDrawing" xmlns:wp="http://schemas.openxmlformats.org/drawingml/2006/wordprocessingDrawing" xmlns:w10="urn:schemas-microsoft-com:office:word" xmlns:w="http://schemas.openxmlformats.org/wordprocessingml/2006/main" xmlns:w14="http://schemas.microsoft.com/office/word/2010/wordml" xmlns:w15="http://schemas.microsoft.com/office/word/2012/wordml" xmlns:w16cex="http://schemas.microsoft.com/office/word/2018/wordml/cex" xmlns:w16cid="http://schemas.microsoft.com/office/word/2016/wordml/cid" xmlns:w16="http://schemas.microsoft.com/office/word/2018/wordml" xmlns:w16du="http://schemas.microsoft.com/office/word/2023/wordml/word16du" xmlns:w16sdtdh="http://schemas.microsoft.com/office/word/2020/wordml/sdtdatahash" xmlns:w16se="http://schemas.microsoft.com/office/word/2015/wordml/symex" xmlns:wpg="http://schemas.microsoft.com/office/word/2010/wordprocessingGroup" xmlns:wpi="http://schemas.microsoft.com/office/word/2010/wordprocessingInk" xmlns:wne="http://schemas.microsoft.com/office/word/2006/wordml" xmlns:wps="http://schemas.microsoft.com/office/word/2010/wordprocessingShape" mc:Ignorable="w14 w15 w16se w16cid w16 w16cex w16sdtdh w16du wp14">
   <w:footnote w:type="separator" w:id="-1">
     <w:p>
       <w:pPr>
@@ -2914,7 +3397,7 @@
 </file>
 
 <file path=word/header1.xml><?xml version="1.0" encoding="utf-8"?>
-<w:hdr xmlns:wpc="http://schemas.microsoft.com/office/word/2010/wordprocessingCanvas" xmlns:cx="http://schemas.microsoft.com/office/drawing/2014/chartex" xmlns:cx1="http://schemas.microsoft.com/office/drawing/2015/9/8/chartex" xmlns:cx2="http://schemas.microsoft.com/office/drawing/2015/10/21/chartex" xmlns:cx3="http://schemas.microsoft.com/office/drawing/2016/5/9/chartex" xmlns:cx4="http://schemas.microsoft.com/office/drawing/2016/5/10/chartex" xmlns:cx5="http://schemas.microsoft.com/office/drawing/2016/5/11/chartex" xmlns:cx6="http://schemas.microsoft.com/office/drawing/2016/5/12/chartex" xmlns:cx7="http://schemas.microsoft.com/office/drawing/2016/5/13/chartex" xmlns:cx8="http://schemas.microsoft.com/office/drawing/2016/5/14/chartex" xmlns:mc="http://schemas.openxmlformats.org/markup-compatibility/2006" xmlns:aink="http://schemas.microsoft.com/office/drawing/2016/ink" xmlns:am3d="http://schemas.microsoft.com/office/drawing/2017/model3d" xmlns:o="urn:schemas-microsoft-com:office:office" xmlns:r="http://schemas.openxmlformats.org/officeDocument/2006/relationships" xmlns:m="http://schemas.openxmlformats.org/officeDocument/2006/math" xmlns:v="urn:schemas-microsoft-com:vml" xmlns:wp14="http://schemas.microsoft.com/office/word/2010/wordprocessingDrawing" xmlns:wp="http://schemas.openxmlformats.org/drawingml/2006/wordprocessingDrawing" xmlns:w10="urn:schemas-microsoft-com:office:word" xmlns:w="http://schemas.openxmlformats.org/wordprocessingml/2006/main" xmlns:w14="http://schemas.microsoft.com/office/word/2010/wordml" xmlns:w15="http://schemas.microsoft.com/office/word/2012/wordml" xmlns:w16cid="http://schemas.microsoft.com/office/word/2016/wordml/cid" xmlns:w16se="http://schemas.microsoft.com/office/word/2015/wordml/symex" xmlns:wpg="http://schemas.microsoft.com/office/word/2010/wordprocessingGroup" xmlns:wpi="http://schemas.microsoft.com/office/word/2010/wordprocessingInk" xmlns:wne="http://schemas.microsoft.com/office/word/2006/wordml" xmlns:wps="http://schemas.microsoft.com/office/word/2010/wordprocessingShape" mc:Ignorable="w14 w15 w16se w16cid wp14">
+<w:hdr xmlns:wpc="http://schemas.microsoft.com/office/word/2010/wordprocessingCanvas" xmlns:cx="http://schemas.microsoft.com/office/drawing/2014/chartex" xmlns:cx1="http://schemas.microsoft.com/office/drawing/2015/9/8/chartex" xmlns:cx2="http://schemas.microsoft.com/office/drawing/2015/10/21/chartex" xmlns:cx3="http://schemas.microsoft.com/office/drawing/2016/5/9/chartex" xmlns:cx4="http://schemas.microsoft.com/office/drawing/2016/5/10/chartex" xmlns:cx5="http://schemas.microsoft.com/office/drawing/2016/5/11/chartex" xmlns:cx6="http://schemas.microsoft.com/office/drawing/2016/5/12/chartex" xmlns:cx7="http://schemas.microsoft.com/office/drawing/2016/5/13/chartex" xmlns:cx8="http://schemas.microsoft.com/office/drawing/2016/5/14/chartex" xmlns:mc="http://schemas.openxmlformats.org/markup-compatibility/2006" xmlns:aink="http://schemas.microsoft.com/office/drawing/2016/ink" xmlns:am3d="http://schemas.microsoft.com/office/drawing/2017/model3d" xmlns:o="urn:schemas-microsoft-com:office:office" xmlns:oel="http://schemas.microsoft.com/office/2019/extlst" xmlns:r="http://schemas.openxmlformats.org/officeDocument/2006/relationships" xmlns:m="http://schemas.openxmlformats.org/officeDocument/2006/math" xmlns:v="urn:schemas-microsoft-com:vml" xmlns:wp14="http://schemas.microsoft.com/office/word/2010/wordprocessingDrawing" xmlns:wp="http://schemas.openxmlformats.org/drawingml/2006/wordprocessingDrawing" xmlns:w10="urn:schemas-microsoft-com:office:word" xmlns:w="http://schemas.openxmlformats.org/wordprocessingml/2006/main" xmlns:w14="http://schemas.microsoft.com/office/word/2010/wordml" xmlns:w15="http://schemas.microsoft.com/office/word/2012/wordml" xmlns:w16cex="http://schemas.microsoft.com/office/word/2018/wordml/cex" xmlns:w16cid="http://schemas.microsoft.com/office/word/2016/wordml/cid" xmlns:w16="http://schemas.microsoft.com/office/word/2018/wordml" xmlns:w16du="http://schemas.microsoft.com/office/word/2023/wordml/word16du" xmlns:w16sdtdh="http://schemas.microsoft.com/office/word/2020/wordml/sdtdatahash" xmlns:w16se="http://schemas.microsoft.com/office/word/2015/wordml/symex" xmlns:wpg="http://schemas.microsoft.com/office/word/2010/wordprocessingGroup" xmlns:wpi="http://schemas.microsoft.com/office/word/2010/wordprocessingInk" xmlns:wne="http://schemas.microsoft.com/office/word/2006/wordml" xmlns:wps="http://schemas.microsoft.com/office/word/2010/wordprocessingShape" mc:Ignorable="w14 w15 w16se w16cid w16 w16cex w16sdtdh w16du wp14">
   <w:p>
     <w:pPr>
       <w:pStyle w:val="Header"/>
@@ -2924,7 +3407,7 @@
 </file>
 
 <file path=word/header2.xml><?xml version="1.0" encoding="utf-8"?>
-<w:hdr xmlns:wpc="http://schemas.microsoft.com/office/word/2010/wordprocessingCanvas" xmlns:cx="http://schemas.microsoft.com/office/drawing/2014/chartex" xmlns:cx1="http://schemas.microsoft.com/office/drawing/2015/9/8/chartex" xmlns:cx2="http://schemas.microsoft.com/office/drawing/2015/10/21/chartex" xmlns:cx3="http://schemas.microsoft.com/office/drawing/2016/5/9/chartex" xmlns:cx4="http://schemas.microsoft.com/office/drawing/2016/5/10/chartex" xmlns:cx5="http://schemas.microsoft.com/office/drawing/2016/5/11/chartex" xmlns:cx6="http://schemas.microsoft.com/office/drawing/2016/5/12/chartex" xmlns:cx7="http://schemas.microsoft.com/office/drawing/2016/5/13/chartex" xmlns:cx8="http://schemas.microsoft.com/office/drawing/2016/5/14/chartex" xmlns:mc="http://schemas.openxmlformats.org/markup-compatibility/2006" xmlns:aink="http://schemas.microsoft.com/office/drawing/2016/ink" xmlns:am3d="http://schemas.microsoft.com/office/drawing/2017/model3d" xmlns:o="urn:schemas-microsoft-com:office:office" xmlns:r="http://schemas.openxmlformats.org/officeDocument/2006/relationships" xmlns:m="http://schemas.openxmlformats.org/officeDocument/2006/math" xmlns:v="urn:schemas-microsoft-com:vml" xmlns:wp14="http://schemas.microsoft.com/office/word/2010/wordprocessingDrawing" xmlns:wp="http://schemas.openxmlformats.org/drawingml/2006/wordprocessingDrawing" xmlns:w10="urn:schemas-microsoft-com:office:word" xmlns:w="http://schemas.openxmlformats.org/wordprocessingml/2006/main" xmlns:w14="http://schemas.microsoft.com/office/word/2010/wordml" xmlns:w15="http://schemas.microsoft.com/office/word/2012/wordml" xmlns:w16cid="http://schemas.microsoft.com/office/word/2016/wordml/cid" xmlns:w16se="http://schemas.microsoft.com/office/word/2015/wordml/symex" xmlns:wpg="http://schemas.microsoft.com/office/word/2010/wordprocessingGroup" xmlns:wpi="http://schemas.microsoft.com/office/word/2010/wordprocessingInk" xmlns:wne="http://schemas.microsoft.com/office/word/2006/wordml" xmlns:wps="http://schemas.microsoft.com/office/word/2010/wordprocessingShape" mc:Ignorable="w14 w15 w16se w16cid wp14">
+<w:hdr xmlns:wpc="http://schemas.microsoft.com/office/word/2010/wordprocessingCanvas" xmlns:cx="http://schemas.microsoft.com/office/drawing/2014/chartex" xmlns:cx1="http://schemas.microsoft.com/office/drawing/2015/9/8/chartex" xmlns:cx2="http://schemas.microsoft.com/office/drawing/2015/10/21/chartex" xmlns:cx3="http://schemas.microsoft.com/office/drawing/2016/5/9/chartex" xmlns:cx4="http://schemas.microsoft.com/office/drawing/2016/5/10/chartex" xmlns:cx5="http://schemas.microsoft.com/office/drawing/2016/5/11/chartex" xmlns:cx6="http://schemas.microsoft.com/office/drawing/2016/5/12/chartex" xmlns:cx7="http://schemas.microsoft.com/office/drawing/2016/5/13/chartex" xmlns:cx8="http://schemas.microsoft.com/office/drawing/2016/5/14/chartex" xmlns:mc="http://schemas.openxmlformats.org/markup-compatibility/2006" xmlns:aink="http://schemas.microsoft.com/office/drawing/2016/ink" xmlns:am3d="http://schemas.microsoft.com/office/drawing/2017/model3d" xmlns:o="urn:schemas-microsoft-com:office:office" xmlns:oel="http://schemas.microsoft.com/office/2019/extlst" xmlns:r="http://schemas.openxmlformats.org/officeDocument/2006/relationships" xmlns:m="http://schemas.openxmlformats.org/officeDocument/2006/math" xmlns:v="urn:schemas-microsoft-com:vml" xmlns:wp14="http://schemas.microsoft.com/office/word/2010/wordprocessingDrawing" xmlns:wp="http://schemas.openxmlformats.org/drawingml/2006/wordprocessingDrawing" xmlns:w10="urn:schemas-microsoft-com:office:word" xmlns:w="http://schemas.openxmlformats.org/wordprocessingml/2006/main" xmlns:w14="http://schemas.microsoft.com/office/word/2010/wordml" xmlns:w15="http://schemas.microsoft.com/office/word/2012/wordml" xmlns:w16cex="http://schemas.microsoft.com/office/word/2018/wordml/cex" xmlns:w16cid="http://schemas.microsoft.com/office/word/2016/wordml/cid" xmlns:w16="http://schemas.microsoft.com/office/word/2018/wordml" xmlns:w16du="http://schemas.microsoft.com/office/word/2023/wordml/word16du" xmlns:w16sdtdh="http://schemas.microsoft.com/office/word/2020/wordml/sdtdatahash" xmlns:w16se="http://schemas.microsoft.com/office/word/2015/wordml/symex" xmlns:wpg="http://schemas.microsoft.com/office/word/2010/wordprocessingGroup" xmlns:wpi="http://schemas.microsoft.com/office/word/2010/wordprocessingInk" xmlns:wne="http://schemas.microsoft.com/office/word/2006/wordml" xmlns:wps="http://schemas.microsoft.com/office/word/2010/wordprocessingShape" mc:Ignorable="w14 w15 w16se w16cid w16 w16cex w16sdtdh w16du wp14">
   <w:p>
     <w:pPr>
       <w:widowControl/>
@@ -2977,223 +3460,6 @@
         <w:szCs w:val="28"/>
       </w:rPr>
       <w:t>a</w:t>
-    </w:r>
-  </w:p>
-  <w:p>
-    <w:pPr>
-      <w:widowControl/>
-      <w:spacing w:after="0"/>
-      <w:rPr>
-        <w:b/>
-        <w:sz w:val="28"/>
-        <w:szCs w:val="28"/>
-      </w:rPr>
-    </w:pPr>
-    <w:r>
-      <w:rPr>
-        <w:sz w:val="24"/>
-        <w:szCs w:val="24"/>
-      </w:rPr>
-      <w:t xml:space="preserve">• </w:t>
-    </w:r>
-    <w:hyperlink r:id="rId1" w:history="1">
-      <w:r>
-        <w:rPr>
-          <w:rStyle w:val="Hyperlink"/>
-          <w:sz w:val="24"/>
-          <w:szCs w:val="24"/>
-        </w:rPr>
-        <w:t>yopereir@syr.edu</w:t>
-      </w:r>
-    </w:hyperlink>
-    <w:r>
-      <w:rPr>
-        <w:sz w:val="24"/>
-        <w:szCs w:val="24"/>
-      </w:rPr>
-      <w:tab/>
-    </w:r>
-    <w:r>
-      <w:rPr>
-        <w:noProof/>
-        <w:sz w:val="28"/>
-        <w:szCs w:val="28"/>
-        <w:lang w:val="en-US"/>
-      </w:rPr>
-      <mc:AlternateContent>
-        <mc:Choice Requires="wps">
-          <w:drawing>
-            <wp:anchor distT="0" distB="0" distL="114300" distR="114300" simplePos="0" relativeHeight="251659264" behindDoc="0" locked="0" layoutInCell="1" allowOverlap="1" wp14:anchorId="5F75A417" wp14:editId="3F24E43E">
-              <wp:simplePos x="0" y="0"/>
-              <wp:positionH relativeFrom="column">
-                <wp:posOffset>-571500</wp:posOffset>
-              </wp:positionH>
-              <wp:positionV relativeFrom="paragraph">
-                <wp:posOffset>231775</wp:posOffset>
-              </wp:positionV>
-              <wp:extent cx="7696200" cy="0"/>
-              <wp:effectExtent l="0" t="0" r="19050" b="19050"/>
-              <wp:wrapNone/>
-              <wp:docPr id="4" name="Straight Connector 4"/>
-              <wp:cNvGraphicFramePr/>
-              <a:graphic xmlns:a="http://schemas.openxmlformats.org/drawingml/2006/main">
-                <a:graphicData uri="http://schemas.microsoft.com/office/word/2010/wordprocessingShape">
-                  <wps:wsp>
-                    <wps:cNvCnPr/>
-                    <wps:spPr>
-                      <a:xfrm>
-                        <a:off x="0" y="0"/>
-                        <a:ext cx="7696200" cy="0"/>
-                      </a:xfrm>
-                      <a:prstGeom prst="line">
-                        <a:avLst/>
-                      </a:prstGeom>
-                      <a:effectLst/>
-                    </wps:spPr>
-                    <wps:style>
-                      <a:lnRef idx="2">
-                        <a:schemeClr val="dk1"/>
-                      </a:lnRef>
-                      <a:fillRef idx="0">
-                        <a:schemeClr val="dk1"/>
-                      </a:fillRef>
-                      <a:effectRef idx="1">
-                        <a:schemeClr val="dk1"/>
-                      </a:effectRef>
-                      <a:fontRef idx="minor">
-                        <a:schemeClr val="tx1"/>
-                      </a:fontRef>
-                    </wps:style>
-                    <wps:bodyPr/>
-                  </wps:wsp>
-                </a:graphicData>
-              </a:graphic>
-            </wp:anchor>
-          </w:drawing>
-        </mc:Choice>
-        <mc:Fallback>
-          <w:pict>
-            <v:line w14:anchorId="7E3FE699" id="Straight Connector 4" o:spid="_x0000_s1026" style="position:absolute;z-index:251659264;visibility:visible;mso-wrap-style:square;mso-wrap-distance-left:9pt;mso-wrap-distance-top:0;mso-wrap-distance-right:9pt;mso-wrap-distance-bottom:0;mso-position-horizontal:absolute;mso-position-horizontal-relative:text;mso-position-vertical:absolute;mso-position-vertical-relative:text" from="-45pt,18.25pt" to="561pt,18.25pt" o:gfxdata="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" strokecolor="black [3200]" strokeweight="2pt"/>
-          </w:pict>
-        </mc:Fallback>
-      </mc:AlternateContent>
-    </w:r>
-    <w:r>
-      <w:rPr>
-        <w:sz w:val="24"/>
-        <w:szCs w:val="24"/>
-      </w:rPr>
-      <w:tab/>
-    </w:r>
-    <w:r>
-      <w:rPr>
-        <w:sz w:val="24"/>
-        <w:szCs w:val="24"/>
-      </w:rPr>
-      <w:t xml:space="preserve">                    </w:t>
-    </w:r>
-    <w:r>
-      <w:rPr>
-        <w:sz w:val="24"/>
-        <w:szCs w:val="24"/>
-      </w:rPr>
-      <w:t xml:space="preserve">  </w:t>
-    </w:r>
-    <w:r>
-      <w:rPr>
-        <w:sz w:val="24"/>
-        <w:szCs w:val="24"/>
-      </w:rPr>
-      <w:t xml:space="preserve">• </w:t>
-    </w:r>
-    <w:r>
-      <w:rPr>
-        <w:sz w:val="24"/>
-        <w:szCs w:val="24"/>
-      </w:rPr>
-      <w:t>github.com/</w:t>
-    </w:r>
-    <w:proofErr w:type="spellStart"/>
-    <w:r>
-      <w:rPr>
-        <w:sz w:val="24"/>
-        <w:szCs w:val="24"/>
-      </w:rPr>
-      <w:t>yoperei</w:t>
-    </w:r>
-    <w:r>
-      <w:rPr>
-        <w:sz w:val="24"/>
-        <w:szCs w:val="24"/>
-      </w:rPr>
-      <w:t>r</w:t>
-    </w:r>
-    <w:proofErr w:type="spellEnd"/>
-    <w:r>
-      <w:rPr>
-        <w:sz w:val="24"/>
-        <w:szCs w:val="24"/>
-      </w:rPr>
-      <w:t xml:space="preserve">   </w:t>
-    </w:r>
-    <w:r>
-      <w:rPr>
-        <w:sz w:val="24"/>
-        <w:szCs w:val="24"/>
-      </w:rPr>
-      <w:t xml:space="preserve">  </w:t>
-    </w:r>
-    <w:r>
-      <w:rPr>
-        <w:sz w:val="24"/>
-        <w:szCs w:val="24"/>
-      </w:rPr>
-      <w:t xml:space="preserve"> </w:t>
-    </w:r>
-    <w:r>
-      <w:rPr>
-        <w:sz w:val="24"/>
-        <w:szCs w:val="24"/>
-      </w:rPr>
-      <w:t xml:space="preserve">       </w:t>
-    </w:r>
-    <w:r>
-      <w:rPr>
-        <w:sz w:val="24"/>
-        <w:szCs w:val="24"/>
-      </w:rPr>
-      <w:t xml:space="preserve"> </w:t>
-    </w:r>
-    <w:r>
-      <w:rPr>
-        <w:sz w:val="24"/>
-        <w:szCs w:val="24"/>
-      </w:rPr>
-      <w:tab/>
-    </w:r>
-    <w:r>
-      <w:rPr>
-        <w:sz w:val="24"/>
-        <w:szCs w:val="24"/>
-      </w:rPr>
-      <w:tab/>
-    </w:r>
-    <w:proofErr w:type="gramStart"/>
-    <w:r>
-      <w:rPr>
-        <w:sz w:val="24"/>
-        <w:szCs w:val="24"/>
-      </w:rPr>
-      <w:tab/>
-      <w:t xml:space="preserve">  •</w:t>
-    </w:r>
-    <w:proofErr w:type="gramEnd"/>
-    <w:r>
-      <w:rPr>
-        <w:sz w:val="24"/>
-        <w:szCs w:val="24"/>
-      </w:rPr>
-      <w:t xml:space="preserve"> +1 3157448126</w:t>
     </w:r>
   </w:p>
   <w:p>
@@ -3207,8 +3473,137 @@
         <w:between w:val="nil"/>
       </w:pBdr>
       <w:spacing w:after="0"/>
-      <w:jc w:val="both"/>
-      <w:rPr>
+      <w:rPr>
+        <w:b/>
+        <w:sz w:val="28"/>
+        <w:szCs w:val="28"/>
+      </w:rPr>
+    </w:pPr>
+    <w:r>
+      <w:rPr>
+        <w:sz w:val="24"/>
+        <w:szCs w:val="24"/>
+      </w:rPr>
+      <w:t xml:space="preserve">• </w:t>
+    </w:r>
+    <w:hyperlink r:id="rId1">
+      <w:r>
+        <w:rPr>
+          <w:color w:val="0000FF"/>
+          <w:sz w:val="24"/>
+          <w:szCs w:val="24"/>
+          <w:u w:val="single"/>
+        </w:rPr>
+        <w:t>yo</w:t>
+      </w:r>
+    </w:hyperlink>
+    <w:r>
+      <w:rPr>
+        <w:color w:val="0000FF"/>
+        <w:sz w:val="24"/>
+        <w:szCs w:val="24"/>
+        <w:u w:val="single"/>
+      </w:rPr>
+      <w:t>hann.pereira28@gmail.com</w:t>
+    </w:r>
+    <w:r>
+      <w:rPr>
+        <w:sz w:val="24"/>
+        <w:szCs w:val="24"/>
+      </w:rPr>
+      <w:t xml:space="preserve">                  • </w:t>
+    </w:r>
+    <w:r>
+      <w:rPr>
+        <w:sz w:val="24"/>
+        <w:szCs w:val="24"/>
+      </w:rPr>
+      <w:t>yopereir.github.io</w:t>
+    </w:r>
+    <w:r>
+      <w:rPr>
+        <w:sz w:val="24"/>
+        <w:szCs w:val="24"/>
+      </w:rPr>
+      <w:t xml:space="preserve">                 • linkedin.com/in/yohannpereira28</w:t>
+    </w:r>
+    <w:r>
+      <w:rPr>
+        <w:noProof/>
+      </w:rPr>
+      <mc:AlternateContent>
+        <mc:Choice Requires="wps">
+          <w:drawing>
+            <wp:anchor distT="0" distB="0" distL="114300" distR="114300" simplePos="0" relativeHeight="251659264" behindDoc="0" locked="0" layoutInCell="1" hidden="0" allowOverlap="1" wp14:anchorId="524BA4E4" wp14:editId="3B0197C5">
+              <wp:simplePos x="0" y="0"/>
+              <wp:positionH relativeFrom="column">
+                <wp:posOffset>-571499</wp:posOffset>
+              </wp:positionH>
+              <wp:positionV relativeFrom="paragraph">
+                <wp:posOffset>215900</wp:posOffset>
+              </wp:positionV>
+              <wp:extent cx="7696200" cy="25400"/>
+              <wp:effectExtent l="0" t="0" r="0" b="0"/>
+              <wp:wrapNone/>
+              <wp:docPr id="6" name="Straight Arrow Connector 6"/>
+              <wp:cNvGraphicFramePr/>
+              <a:graphic xmlns:a="http://schemas.openxmlformats.org/drawingml/2006/main">
+                <a:graphicData uri="http://schemas.microsoft.com/office/word/2010/wordprocessingShape">
+                  <wps:wsp>
+                    <wps:cNvCnPr/>
+                    <wps:spPr>
+                      <a:xfrm>
+                        <a:off x="1497900" y="3780000"/>
+                        <a:ext cx="7696200" cy="0"/>
+                      </a:xfrm>
+                      <a:prstGeom prst="straightConnector1">
+                        <a:avLst/>
+                      </a:prstGeom>
+                      <a:noFill/>
+                      <a:ln w="25400" cap="flat" cmpd="sng">
+                        <a:solidFill>
+                          <a:schemeClr val="dk1"/>
+                        </a:solidFill>
+                        <a:prstDash val="solid"/>
+                        <a:round/>
+                        <a:headEnd type="none" w="sm" len="sm"/>
+                        <a:tailEnd type="none" w="sm" len="sm"/>
+                      </a:ln>
+                    </wps:spPr>
+                    <wps:bodyPr/>
+                  </wps:wsp>
+                </a:graphicData>
+              </a:graphic>
+            </wp:anchor>
+          </w:drawing>
+        </mc:Choice>
+        <mc:Fallback>
+          <w:pict>
+            <v:shapetype w14:anchorId="742095BB" id="_x0000_t32" coordsize="21600,21600" o:spt="32" o:oned="t" path="m,l21600,21600e" filled="f">
+              <v:path arrowok="t" fillok="f" o:connecttype="none"/>
+              <o:lock v:ext="edit" shapetype="t"/>
+            </v:shapetype>
+            <v:shape id="Straight Arrow Connector 6" o:spid="_x0000_s1026" type="#_x0000_t32" style="position:absolute;margin-left:-45pt;margin-top:17pt;width:606pt;height:2pt;z-index:251659264;visibility:visible;mso-wrap-style:square;mso-wrap-distance-left:9pt;mso-wrap-distance-top:0;mso-wrap-distance-right:9pt;mso-wrap-distance-bottom:0;mso-position-horizontal:absolute;mso-position-horizontal-relative:text;mso-position-vertical:absolute;mso-position-vertical-relative:text" o:gfxdata="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" strokecolor="black [3200]" strokeweight="2pt">
+              <v:stroke startarrowwidth="narrow" startarrowlength="short" endarrowwidth="narrow" endarrowlength="short"/>
+            </v:shape>
+          </w:pict>
+        </mc:Fallback>
+      </mc:AlternateContent>
+    </w:r>
+  </w:p>
+  <w:p>
+    <w:pPr>
+      <w:widowControl/>
+      <w:pBdr>
+        <w:top w:val="nil"/>
+        <w:left w:val="nil"/>
+        <w:bottom w:val="nil"/>
+        <w:right w:val="nil"/>
+        <w:between w:val="nil"/>
+      </w:pBdr>
+      <w:spacing w:after="0"/>
+      <w:rPr>
+        <w:b/>
         <w:sz w:val="28"/>
         <w:szCs w:val="28"/>
       </w:rPr>
@@ -3218,7 +3613,7 @@
 </file>
 
 <file path=word/header3.xml><?xml version="1.0" encoding="utf-8"?>
-<w:hdr xmlns:wpc="http://schemas.microsoft.com/office/word/2010/wordprocessingCanvas" xmlns:cx="http://schemas.microsoft.com/office/drawing/2014/chartex" xmlns:cx1="http://schemas.microsoft.com/office/drawing/2015/9/8/chartex" xmlns:cx2="http://schemas.microsoft.com/office/drawing/2015/10/21/chartex" xmlns:cx3="http://schemas.microsoft.com/office/drawing/2016/5/9/chartex" xmlns:cx4="http://schemas.microsoft.com/office/drawing/2016/5/10/chartex" xmlns:cx5="http://schemas.microsoft.com/office/drawing/2016/5/11/chartex" xmlns:cx6="http://schemas.microsoft.com/office/drawing/2016/5/12/chartex" xmlns:cx7="http://schemas.microsoft.com/office/drawing/2016/5/13/chartex" xmlns:cx8="http://schemas.microsoft.com/office/drawing/2016/5/14/chartex" xmlns:mc="http://schemas.openxmlformats.org/markup-compatibility/2006" xmlns:aink="http://schemas.microsoft.com/office/drawing/2016/ink" xmlns:am3d="http://schemas.microsoft.com/office/drawing/2017/model3d" xmlns:o="urn:schemas-microsoft-com:office:office" xmlns:r="http://schemas.openxmlformats.org/officeDocument/2006/relationships" xmlns:m="http://schemas.openxmlformats.org/officeDocument/2006/math" xmlns:v="urn:schemas-microsoft-com:vml" xmlns:wp14="http://schemas.microsoft.com/office/word/2010/wordprocessingDrawing" xmlns:wp="http://schemas.openxmlformats.org/drawingml/2006/wordprocessingDrawing" xmlns:w10="urn:schemas-microsoft-com:office:word" xmlns:w="http://schemas.openxmlformats.org/wordprocessingml/2006/main" xmlns:w14="http://schemas.microsoft.com/office/word/2010/wordml" xmlns:w15="http://schemas.microsoft.com/office/word/2012/wordml" xmlns:w16cid="http://schemas.microsoft.com/office/word/2016/wordml/cid" xmlns:w16se="http://schemas.microsoft.com/office/word/2015/wordml/symex" xmlns:wpg="http://schemas.microsoft.com/office/word/2010/wordprocessingGroup" xmlns:wpi="http://schemas.microsoft.com/office/word/2010/wordprocessingInk" xmlns:wne="http://schemas.microsoft.com/office/word/2006/wordml" xmlns:wps="http://schemas.microsoft.com/office/word/2010/wordprocessingShape" mc:Ignorable="w14 w15 w16se w16cid wp14">
+<w:hdr xmlns:wpc="http://schemas.microsoft.com/office/word/2010/wordprocessingCanvas" xmlns:cx="http://schemas.microsoft.com/office/drawing/2014/chartex" xmlns:cx1="http://schemas.microsoft.com/office/drawing/2015/9/8/chartex" xmlns:cx2="http://schemas.microsoft.com/office/drawing/2015/10/21/chartex" xmlns:cx3="http://schemas.microsoft.com/office/drawing/2016/5/9/chartex" xmlns:cx4="http://schemas.microsoft.com/office/drawing/2016/5/10/chartex" xmlns:cx5="http://schemas.microsoft.com/office/drawing/2016/5/11/chartex" xmlns:cx6="http://schemas.microsoft.com/office/drawing/2016/5/12/chartex" xmlns:cx7="http://schemas.microsoft.com/office/drawing/2016/5/13/chartex" xmlns:cx8="http://schemas.microsoft.com/office/drawing/2016/5/14/chartex" xmlns:mc="http://schemas.openxmlformats.org/markup-compatibility/2006" xmlns:aink="http://schemas.microsoft.com/office/drawing/2016/ink" xmlns:am3d="http://schemas.microsoft.com/office/drawing/2017/model3d" xmlns:o="urn:schemas-microsoft-com:office:office" xmlns:oel="http://schemas.microsoft.com/office/2019/extlst" xmlns:r="http://schemas.openxmlformats.org/officeDocument/2006/relationships" xmlns:m="http://schemas.openxmlformats.org/officeDocument/2006/math" xmlns:v="urn:schemas-microsoft-com:vml" xmlns:wp14="http://schemas.microsoft.com/office/word/2010/wordprocessingDrawing" xmlns:wp="http://schemas.openxmlformats.org/drawingml/2006/wordprocessingDrawing" xmlns:w10="urn:schemas-microsoft-com:office:word" xmlns:w="http://schemas.openxmlformats.org/wordprocessingml/2006/main" xmlns:w14="http://schemas.microsoft.com/office/word/2010/wordml" xmlns:w15="http://schemas.microsoft.com/office/word/2012/wordml" xmlns:w16cex="http://schemas.microsoft.com/office/word/2018/wordml/cex" xmlns:w16cid="http://schemas.microsoft.com/office/word/2016/wordml/cid" xmlns:w16="http://schemas.microsoft.com/office/word/2018/wordml" xmlns:w16du="http://schemas.microsoft.com/office/word/2023/wordml/word16du" xmlns:w16sdtdh="http://schemas.microsoft.com/office/word/2020/wordml/sdtdatahash" xmlns:w16se="http://schemas.microsoft.com/office/word/2015/wordml/symex" xmlns:wpg="http://schemas.microsoft.com/office/word/2010/wordprocessingGroup" xmlns:wpi="http://schemas.microsoft.com/office/word/2010/wordprocessingInk" xmlns:wne="http://schemas.microsoft.com/office/word/2006/wordml" xmlns:wps="http://schemas.microsoft.com/office/word/2010/wordprocessingShape" mc:Ignorable="w14 w15 w16se w16cid w16 w16cex w16sdtdh w16du wp14">
   <w:p>
     <w:pPr>
       <w:pStyle w:val="Header"/>
@@ -3377,8 +3772,121 @@
 </file>
 
 <file path=word/numbering.xml><?xml version="1.0" encoding="utf-8"?>
-<w:numbering xmlns:wpc="http://schemas.microsoft.com/office/word/2010/wordprocessingCanvas" xmlns:cx="http://schemas.microsoft.com/office/drawing/2014/chartex" xmlns:cx1="http://schemas.microsoft.com/office/drawing/2015/9/8/chartex" xmlns:cx2="http://schemas.microsoft.com/office/drawing/2015/10/21/chartex" xmlns:cx3="http://schemas.microsoft.com/office/drawing/2016/5/9/chartex" xmlns:cx4="http://schemas.microsoft.com/office/drawing/2016/5/10/chartex" xmlns:cx5="http://schemas.microsoft.com/office/drawing/2016/5/11/chartex" xmlns:cx6="http://schemas.microsoft.com/office/drawing/2016/5/12/chartex" xmlns:cx7="http://schemas.microsoft.com/office/drawing/2016/5/13/chartex" xmlns:cx8="http://schemas.microsoft.com/office/drawing/2016/5/14/chartex" xmlns:mc="http://schemas.openxmlformats.org/markup-compatibility/2006" xmlns:aink="http://schemas.microsoft.com/office/drawing/2016/ink" xmlns:am3d="http://schemas.microsoft.com/office/drawing/2017/model3d" xmlns:o="urn:schemas-microsoft-com:office:office" xmlns:r="http://schemas.openxmlformats.org/officeDocument/2006/relationships" xmlns:m="http://schemas.openxmlformats.org/officeDocument/2006/math" xmlns:v="urn:schemas-microsoft-com:vml" xmlns:wp14="http://schemas.microsoft.com/office/word/2010/wordprocessingDrawing" xmlns:wp="http://schemas.openxmlformats.org/drawingml/2006/wordprocessingDrawing" xmlns:w10="urn:schemas-microsoft-com:office:word" xmlns:w="http://schemas.openxmlformats.org/wordprocessingml/2006/main" xmlns:w14="http://schemas.microsoft.com/office/word/2010/wordml" xmlns:w15="http://schemas.microsoft.com/office/word/2012/wordml" xmlns:w16cid="http://schemas.microsoft.com/office/word/2016/wordml/cid" xmlns:w16se="http://schemas.microsoft.com/office/word/2015/wordml/symex" xmlns:wpg="http://schemas.microsoft.com/office/word/2010/wordprocessingGroup" xmlns:wpi="http://schemas.microsoft.com/office/word/2010/wordprocessingInk" xmlns:wne="http://schemas.microsoft.com/office/word/2006/wordml" xmlns:wps="http://schemas.microsoft.com/office/word/2010/wordprocessingShape" mc:Ignorable="w14 w15 w16se w16cid wp14">
+<w:numbering xmlns:wpc="http://schemas.microsoft.com/office/word/2010/wordprocessingCanvas" xmlns:cx="http://schemas.microsoft.com/office/drawing/2014/chartex" xmlns:cx1="http://schemas.microsoft.com/office/drawing/2015/9/8/chartex" xmlns:cx2="http://schemas.microsoft.com/office/drawing/2015/10/21/chartex" xmlns:cx3="http://schemas.microsoft.com/office/drawing/2016/5/9/chartex" xmlns:cx4="http://schemas.microsoft.com/office/drawing/2016/5/10/chartex" xmlns:cx5="http://schemas.microsoft.com/office/drawing/2016/5/11/chartex" xmlns:cx6="http://schemas.microsoft.com/office/drawing/2016/5/12/chartex" xmlns:cx7="http://schemas.microsoft.com/office/drawing/2016/5/13/chartex" xmlns:cx8="http://schemas.microsoft.com/office/drawing/2016/5/14/chartex" xmlns:mc="http://schemas.openxmlformats.org/markup-compatibility/2006" xmlns:aink="http://schemas.microsoft.com/office/drawing/2016/ink" xmlns:am3d="http://schemas.microsoft.com/office/drawing/2017/model3d" xmlns:o="urn:schemas-microsoft-com:office:office" xmlns:oel="http://schemas.microsoft.com/office/2019/extlst" xmlns:r="http://schemas.openxmlformats.org/officeDocument/2006/relationships" xmlns:m="http://schemas.openxmlformats.org/officeDocument/2006/math" xmlns:v="urn:schemas-microsoft-com:vml" xmlns:wp14="http://schemas.microsoft.com/office/word/2010/wordprocessingDrawing" xmlns:wp="http://schemas.openxmlformats.org/drawingml/2006/wordprocessingDrawing" xmlns:w10="urn:schemas-microsoft-com:office:word" xmlns:w="http://schemas.openxmlformats.org/wordprocessingml/2006/main" xmlns:w14="http://schemas.microsoft.com/office/word/2010/wordml" xmlns:w15="http://schemas.microsoft.com/office/word/2012/wordml" xmlns:w16cex="http://schemas.microsoft.com/office/word/2018/wordml/cex" xmlns:w16cid="http://schemas.microsoft.com/office/word/2016/wordml/cid" xmlns:w16="http://schemas.microsoft.com/office/word/2018/wordml" xmlns:w16du="http://schemas.microsoft.com/office/word/2023/wordml/word16du" xmlns:w16sdtdh="http://schemas.microsoft.com/office/word/2020/wordml/sdtdatahash" xmlns:w16se="http://schemas.microsoft.com/office/word/2015/wordml/symex" xmlns:wpg="http://schemas.microsoft.com/office/word/2010/wordprocessingGroup" xmlns:wpi="http://schemas.microsoft.com/office/word/2010/wordprocessingInk" xmlns:wne="http://schemas.microsoft.com/office/word/2006/wordml" xmlns:wps="http://schemas.microsoft.com/office/word/2010/wordprocessingShape" mc:Ignorable="w14 w15 w16se w16cid w16 w16cex w16sdtdh w16du wp14">
   <w:abstractNum w:abstractNumId="0" w15:restartNumberingAfterBreak="0">
+    <w:nsid w:val="02A63BF9"/>
+    <w:multiLevelType w:val="multilevel"/>
+    <w:tmpl w:val="1DE67370"/>
+    <w:lvl w:ilvl="0">
+      <w:start w:val="1"/>
+      <w:numFmt w:val="bullet"/>
+      <w:lvlText w:val="●"/>
+      <w:lvlJc w:val="left"/>
+      <w:pPr>
+        <w:ind w:left="360" w:hanging="360"/>
+      </w:pPr>
+      <w:rPr>
+        <w:rFonts w:ascii="Noto Sans Symbols" w:eastAsia="Noto Sans Symbols" w:hAnsi="Noto Sans Symbols" w:cs="Noto Sans Symbols"/>
+      </w:rPr>
+    </w:lvl>
+    <w:lvl w:ilvl="1">
+      <w:start w:val="1"/>
+      <w:numFmt w:val="bullet"/>
+      <w:lvlText w:val="o"/>
+      <w:lvlJc w:val="left"/>
+      <w:pPr>
+        <w:ind w:left="1080" w:hanging="360"/>
+      </w:pPr>
+      <w:rPr>
+        <w:rFonts w:ascii="Courier New" w:eastAsia="Courier New" w:hAnsi="Courier New" w:cs="Courier New"/>
+      </w:rPr>
+    </w:lvl>
+    <w:lvl w:ilvl="2">
+      <w:start w:val="1"/>
+      <w:numFmt w:val="bullet"/>
+      <w:lvlText w:val="▪"/>
+      <w:lvlJc w:val="left"/>
+      <w:pPr>
+        <w:ind w:left="1800" w:hanging="360"/>
+      </w:pPr>
+      <w:rPr>
+        <w:rFonts w:ascii="Noto Sans Symbols" w:eastAsia="Noto Sans Symbols" w:hAnsi="Noto Sans Symbols" w:cs="Noto Sans Symbols"/>
+      </w:rPr>
+    </w:lvl>
+    <w:lvl w:ilvl="3">
+      <w:start w:val="1"/>
+      <w:numFmt w:val="bullet"/>
+      <w:lvlText w:val="●"/>
+      <w:lvlJc w:val="left"/>
+      <w:pPr>
+        <w:ind w:left="2520" w:hanging="360"/>
+      </w:pPr>
+      <w:rPr>
+        <w:rFonts w:ascii="Noto Sans Symbols" w:eastAsia="Noto Sans Symbols" w:hAnsi="Noto Sans Symbols" w:cs="Noto Sans Symbols"/>
+      </w:rPr>
+    </w:lvl>
+    <w:lvl w:ilvl="4">
+      <w:start w:val="1"/>
+      <w:numFmt w:val="bullet"/>
+      <w:lvlText w:val="o"/>
+      <w:lvlJc w:val="left"/>
+      <w:pPr>
+        <w:ind w:left="3240" w:hanging="360"/>
+      </w:pPr>
+      <w:rPr>
+        <w:rFonts w:ascii="Courier New" w:eastAsia="Courier New" w:hAnsi="Courier New" w:cs="Courier New"/>
+      </w:rPr>
+    </w:lvl>
+    <w:lvl w:ilvl="5">
+      <w:start w:val="1"/>
+      <w:numFmt w:val="bullet"/>
+      <w:lvlText w:val="▪"/>
+      <w:lvlJc w:val="left"/>
+      <w:pPr>
+        <w:ind w:left="3960" w:hanging="360"/>
+      </w:pPr>
+      <w:rPr>
+        <w:rFonts w:ascii="Noto Sans Symbols" w:eastAsia="Noto Sans Symbols" w:hAnsi="Noto Sans Symbols" w:cs="Noto Sans Symbols"/>
+      </w:rPr>
+    </w:lvl>
+    <w:lvl w:ilvl="6">
+      <w:start w:val="1"/>
+      <w:numFmt w:val="bullet"/>
+      <w:lvlText w:val="●"/>
+      <w:lvlJc w:val="left"/>
+      <w:pPr>
+        <w:ind w:left="4680" w:hanging="360"/>
+      </w:pPr>
+      <w:rPr>
+        <w:rFonts w:ascii="Noto Sans Symbols" w:eastAsia="Noto Sans Symbols" w:hAnsi="Noto Sans Symbols" w:cs="Noto Sans Symbols"/>
+      </w:rPr>
+    </w:lvl>
+    <w:lvl w:ilvl="7">
+      <w:start w:val="1"/>
+      <w:numFmt w:val="bullet"/>
+      <w:lvlText w:val="o"/>
+      <w:lvlJc w:val="left"/>
+      <w:pPr>
+        <w:ind w:left="5400" w:hanging="360"/>
+      </w:pPr>
+      <w:rPr>
+        <w:rFonts w:ascii="Courier New" w:eastAsia="Courier New" w:hAnsi="Courier New" w:cs="Courier New"/>
+      </w:rPr>
+    </w:lvl>
+    <w:lvl w:ilvl="8">
+      <w:start w:val="1"/>
+      <w:numFmt w:val="bullet"/>
+      <w:lvlText w:val="▪"/>
+      <w:lvlJc w:val="left"/>
+      <w:pPr>
+        <w:ind w:left="6120" w:hanging="360"/>
+      </w:pPr>
+      <w:rPr>
+        <w:rFonts w:ascii="Noto Sans Symbols" w:eastAsia="Noto Sans Symbols" w:hAnsi="Noto Sans Symbols" w:cs="Noto Sans Symbols"/>
+      </w:rPr>
+    </w:lvl>
+  </w:abstractNum>
+  <w:abstractNum w:abstractNumId="1" w15:restartNumberingAfterBreak="0">
     <w:nsid w:val="04A323BE"/>
     <w:multiLevelType w:val="multilevel"/>
     <w:tmpl w:val="E8FA44B6"/>
@@ -3492,7 +4000,7 @@
       </w:rPr>
     </w:lvl>
   </w:abstractNum>
-  <w:abstractNum w:abstractNumId="1" w15:restartNumberingAfterBreak="0">
+  <w:abstractNum w:abstractNumId="2" w15:restartNumberingAfterBreak="0">
     <w:nsid w:val="0D5104C6"/>
     <w:multiLevelType w:val="multilevel"/>
     <w:tmpl w:val="A830DE60"/>
@@ -3606,7 +4114,7 @@
       </w:rPr>
     </w:lvl>
   </w:abstractNum>
-  <w:abstractNum w:abstractNumId="2" w15:restartNumberingAfterBreak="0">
+  <w:abstractNum w:abstractNumId="3" w15:restartNumberingAfterBreak="0">
     <w:nsid w:val="171E0C4B"/>
     <w:multiLevelType w:val="multilevel"/>
     <w:tmpl w:val="B1E2C440"/>
@@ -3728,7 +4236,7 @@
       </w:rPr>
     </w:lvl>
   </w:abstractNum>
-  <w:abstractNum w:abstractNumId="3" w15:restartNumberingAfterBreak="0">
+  <w:abstractNum w:abstractNumId="4" w15:restartNumberingAfterBreak="0">
     <w:nsid w:val="185D5E6E"/>
     <w:multiLevelType w:val="multilevel"/>
     <w:tmpl w:val="FBC42538"/>
@@ -3842,7 +4350,7 @@
       </w:rPr>
     </w:lvl>
   </w:abstractNum>
-  <w:abstractNum w:abstractNumId="4" w15:restartNumberingAfterBreak="0">
+  <w:abstractNum w:abstractNumId="5" w15:restartNumberingAfterBreak="0">
     <w:nsid w:val="196D29F1"/>
     <w:multiLevelType w:val="multilevel"/>
     <w:tmpl w:val="6E14815A"/>
@@ -3955,7 +4463,7 @@
       </w:rPr>
     </w:lvl>
   </w:abstractNum>
-  <w:abstractNum w:abstractNumId="5" w15:restartNumberingAfterBreak="0">
+  <w:abstractNum w:abstractNumId="6" w15:restartNumberingAfterBreak="0">
     <w:nsid w:val="1C202D0A"/>
     <w:multiLevelType w:val="hybridMultilevel"/>
     <w:tmpl w:val="21700A4C"/>
@@ -4068,7 +4576,7 @@
       </w:rPr>
     </w:lvl>
   </w:abstractNum>
-  <w:abstractNum w:abstractNumId="6" w15:restartNumberingAfterBreak="0">
+  <w:abstractNum w:abstractNumId="7" w15:restartNumberingAfterBreak="0">
     <w:nsid w:val="203B2B66"/>
     <w:multiLevelType w:val="multilevel"/>
     <w:tmpl w:val="E8FA44B6"/>
@@ -4182,7 +4690,7 @@
       </w:rPr>
     </w:lvl>
   </w:abstractNum>
-  <w:abstractNum w:abstractNumId="7" w15:restartNumberingAfterBreak="0">
+  <w:abstractNum w:abstractNumId="8" w15:restartNumberingAfterBreak="0">
     <w:nsid w:val="27076B44"/>
     <w:multiLevelType w:val="hybridMultilevel"/>
     <w:tmpl w:val="B21C63D6"/>
@@ -4295,7 +4803,235 @@
       </w:rPr>
     </w:lvl>
   </w:abstractNum>
-  <w:abstractNum w:abstractNumId="8" w15:restartNumberingAfterBreak="0">
+  <w:abstractNum w:abstractNumId="9" w15:restartNumberingAfterBreak="0">
+    <w:nsid w:val="28492697"/>
+    <w:multiLevelType w:val="multilevel"/>
+    <w:tmpl w:val="484849BA"/>
+    <w:lvl w:ilvl="0">
+      <w:start w:val="1"/>
+      <w:numFmt w:val="bullet"/>
+      <w:lvlText w:val="●"/>
+      <w:lvlJc w:val="left"/>
+      <w:pPr>
+        <w:ind w:left="720" w:hanging="360"/>
+      </w:pPr>
+      <w:rPr>
+        <w:u w:val="none"/>
+      </w:rPr>
+    </w:lvl>
+    <w:lvl w:ilvl="1">
+      <w:start w:val="1"/>
+      <w:numFmt w:val="bullet"/>
+      <w:lvlText w:val="○"/>
+      <w:lvlJc w:val="left"/>
+      <w:pPr>
+        <w:ind w:left="1440" w:hanging="360"/>
+      </w:pPr>
+      <w:rPr>
+        <w:u w:val="none"/>
+      </w:rPr>
+    </w:lvl>
+    <w:lvl w:ilvl="2">
+      <w:start w:val="1"/>
+      <w:numFmt w:val="bullet"/>
+      <w:lvlText w:val="■"/>
+      <w:lvlJc w:val="left"/>
+      <w:pPr>
+        <w:ind w:left="2160" w:hanging="360"/>
+      </w:pPr>
+      <w:rPr>
+        <w:u w:val="none"/>
+      </w:rPr>
+    </w:lvl>
+    <w:lvl w:ilvl="3">
+      <w:start w:val="1"/>
+      <w:numFmt w:val="bullet"/>
+      <w:lvlText w:val="●"/>
+      <w:lvlJc w:val="left"/>
+      <w:pPr>
+        <w:ind w:left="2880" w:hanging="360"/>
+      </w:pPr>
+      <w:rPr>
+        <w:u w:val="none"/>
+      </w:rPr>
+    </w:lvl>
+    <w:lvl w:ilvl="4">
+      <w:start w:val="1"/>
+      <w:numFmt w:val="bullet"/>
+      <w:lvlText w:val="○"/>
+      <w:lvlJc w:val="left"/>
+      <w:pPr>
+        <w:ind w:left="3600" w:hanging="360"/>
+      </w:pPr>
+      <w:rPr>
+        <w:u w:val="none"/>
+      </w:rPr>
+    </w:lvl>
+    <w:lvl w:ilvl="5">
+      <w:start w:val="1"/>
+      <w:numFmt w:val="bullet"/>
+      <w:lvlText w:val="■"/>
+      <w:lvlJc w:val="left"/>
+      <w:pPr>
+        <w:ind w:left="4320" w:hanging="360"/>
+      </w:pPr>
+      <w:rPr>
+        <w:u w:val="none"/>
+      </w:rPr>
+    </w:lvl>
+    <w:lvl w:ilvl="6">
+      <w:start w:val="1"/>
+      <w:numFmt w:val="bullet"/>
+      <w:lvlText w:val="●"/>
+      <w:lvlJc w:val="left"/>
+      <w:pPr>
+        <w:ind w:left="5040" w:hanging="360"/>
+      </w:pPr>
+      <w:rPr>
+        <w:u w:val="none"/>
+      </w:rPr>
+    </w:lvl>
+    <w:lvl w:ilvl="7">
+      <w:start w:val="1"/>
+      <w:numFmt w:val="bullet"/>
+      <w:lvlText w:val="○"/>
+      <w:lvlJc w:val="left"/>
+      <w:pPr>
+        <w:ind w:left="5760" w:hanging="360"/>
+      </w:pPr>
+      <w:rPr>
+        <w:u w:val="none"/>
+      </w:rPr>
+    </w:lvl>
+    <w:lvl w:ilvl="8">
+      <w:start w:val="1"/>
+      <w:numFmt w:val="bullet"/>
+      <w:lvlText w:val="■"/>
+      <w:lvlJc w:val="left"/>
+      <w:pPr>
+        <w:ind w:left="6480" w:hanging="360"/>
+      </w:pPr>
+      <w:rPr>
+        <w:u w:val="none"/>
+      </w:rPr>
+    </w:lvl>
+  </w:abstractNum>
+  <w:abstractNum w:abstractNumId="10" w15:restartNumberingAfterBreak="0">
+    <w:nsid w:val="29C46CFE"/>
+    <w:multiLevelType w:val="multilevel"/>
+    <w:tmpl w:val="29CCE488"/>
+    <w:lvl w:ilvl="0">
+      <w:start w:val="1"/>
+      <w:numFmt w:val="bullet"/>
+      <w:lvlText w:val="●"/>
+      <w:lvlJc w:val="left"/>
+      <w:pPr>
+        <w:ind w:left="360" w:hanging="360"/>
+      </w:pPr>
+      <w:rPr>
+        <w:rFonts w:ascii="Noto Sans Symbols" w:eastAsia="Noto Sans Symbols" w:hAnsi="Noto Sans Symbols" w:cs="Noto Sans Symbols"/>
+        <w:sz w:val="22"/>
+        <w:szCs w:val="22"/>
+      </w:rPr>
+    </w:lvl>
+    <w:lvl w:ilvl="1">
+      <w:start w:val="1"/>
+      <w:numFmt w:val="bullet"/>
+      <w:lvlText w:val="o"/>
+      <w:lvlJc w:val="left"/>
+      <w:pPr>
+        <w:ind w:left="1080" w:hanging="360"/>
+      </w:pPr>
+      <w:rPr>
+        <w:rFonts w:ascii="Courier New" w:eastAsia="Courier New" w:hAnsi="Courier New" w:cs="Courier New"/>
+      </w:rPr>
+    </w:lvl>
+    <w:lvl w:ilvl="2">
+      <w:start w:val="1"/>
+      <w:numFmt w:val="bullet"/>
+      <w:lvlText w:val="▪"/>
+      <w:lvlJc w:val="left"/>
+      <w:pPr>
+        <w:ind w:left="1800" w:hanging="360"/>
+      </w:pPr>
+      <w:rPr>
+        <w:rFonts w:ascii="Noto Sans Symbols" w:eastAsia="Noto Sans Symbols" w:hAnsi="Noto Sans Symbols" w:cs="Noto Sans Symbols"/>
+      </w:rPr>
+    </w:lvl>
+    <w:lvl w:ilvl="3">
+      <w:start w:val="1"/>
+      <w:numFmt w:val="bullet"/>
+      <w:lvlText w:val="●"/>
+      <w:lvlJc w:val="left"/>
+      <w:pPr>
+        <w:ind w:left="2520" w:hanging="360"/>
+      </w:pPr>
+      <w:rPr>
+        <w:rFonts w:ascii="Noto Sans Symbols" w:eastAsia="Noto Sans Symbols" w:hAnsi="Noto Sans Symbols" w:cs="Noto Sans Symbols"/>
+      </w:rPr>
+    </w:lvl>
+    <w:lvl w:ilvl="4">
+      <w:start w:val="1"/>
+      <w:numFmt w:val="bullet"/>
+      <w:lvlText w:val="o"/>
+      <w:lvlJc w:val="left"/>
+      <w:pPr>
+        <w:ind w:left="3240" w:hanging="360"/>
+      </w:pPr>
+      <w:rPr>
+        <w:rFonts w:ascii="Courier New" w:eastAsia="Courier New" w:hAnsi="Courier New" w:cs="Courier New"/>
+      </w:rPr>
+    </w:lvl>
+    <w:lvl w:ilvl="5">
+      <w:start w:val="1"/>
+      <w:numFmt w:val="bullet"/>
+      <w:lvlText w:val="▪"/>
+      <w:lvlJc w:val="left"/>
+      <w:pPr>
+        <w:ind w:left="3960" w:hanging="360"/>
+      </w:pPr>
+      <w:rPr>
+        <w:rFonts w:ascii="Noto Sans Symbols" w:eastAsia="Noto Sans Symbols" w:hAnsi="Noto Sans Symbols" w:cs="Noto Sans Symbols"/>
+      </w:rPr>
+    </w:lvl>
+    <w:lvl w:ilvl="6">
+      <w:start w:val="1"/>
+      <w:numFmt w:val="bullet"/>
+      <w:lvlText w:val="●"/>
+      <w:lvlJc w:val="left"/>
+      <w:pPr>
+        <w:ind w:left="4680" w:hanging="360"/>
+      </w:pPr>
+      <w:rPr>
+        <w:rFonts w:ascii="Noto Sans Symbols" w:eastAsia="Noto Sans Symbols" w:hAnsi="Noto Sans Symbols" w:cs="Noto Sans Symbols"/>
+      </w:rPr>
+    </w:lvl>
+    <w:lvl w:ilvl="7">
+      <w:start w:val="1"/>
+      <w:numFmt w:val="bullet"/>
+      <w:lvlText w:val="o"/>
+      <w:lvlJc w:val="left"/>
+      <w:pPr>
+        <w:ind w:left="5400" w:hanging="360"/>
+      </w:pPr>
+      <w:rPr>
+        <w:rFonts w:ascii="Courier New" w:eastAsia="Courier New" w:hAnsi="Courier New" w:cs="Courier New"/>
+      </w:rPr>
+    </w:lvl>
+    <w:lvl w:ilvl="8">
+      <w:start w:val="1"/>
+      <w:numFmt w:val="bullet"/>
+      <w:lvlText w:val="▪"/>
+      <w:lvlJc w:val="left"/>
+      <w:pPr>
+        <w:ind w:left="6120" w:hanging="360"/>
+      </w:pPr>
+      <w:rPr>
+        <w:rFonts w:ascii="Noto Sans Symbols" w:eastAsia="Noto Sans Symbols" w:hAnsi="Noto Sans Symbols" w:cs="Noto Sans Symbols"/>
+      </w:rPr>
+    </w:lvl>
+  </w:abstractNum>
+  <w:abstractNum w:abstractNumId="11" w15:restartNumberingAfterBreak="0">
     <w:nsid w:val="2ABB045B"/>
     <w:multiLevelType w:val="hybridMultilevel"/>
     <w:tmpl w:val="9BC43F3C"/>
@@ -4408,7 +5144,7 @@
       </w:rPr>
     </w:lvl>
   </w:abstractNum>
-  <w:abstractNum w:abstractNumId="9" w15:restartNumberingAfterBreak="0">
+  <w:abstractNum w:abstractNumId="12" w15:restartNumberingAfterBreak="0">
     <w:nsid w:val="32D85637"/>
     <w:multiLevelType w:val="multilevel"/>
     <w:tmpl w:val="BA305158"/>
@@ -4530,7 +5266,7 @@
       </w:rPr>
     </w:lvl>
   </w:abstractNum>
-  <w:abstractNum w:abstractNumId="10" w15:restartNumberingAfterBreak="0">
+  <w:abstractNum w:abstractNumId="13" w15:restartNumberingAfterBreak="0">
     <w:nsid w:val="3812474A"/>
     <w:multiLevelType w:val="hybridMultilevel"/>
     <w:tmpl w:val="2514E7E4"/>
@@ -4643,7 +5379,7 @@
       </w:rPr>
     </w:lvl>
   </w:abstractNum>
-  <w:abstractNum w:abstractNumId="11" w15:restartNumberingAfterBreak="0">
+  <w:abstractNum w:abstractNumId="14" w15:restartNumberingAfterBreak="0">
     <w:nsid w:val="3E795AC1"/>
     <w:multiLevelType w:val="hybridMultilevel"/>
     <w:tmpl w:val="D270A8B2"/>
@@ -4756,7 +5492,7 @@
       </w:rPr>
     </w:lvl>
   </w:abstractNum>
-  <w:abstractNum w:abstractNumId="12" w15:restartNumberingAfterBreak="0">
+  <w:abstractNum w:abstractNumId="15" w15:restartNumberingAfterBreak="0">
     <w:nsid w:val="40D74751"/>
     <w:multiLevelType w:val="hybridMultilevel"/>
     <w:tmpl w:val="47E481B8"/>
@@ -4869,7 +5605,7 @@
       </w:rPr>
     </w:lvl>
   </w:abstractNum>
-  <w:abstractNum w:abstractNumId="13" w15:restartNumberingAfterBreak="0">
+  <w:abstractNum w:abstractNumId="16" w15:restartNumberingAfterBreak="0">
     <w:nsid w:val="44397A1B"/>
     <w:multiLevelType w:val="multilevel"/>
     <w:tmpl w:val="E8FA44B6"/>
@@ -4983,7 +5719,7 @@
       </w:rPr>
     </w:lvl>
   </w:abstractNum>
-  <w:abstractNum w:abstractNumId="14" w15:restartNumberingAfterBreak="0">
+  <w:abstractNum w:abstractNumId="17" w15:restartNumberingAfterBreak="0">
     <w:nsid w:val="452D1416"/>
     <w:multiLevelType w:val="multilevel"/>
     <w:tmpl w:val="77AC60A6"/>
@@ -5097,7 +5833,7 @@
       </w:rPr>
     </w:lvl>
   </w:abstractNum>
-  <w:abstractNum w:abstractNumId="15" w15:restartNumberingAfterBreak="0">
+  <w:abstractNum w:abstractNumId="18" w15:restartNumberingAfterBreak="0">
     <w:nsid w:val="55130924"/>
     <w:multiLevelType w:val="multilevel"/>
     <w:tmpl w:val="D90E8A0A"/>
@@ -5211,7 +5947,7 @@
       </w:rPr>
     </w:lvl>
   </w:abstractNum>
-  <w:abstractNum w:abstractNumId="16" w15:restartNumberingAfterBreak="0">
+  <w:abstractNum w:abstractNumId="19" w15:restartNumberingAfterBreak="0">
     <w:nsid w:val="591717A7"/>
     <w:multiLevelType w:val="hybridMultilevel"/>
     <w:tmpl w:val="2C7041A0"/>
@@ -5324,7 +6060,7 @@
       </w:rPr>
     </w:lvl>
   </w:abstractNum>
-  <w:abstractNum w:abstractNumId="17" w15:restartNumberingAfterBreak="0">
+  <w:abstractNum w:abstractNumId="20" w15:restartNumberingAfterBreak="0">
     <w:nsid w:val="5E885DE4"/>
     <w:multiLevelType w:val="multilevel"/>
     <w:tmpl w:val="7AA468C0"/>
@@ -5446,7 +6182,120 @@
       </w:rPr>
     </w:lvl>
   </w:abstractNum>
-  <w:abstractNum w:abstractNumId="18" w15:restartNumberingAfterBreak="0">
+  <w:abstractNum w:abstractNumId="21" w15:restartNumberingAfterBreak="0">
+    <w:nsid w:val="64782750"/>
+    <w:multiLevelType w:val="multilevel"/>
+    <w:tmpl w:val="E966A676"/>
+    <w:lvl w:ilvl="0">
+      <w:start w:val="1"/>
+      <w:numFmt w:val="bullet"/>
+      <w:lvlText w:val="●"/>
+      <w:lvlJc w:val="left"/>
+      <w:pPr>
+        <w:ind w:left="360" w:hanging="360"/>
+      </w:pPr>
+      <w:rPr>
+        <w:rFonts w:ascii="Noto Sans Symbols" w:eastAsia="Noto Sans Symbols" w:hAnsi="Noto Sans Symbols" w:cs="Noto Sans Symbols"/>
+      </w:rPr>
+    </w:lvl>
+    <w:lvl w:ilvl="1">
+      <w:start w:val="1"/>
+      <w:numFmt w:val="bullet"/>
+      <w:lvlText w:val="o"/>
+      <w:lvlJc w:val="left"/>
+      <w:pPr>
+        <w:ind w:left="1080" w:hanging="360"/>
+      </w:pPr>
+      <w:rPr>
+        <w:rFonts w:ascii="Courier New" w:eastAsia="Courier New" w:hAnsi="Courier New" w:cs="Courier New"/>
+      </w:rPr>
+    </w:lvl>
+    <w:lvl w:ilvl="2">
+      <w:start w:val="1"/>
+      <w:numFmt w:val="bullet"/>
+      <w:lvlText w:val="▪"/>
+      <w:lvlJc w:val="left"/>
+      <w:pPr>
+        <w:ind w:left="1800" w:hanging="360"/>
+      </w:pPr>
+      <w:rPr>
+        <w:rFonts w:ascii="Noto Sans Symbols" w:eastAsia="Noto Sans Symbols" w:hAnsi="Noto Sans Symbols" w:cs="Noto Sans Symbols"/>
+      </w:rPr>
+    </w:lvl>
+    <w:lvl w:ilvl="3">
+      <w:start w:val="1"/>
+      <w:numFmt w:val="bullet"/>
+      <w:lvlText w:val="●"/>
+      <w:lvlJc w:val="left"/>
+      <w:pPr>
+        <w:ind w:left="2520" w:hanging="360"/>
+      </w:pPr>
+      <w:rPr>
+        <w:rFonts w:ascii="Noto Sans Symbols" w:eastAsia="Noto Sans Symbols" w:hAnsi="Noto Sans Symbols" w:cs="Noto Sans Symbols"/>
+      </w:rPr>
+    </w:lvl>
+    <w:lvl w:ilvl="4">
+      <w:start w:val="1"/>
+      <w:numFmt w:val="bullet"/>
+      <w:lvlText w:val="o"/>
+      <w:lvlJc w:val="left"/>
+      <w:pPr>
+        <w:ind w:left="3240" w:hanging="360"/>
+      </w:pPr>
+      <w:rPr>
+        <w:rFonts w:ascii="Courier New" w:eastAsia="Courier New" w:hAnsi="Courier New" w:cs="Courier New"/>
+      </w:rPr>
+    </w:lvl>
+    <w:lvl w:ilvl="5">
+      <w:start w:val="1"/>
+      <w:numFmt w:val="bullet"/>
+      <w:lvlText w:val="▪"/>
+      <w:lvlJc w:val="left"/>
+      <w:pPr>
+        <w:ind w:left="3960" w:hanging="360"/>
+      </w:pPr>
+      <w:rPr>
+        <w:rFonts w:ascii="Noto Sans Symbols" w:eastAsia="Noto Sans Symbols" w:hAnsi="Noto Sans Symbols" w:cs="Noto Sans Symbols"/>
+      </w:rPr>
+    </w:lvl>
+    <w:lvl w:ilvl="6">
+      <w:start w:val="1"/>
+      <w:numFmt w:val="bullet"/>
+      <w:lvlText w:val="●"/>
+      <w:lvlJc w:val="left"/>
+      <w:pPr>
+        <w:ind w:left="4680" w:hanging="360"/>
+      </w:pPr>
+      <w:rPr>
+        <w:rFonts w:ascii="Noto Sans Symbols" w:eastAsia="Noto Sans Symbols" w:hAnsi="Noto Sans Symbols" w:cs="Noto Sans Symbols"/>
+      </w:rPr>
+    </w:lvl>
+    <w:lvl w:ilvl="7">
+      <w:start w:val="1"/>
+      <w:numFmt w:val="bullet"/>
+      <w:lvlText w:val="o"/>
+      <w:lvlJc w:val="left"/>
+      <w:pPr>
+        <w:ind w:left="5400" w:hanging="360"/>
+      </w:pPr>
+      <w:rPr>
+        <w:rFonts w:ascii="Courier New" w:eastAsia="Courier New" w:hAnsi="Courier New" w:cs="Courier New"/>
+      </w:rPr>
+    </w:lvl>
+    <w:lvl w:ilvl="8">
+      <w:start w:val="1"/>
+      <w:numFmt w:val="bullet"/>
+      <w:lvlText w:val="▪"/>
+      <w:lvlJc w:val="left"/>
+      <w:pPr>
+        <w:ind w:left="6120" w:hanging="360"/>
+      </w:pPr>
+      <w:rPr>
+        <w:rFonts w:ascii="Noto Sans Symbols" w:eastAsia="Noto Sans Symbols" w:hAnsi="Noto Sans Symbols" w:cs="Noto Sans Symbols"/>
+      </w:rPr>
+    </w:lvl>
+  </w:abstractNum>
+  <w:abstractNum w:abstractNumId="22" w15:restartNumberingAfterBreak="0">
     <w:nsid w:val="6E2424A6"/>
     <w:multiLevelType w:val="multilevel"/>
     <w:tmpl w:val="5A388796"/>
@@ -5559,7 +6408,7 @@
       </w:rPr>
     </w:lvl>
   </w:abstractNum>
-  <w:abstractNum w:abstractNumId="19" w15:restartNumberingAfterBreak="0">
+  <w:abstractNum w:abstractNumId="23" w15:restartNumberingAfterBreak="0">
     <w:nsid w:val="716860F7"/>
     <w:multiLevelType w:val="hybridMultilevel"/>
     <w:tmpl w:val="6D7CA6C0"/>
@@ -5672,7 +6521,7 @@
       </w:rPr>
     </w:lvl>
   </w:abstractNum>
-  <w:abstractNum w:abstractNumId="20" w15:restartNumberingAfterBreak="0">
+  <w:abstractNum w:abstractNumId="24" w15:restartNumberingAfterBreak="0">
     <w:nsid w:val="734F66AA"/>
     <w:multiLevelType w:val="hybridMultilevel"/>
     <w:tmpl w:val="87B492E2"/>
@@ -5785,7 +6634,7 @@
       </w:rPr>
     </w:lvl>
   </w:abstractNum>
-  <w:abstractNum w:abstractNumId="21" w15:restartNumberingAfterBreak="0">
+  <w:abstractNum w:abstractNumId="25" w15:restartNumberingAfterBreak="0">
     <w:nsid w:val="7A974677"/>
     <w:multiLevelType w:val="multilevel"/>
     <w:tmpl w:val="E9562B42"/>
@@ -5907,7 +6756,7 @@
       </w:rPr>
     </w:lvl>
   </w:abstractNum>
-  <w:abstractNum w:abstractNumId="22" w15:restartNumberingAfterBreak="0">
+  <w:abstractNum w:abstractNumId="26" w15:restartNumberingAfterBreak="0">
     <w:nsid w:val="7F663E65"/>
     <w:multiLevelType w:val="multilevel"/>
     <w:tmpl w:val="F0161D44"/>
@@ -6020,80 +6869,92 @@
       </w:rPr>
     </w:lvl>
   </w:abstractNum>
-  <w:num w:numId="1">
+  <w:num w:numId="1" w16cid:durableId="1987274933">
+    <w:abstractNumId w:val="12"/>
+  </w:num>
+  <w:num w:numId="2" w16cid:durableId="768620465">
+    <w:abstractNumId w:val="17"/>
+  </w:num>
+  <w:num w:numId="3" w16cid:durableId="1762334585">
+    <w:abstractNumId w:val="4"/>
+  </w:num>
+  <w:num w:numId="4" w16cid:durableId="1520243524">
+    <w:abstractNumId w:val="3"/>
+  </w:num>
+  <w:num w:numId="5" w16cid:durableId="1848061788">
+    <w:abstractNumId w:val="7"/>
+  </w:num>
+  <w:num w:numId="6" w16cid:durableId="1207064857">
+    <w:abstractNumId w:val="5"/>
+  </w:num>
+  <w:num w:numId="7" w16cid:durableId="1272860027">
+    <w:abstractNumId w:val="22"/>
+  </w:num>
+  <w:num w:numId="8" w16cid:durableId="975916622">
+    <w:abstractNumId w:val="26"/>
+  </w:num>
+  <w:num w:numId="9" w16cid:durableId="1511943541">
+    <w:abstractNumId w:val="1"/>
+  </w:num>
+  <w:num w:numId="10" w16cid:durableId="1753618743">
+    <w:abstractNumId w:val="16"/>
+  </w:num>
+  <w:num w:numId="11" w16cid:durableId="172303399">
+    <w:abstractNumId w:val="18"/>
+  </w:num>
+  <w:num w:numId="12" w16cid:durableId="1660116751">
+    <w:abstractNumId w:val="6"/>
+  </w:num>
+  <w:num w:numId="13" w16cid:durableId="1479616571">
+    <w:abstractNumId w:val="11"/>
+  </w:num>
+  <w:num w:numId="14" w16cid:durableId="1957715295">
+    <w:abstractNumId w:val="25"/>
+  </w:num>
+  <w:num w:numId="15" w16cid:durableId="38555178">
+    <w:abstractNumId w:val="2"/>
+  </w:num>
+  <w:num w:numId="16" w16cid:durableId="1770807830">
+    <w:abstractNumId w:val="20"/>
+  </w:num>
+  <w:num w:numId="17" w16cid:durableId="717125716">
+    <w:abstractNumId w:val="19"/>
+  </w:num>
+  <w:num w:numId="18" w16cid:durableId="1460563383">
+    <w:abstractNumId w:val="8"/>
+  </w:num>
+  <w:num w:numId="19" w16cid:durableId="2118132313">
+    <w:abstractNumId w:val="13"/>
+  </w:num>
+  <w:num w:numId="20" w16cid:durableId="1426730888">
+    <w:abstractNumId w:val="24"/>
+  </w:num>
+  <w:num w:numId="21" w16cid:durableId="1321346441">
+    <w:abstractNumId w:val="15"/>
+  </w:num>
+  <w:num w:numId="22" w16cid:durableId="1834567994">
+    <w:abstractNumId w:val="14"/>
+  </w:num>
+  <w:num w:numId="23" w16cid:durableId="1204246728">
+    <w:abstractNumId w:val="23"/>
+  </w:num>
+  <w:num w:numId="24" w16cid:durableId="765002646">
+    <w:abstractNumId w:val="10"/>
+  </w:num>
+  <w:num w:numId="25" w16cid:durableId="1397312739">
+    <w:abstractNumId w:val="0"/>
+  </w:num>
+  <w:num w:numId="26" w16cid:durableId="2131049210">
     <w:abstractNumId w:val="9"/>
   </w:num>
-  <w:num w:numId="2">
-    <w:abstractNumId w:val="14"/>
-  </w:num>
-  <w:num w:numId="3">
-    <w:abstractNumId w:val="3"/>
-  </w:num>
-  <w:num w:numId="4">
-    <w:abstractNumId w:val="2"/>
-  </w:num>
-  <w:num w:numId="5">
-    <w:abstractNumId w:val="6"/>
-  </w:num>
-  <w:num w:numId="6">
-    <w:abstractNumId w:val="4"/>
-  </w:num>
-  <w:num w:numId="7">
-    <w:abstractNumId w:val="18"/>
-  </w:num>
-  <w:num w:numId="8">
-    <w:abstractNumId w:val="22"/>
-  </w:num>
-  <w:num w:numId="9">
-    <w:abstractNumId w:val="0"/>
-  </w:num>
-  <w:num w:numId="10">
-    <w:abstractNumId w:val="13"/>
-  </w:num>
-  <w:num w:numId="11">
-    <w:abstractNumId w:val="15"/>
-  </w:num>
-  <w:num w:numId="12">
-    <w:abstractNumId w:val="5"/>
-  </w:num>
-  <w:num w:numId="13">
-    <w:abstractNumId w:val="8"/>
-  </w:num>
-  <w:num w:numId="14">
+  <w:num w:numId="27" w16cid:durableId="546798333">
     <w:abstractNumId w:val="21"/>
-  </w:num>
-  <w:num w:numId="15">
-    <w:abstractNumId w:val="1"/>
-  </w:num>
-  <w:num w:numId="16">
-    <w:abstractNumId w:val="17"/>
-  </w:num>
-  <w:num w:numId="17">
-    <w:abstractNumId w:val="16"/>
-  </w:num>
-  <w:num w:numId="18">
-    <w:abstractNumId w:val="7"/>
-  </w:num>
-  <w:num w:numId="19">
-    <w:abstractNumId w:val="10"/>
-  </w:num>
-  <w:num w:numId="20">
-    <w:abstractNumId w:val="20"/>
-  </w:num>
-  <w:num w:numId="21">
-    <w:abstractNumId w:val="12"/>
-  </w:num>
-  <w:num w:numId="22">
-    <w:abstractNumId w:val="11"/>
-  </w:num>
-  <w:num w:numId="23">
-    <w:abstractNumId w:val="19"/>
   </w:num>
 </w:numbering>
 </file>
 
 <file path=word/styles.xml><?xml version="1.0" encoding="utf-8"?>
-<w:styles xmlns:mc="http://schemas.openxmlformats.org/markup-compatibility/2006" xmlns:r="http://schemas.openxmlformats.org/officeDocument/2006/relationships" xmlns:w="http://schemas.openxmlformats.org/wordprocessingml/2006/main" xmlns:w14="http://schemas.microsoft.com/office/word/2010/wordml" xmlns:w15="http://schemas.microsoft.com/office/word/2012/wordml" xmlns:w16cid="http://schemas.microsoft.com/office/word/2016/wordml/cid" xmlns:w16se="http://schemas.microsoft.com/office/word/2015/wordml/symex" mc:Ignorable="w14 w15 w16se w16cid">
+<w:styles xmlns:mc="http://schemas.openxmlformats.org/markup-compatibility/2006" xmlns:r="http://schemas.openxmlformats.org/officeDocument/2006/relationships" xmlns:w="http://schemas.openxmlformats.org/wordprocessingml/2006/main" xmlns:w14="http://schemas.microsoft.com/office/word/2010/wordml" xmlns:w15="http://schemas.microsoft.com/office/word/2012/wordml" xmlns:w16cex="http://schemas.microsoft.com/office/word/2018/wordml/cex" xmlns:w16cid="http://schemas.microsoft.com/office/word/2016/wordml/cid" xmlns:w16="http://schemas.microsoft.com/office/word/2018/wordml" xmlns:w16du="http://schemas.microsoft.com/office/word/2023/wordml/word16du" xmlns:w16sdtdh="http://schemas.microsoft.com/office/word/2020/wordml/sdtdatahash" xmlns:w16se="http://schemas.microsoft.com/office/word/2015/wordml/symex" mc:Ignorable="w14 w15 w16se w16cid w16 w16cex w16sdtdh w16du">
   <w:docDefaults>
     <w:rPrDefault>
       <w:rPr>
@@ -6110,7 +6971,7 @@
       </w:pPr>
     </w:pPrDefault>
   </w:docDefaults>
-  <w:latentStyles w:defLockedState="0" w:defUIPriority="99" w:defSemiHidden="0" w:defUnhideWhenUsed="0" w:defQFormat="0" w:count="377">
+  <w:latentStyles w:defLockedState="0" w:defUIPriority="99" w:defSemiHidden="0" w:defUnhideWhenUsed="0" w:defQFormat="0" w:count="376">
     <w:lsdException w:name="Normal" w:uiPriority="0" w:qFormat="1"/>
     <w:lsdException w:name="heading 1" w:uiPriority="9" w:qFormat="1"/>
     <w:lsdException w:name="heading 2" w:semiHidden="1" w:uiPriority="9" w:unhideWhenUsed="1" w:qFormat="1"/>
@@ -6487,7 +7348,6 @@
     <w:lsdException w:name="Hashtag" w:semiHidden="1" w:unhideWhenUsed="1"/>
     <w:lsdException w:name="Unresolved Mention" w:semiHidden="1" w:unhideWhenUsed="1"/>
     <w:lsdException w:name="Smart Link" w:semiHidden="1" w:unhideWhenUsed="1"/>
-    <w:lsdException w:name="Smart Link Error" w:semiHidden="1" w:unhideWhenUsed="1"/>
   </w:latentStyles>
   <w:style w:type="paragraph" w:default="1" w:styleId="Normal">
     <w:name w:val="Normal"/>

</xml_diff>

<commit_message>
removed download CV button
</commit_message>
<xml_diff>
--- a/static/resumes/Resume_Blockchain.docx
+++ b/static/resumes/Resume_Blockchain.docx
@@ -1144,7 +1144,10 @@
         <w:ind w:left="360"/>
       </w:pPr>
       <w:r>
-        <w:t>Managed a company-wide IT project to create a replica data centre for high availability. Coordinated with 5 IT managers and their developers to schedule migration of websites, webservices and database across data centres. This was a 1 year project that resulted in virtually no downtime for deployments that handled nearly 100 million in transactions annually.</w:t>
+        <w:t xml:space="preserve">Managed a company-wide IT project to create a replica data centre for high availability. Coordinated with 5 IT managers and their developers to schedule migration of websites, webservices and database across data centres. This was a 1 year project that resulted in virtually no downtime for deployments </w:t>
+      </w:r>
+      <w:r>
+        <w:t>that handled critical company infrastructure.</w:t>
       </w:r>
     </w:p>
     <w:p>
@@ -1158,7 +1161,10 @@
         <w:ind w:left="360"/>
       </w:pPr>
       <w:r>
-        <w:t>Managed site reliability and security of an E-commerce store and made it highly scalable and resilient to downtime. Worked with the product owner of the site to provide work items for weekly sprints. Generated 5+ million in sales revenue during the first year.</w:t>
+        <w:t xml:space="preserve">Managed site reliability and security of an E-commerce store and made it highly scalable and resilient to downtime. Worked with the product owner of the site to provide work items for weekly sprints. </w:t>
+      </w:r>
+      <w:r>
+        <w:t>This became the main store website for the company.</w:t>
       </w:r>
     </w:p>
     <w:p>
@@ -1707,23 +1713,7 @@
           <w:bCs/>
           <w:color w:val="000000"/>
         </w:rPr>
-        <w:t>Polygon Blockchain</w:t>
-      </w:r>
-      <w:r>
-        <w:rPr>
-          <w:b/>
-          <w:bCs/>
-          <w:color w:val="000000"/>
-        </w:rPr>
-        <w:t xml:space="preserve">, </w:t>
-      </w:r>
-      <w:r>
-        <w:rPr>
-          <w:b/>
-          <w:bCs/>
-          <w:color w:val="000000"/>
-        </w:rPr>
-        <w:t>Bible on Blockchain</w:t>
+        <w:t>Polygon Blockchain, Bible on Blockchain</w:t>
       </w:r>
       <w:r>
         <w:rPr>
@@ -7502,7 +7492,6 @@
   <w:style w:type="character" w:default="1" w:styleId="DefaultParagraphFont">
     <w:name w:val="Default Paragraph Font"/>
     <w:uiPriority w:val="1"/>
-    <w:semiHidden/>
     <w:unhideWhenUsed/>
   </w:style>
   <w:style w:type="table" w:default="1" w:styleId="TableNormal">

</xml_diff>